<commit_message>
Updated Project Log. Updated BOM with additional microcontroller data
</commit_message>
<xml_diff>
--- a/Notes/BPS Project Log.docx
+++ b/Notes/BPS Project Log.docx
@@ -195,8 +195,6 @@
         </w:rPr>
         <w:t>Project Log</w:t>
       </w:r>
-      <w:bookmarkStart w:id="0" w:name="_GoBack"/>
-      <w:bookmarkEnd w:id="0"/>
     </w:p>
     <w:p>
       <w:pPr>
@@ -282,7 +280,7 @@
             </w:rPr>
             <w:fldChar w:fldCharType="separate"/>
           </w:r>
-          <w:hyperlink w:anchor="_Toc323068591" w:history="1">
+          <w:hyperlink w:anchor="_Toc323148358" w:history="1">
             <w:r>
               <w:rPr>
                 <w:rStyle w:val="Hyperlink"/>
@@ -310,7 +308,77 @@
                 <w:noProof/>
                 <w:webHidden/>
               </w:rPr>
-              <w:instrText xml:space="preserve"> PAGEREF _Toc323068591 \h </w:instrText>
+              <w:instrText xml:space="preserve"> PAGEREF _Toc323148358 \h </w:instrText>
+            </w:r>
+            <w:r>
+              <w:rPr>
+                <w:noProof/>
+                <w:webHidden/>
+              </w:rPr>
+            </w:r>
+            <w:r>
+              <w:rPr>
+                <w:noProof/>
+                <w:webHidden/>
+              </w:rPr>
+              <w:fldChar w:fldCharType="separate"/>
+            </w:r>
+            <w:r>
+              <w:rPr>
+                <w:noProof/>
+                <w:webHidden/>
+              </w:rPr>
+              <w:t>3</w:t>
+            </w:r>
+            <w:r>
+              <w:rPr>
+                <w:noProof/>
+                <w:webHidden/>
+              </w:rPr>
+              <w:fldChar w:fldCharType="end"/>
+            </w:r>
+          </w:hyperlink>
+        </w:p>
+        <w:p>
+          <w:pPr>
+            <w:pStyle w:val="TOC1"/>
+            <w:tabs>
+              <w:tab w:val="right" w:leader="dot" w:pos="9350"/>
+            </w:tabs>
+            <w:rPr>
+              <w:rFonts w:asciiTheme="minorHAnsi" w:eastAsiaTheme="minorEastAsia" w:hAnsiTheme="minorHAnsi" w:cstheme="minorBidi"/>
+              <w:noProof/>
+            </w:rPr>
+          </w:pPr>
+          <w:hyperlink w:anchor="_Toc323148359" w:history="1">
+            <w:r>
+              <w:rPr>
+                <w:rStyle w:val="Hyperlink"/>
+                <w:rFonts w:ascii="Lucida Sans Unicode" w:hAnsi="Lucida Sans Unicode" w:cs="Lucida Sans Unicode"/>
+                <w:noProof/>
+              </w:rPr>
+              <w:t>2012/04/25</w:t>
+            </w:r>
+            <w:r>
+              <w:rPr>
+                <w:noProof/>
+                <w:webHidden/>
+              </w:rPr>
+              <w:tab/>
+            </w:r>
+            <w:r>
+              <w:rPr>
+                <w:noProof/>
+                <w:webHidden/>
+              </w:rPr>
+              <w:fldChar w:fldCharType="begin"/>
+            </w:r>
+            <w:r>
+              <w:rPr>
+                <w:noProof/>
+                <w:webHidden/>
+              </w:rPr>
+              <w:instrText xml:space="preserve"> PAGEREF _Toc323148359 \h </w:instrText>
             </w:r>
             <w:r>
               <w:rPr>
@@ -377,6 +445,8 @@
         </w:rPr>
         <w:br w:type="page"/>
       </w:r>
+      <w:bookmarkStart w:id="0" w:name="_GoBack"/>
+      <w:bookmarkEnd w:id="0"/>
     </w:p>
     <w:p>
       <w:pPr>
@@ -386,7 +456,7 @@
           <w:rFonts w:ascii="Lucida Sans Unicode" w:hAnsi="Lucida Sans Unicode" w:cs="Lucida Sans Unicode"/>
         </w:rPr>
       </w:pPr>
-      <w:bookmarkStart w:id="1" w:name="_Toc323068591"/>
+      <w:bookmarkStart w:id="1" w:name="_Toc323148358"/>
       <w:r>
         <w:rPr>
           <w:rFonts w:ascii="Lucida Sans Unicode" w:hAnsi="Lucida Sans Unicode" w:cs="Lucida Sans Unicode"/>
@@ -434,7 +504,35 @@
         <w:rPr>
           <w:b/>
         </w:rPr>
-        <w:t>AVR Microcontroller capable of QMatrix/QTouch and with a good amount of memory and peripherals for hacking</w:t>
+        <w:t xml:space="preserve">AVR Microcontroller capable of </w:t>
+      </w:r>
+      <w:proofErr w:type="spellStart"/>
+      <w:r>
+        <w:rPr>
+          <w:b/>
+        </w:rPr>
+        <w:t>QMatrix</w:t>
+      </w:r>
+      <w:proofErr w:type="spellEnd"/>
+      <w:r>
+        <w:rPr>
+          <w:b/>
+        </w:rPr>
+        <w:t>/</w:t>
+      </w:r>
+      <w:proofErr w:type="spellStart"/>
+      <w:r>
+        <w:rPr>
+          <w:b/>
+        </w:rPr>
+        <w:t>QTouch</w:t>
+      </w:r>
+      <w:proofErr w:type="spellEnd"/>
+      <w:r>
+        <w:rPr>
+          <w:b/>
+        </w:rPr>
+        <w:t xml:space="preserve"> and with a good amount of memory and peripherals for hacking</w:t>
       </w:r>
     </w:p>
     <w:p>
@@ -475,7 +573,15 @@
     </w:p>
     <w:p>
       <w:r>
-        <w:t>I used the parametric search tools on Digikey to start finding components that would meet my needs. For instance, if I assume each LED (3x47=</w:t>
+        <w:t xml:space="preserve">I used the parametric search tools on </w:t>
+      </w:r>
+      <w:proofErr w:type="spellStart"/>
+      <w:r>
+        <w:t>Digikey</w:t>
+      </w:r>
+      <w:proofErr w:type="spellEnd"/>
+      <w:r>
+        <w:t xml:space="preserve"> to start finding components that would meet my needs. For instance, if I assume each LED (3x47=</w:t>
       </w:r>
       <w:r>
         <w:t>141</w:t>
@@ -489,7 +595,39 @@
         <w:t>Once these</w:t>
       </w:r>
       <w:r>
-        <w:t xml:space="preserve"> parts have been identified and I’ve gone through the datasheets to verify that everything meets my needs and will be compatible, I’ll move on toward starting the basic schematics in KiCad. I prefer KiCad over Cadsoft Eagle for several reasons, including the fact that KiCad is </w:t>
+        <w:t xml:space="preserve"> parts have been identified and I’ve gone through the datasheets to verify that everything meets my needs and will be compatible, I’ll move on toward starting the basic schematics in </w:t>
+      </w:r>
+      <w:proofErr w:type="spellStart"/>
+      <w:r>
+        <w:t>KiCad</w:t>
+      </w:r>
+      <w:proofErr w:type="spellEnd"/>
+      <w:r>
+        <w:t xml:space="preserve">. I prefer </w:t>
+      </w:r>
+      <w:proofErr w:type="spellStart"/>
+      <w:r>
+        <w:t>KiCad</w:t>
+      </w:r>
+      <w:proofErr w:type="spellEnd"/>
+      <w:r>
+        <w:t xml:space="preserve"> over </w:t>
+      </w:r>
+      <w:proofErr w:type="spellStart"/>
+      <w:r>
+        <w:t>Cadsoft</w:t>
+      </w:r>
+      <w:proofErr w:type="spellEnd"/>
+      <w:r>
+        <w:t xml:space="preserve"> Eagle for several reasons, including the fact that </w:t>
+      </w:r>
+      <w:proofErr w:type="spellStart"/>
+      <w:r>
+        <w:t>KiCad</w:t>
+      </w:r>
+      <w:proofErr w:type="spellEnd"/>
+      <w:r>
+        <w:t xml:space="preserve"> is </w:t>
       </w:r>
       <w:r>
         <w:t>open source</w:t>
@@ -503,103 +641,188 @@
     </w:p>
     <w:p>
       <w:pPr>
+        <w:pStyle w:val="Heading1"/>
+        <w:spacing w:before="0" w:line="240" w:lineRule="auto"/>
+        <w:rPr>
+          <w:rFonts w:ascii="Lucida Sans Unicode" w:hAnsi="Lucida Sans Unicode" w:cs="Lucida Sans Unicode"/>
+        </w:rPr>
+      </w:pPr>
+      <w:bookmarkStart w:id="2" w:name="_Toc323148359"/>
+      <w:r>
+        <w:rPr>
+          <w:rFonts w:ascii="Lucida Sans Unicode" w:hAnsi="Lucida Sans Unicode" w:cs="Lucida Sans Unicode"/>
+        </w:rPr>
+        <w:t>2012/04/25</w:t>
+      </w:r>
+      <w:bookmarkEnd w:id="2"/>
+    </w:p>
+    <w:p>
+      <w:pPr>
         <w:spacing w:after="0" w:line="240" w:lineRule="auto"/>
-        <w:rPr>
-          <w:rFonts w:ascii="Lucida Sans Unicode" w:hAnsi="Lucida Sans Unicode" w:cs="Lucida Sans Unicode"/>
-          <w:color w:val="808080"/>
-          <w:sz w:val="28"/>
-          <w:szCs w:val="28"/>
-        </w:rPr>
-      </w:pPr>
+      </w:pPr>
+      <w:r>
+        <w:t>The plan</w:t>
+      </w:r>
+      <w:r>
+        <w:t xml:space="preserve"> right now is to use the Atmel AVR ATMEGA164/324/644 Series Microcontrollers along with Atmel’s </w:t>
+      </w:r>
+      <w:proofErr w:type="spellStart"/>
+      <w:r>
+        <w:t>QTouch</w:t>
+      </w:r>
+      <w:proofErr w:type="spellEnd"/>
+      <w:r>
+        <w:t xml:space="preserve"> Library (utilizing </w:t>
+      </w:r>
+      <w:proofErr w:type="spellStart"/>
+      <w:r>
+        <w:t>QMatrix</w:t>
+      </w:r>
+      <w:proofErr w:type="spellEnd"/>
+      <w:r>
+        <w:t xml:space="preserve"> technology) to sense the liquid in cups placed on the board, and then use three </w:t>
+      </w:r>
+      <w:r>
+        <w:t>AS1107WL</w:t>
+      </w:r>
+      <w:r>
+        <w:t xml:space="preserve"> display drivers to light up LEDs corresponding to the location of each cup.</w:t>
+      </w:r>
+      <w:r>
+        <w:t xml:space="preserve"> </w:t>
+      </w:r>
     </w:p>
     <w:p>
       <w:pPr>
         <w:spacing w:after="0" w:line="240" w:lineRule="auto"/>
-        <w:rPr>
-          <w:rFonts w:ascii="Lucida Sans Unicode" w:hAnsi="Lucida Sans Unicode" w:cs="Lucida Sans Unicode"/>
-          <w:color w:val="808080"/>
-          <w:sz w:val="28"/>
-          <w:szCs w:val="28"/>
-        </w:rPr>
       </w:pPr>
     </w:p>
     <w:p>
       <w:pPr>
         <w:spacing w:after="0" w:line="240" w:lineRule="auto"/>
-        <w:rPr>
-          <w:rFonts w:ascii="Lucida Sans Unicode" w:hAnsi="Lucida Sans Unicode" w:cs="Lucida Sans Unicode"/>
-          <w:color w:val="808080"/>
-          <w:sz w:val="28"/>
-          <w:szCs w:val="28"/>
-        </w:rPr>
-      </w:pPr>
-    </w:p>
-    <w:p>
-      <w:pPr>
+      </w:pPr>
+      <w:r>
+        <w:t xml:space="preserve">There are two possible </w:t>
+      </w:r>
+      <w:r>
+        <w:t>configurations for using these display drivers</w:t>
+      </w:r>
+    </w:p>
+    <w:p>
+      <w:pPr>
+        <w:pStyle w:val="ListParagraph"/>
+        <w:numPr>
+          <w:ilvl w:val="0"/>
+          <w:numId w:val="2"/>
+        </w:numPr>
         <w:spacing w:after="0" w:line="240" w:lineRule="auto"/>
-        <w:rPr>
-          <w:rFonts w:ascii="Lucida Sans Unicode" w:hAnsi="Lucida Sans Unicode" w:cs="Lucida Sans Unicode"/>
-          <w:color w:val="808080"/>
-          <w:sz w:val="28"/>
-          <w:szCs w:val="28"/>
-        </w:rPr>
-      </w:pPr>
+      </w:pPr>
+      <w:r>
+        <w:t xml:space="preserve">Each </w:t>
+      </w:r>
+      <w:r>
+        <w:t>AS1107WL</w:t>
+      </w:r>
+      <w:r>
+        <w:t xml:space="preserve"> will control one color</w:t>
+      </w:r>
+      <w:r>
+        <w:t xml:space="preserve"> of all RGB LEDs</w:t>
+      </w:r>
     </w:p>
     <w:p>
       <w:pPr>
         <w:spacing w:after="0" w:line="240" w:lineRule="auto"/>
-        <w:rPr>
-          <w:rFonts w:ascii="Lucida Sans Unicode" w:hAnsi="Lucida Sans Unicode" w:cs="Lucida Sans Unicode"/>
-          <w:color w:val="808080"/>
-          <w:sz w:val="28"/>
-          <w:szCs w:val="28"/>
-        </w:rPr>
-      </w:pPr>
+        <w:ind w:left="1080"/>
+      </w:pPr>
+      <w:r>
+        <w:t xml:space="preserve">Pro: </w:t>
+      </w:r>
+      <w:r>
+        <w:t>Should be pretty simple</w:t>
+      </w:r>
+      <w:r>
+        <w:t xml:space="preserve"> to program.</w:t>
+      </w:r>
     </w:p>
     <w:p>
       <w:pPr>
         <w:spacing w:after="0" w:line="240" w:lineRule="auto"/>
-        <w:rPr>
-          <w:rFonts w:ascii="Lucida Sans Unicode" w:hAnsi="Lucida Sans Unicode" w:cs="Lucida Sans Unicode"/>
-          <w:color w:val="808080"/>
-          <w:sz w:val="28"/>
-          <w:szCs w:val="28"/>
-        </w:rPr>
-      </w:pPr>
-    </w:p>
-    <w:p>
-      <w:pPr>
+        <w:ind w:left="1080"/>
+      </w:pPr>
+      <w:r>
+        <w:t>Con: Each RGB LED is driven from 3 different display drivers (one driver for each of the 3 LEDs in an RGB LED). This will likely greatly increase the complexity of PCB routing.</w:t>
+      </w:r>
+    </w:p>
+    <w:p>
+      <w:pPr>
+        <w:pStyle w:val="ListParagraph"/>
+        <w:numPr>
+          <w:ilvl w:val="0"/>
+          <w:numId w:val="2"/>
+        </w:numPr>
         <w:spacing w:after="0" w:line="240" w:lineRule="auto"/>
-        <w:rPr>
-          <w:rFonts w:ascii="Lucida Sans Unicode" w:hAnsi="Lucida Sans Unicode" w:cs="Lucida Sans Unicode"/>
-          <w:color w:val="808080"/>
-          <w:sz w:val="28"/>
-          <w:szCs w:val="28"/>
-        </w:rPr>
-      </w:pPr>
+      </w:pPr>
+      <w:r>
+        <w:t xml:space="preserve">Utilize 6 of the 8 segments on each </w:t>
+      </w:r>
+      <w:r>
+        <w:t>AS1107WL</w:t>
+      </w:r>
+      <w:r>
+        <w:t>, controlling 2 sets of 8 RGB LEDs with each display driver.</w:t>
+      </w:r>
     </w:p>
     <w:p>
       <w:pPr>
         <w:spacing w:after="0" w:line="240" w:lineRule="auto"/>
-        <w:rPr>
-          <w:rFonts w:ascii="Lucida Sans Unicode" w:hAnsi="Lucida Sans Unicode" w:cs="Lucida Sans Unicode"/>
-          <w:color w:val="808080"/>
-          <w:sz w:val="28"/>
-          <w:szCs w:val="28"/>
-        </w:rPr>
-      </w:pPr>
-    </w:p>
-    <w:p>
-      <w:pPr>
-        <w:suppressAutoHyphens w:val="0"/>
+        <w:ind w:left="1080"/>
+      </w:pPr>
+      <w:r>
+        <w:t>Pro: Would likely make PCB routing much simpler, since each RGB LED is controlled from only one display driver.</w:t>
+      </w:r>
+      <w:r>
+        <w:t xml:space="preserve"> </w:t>
+      </w:r>
+      <w:proofErr w:type="gramStart"/>
+      <w:r>
+        <w:t>Likely pretty easy to program.</w:t>
+      </w:r>
+      <w:proofErr w:type="gramEnd"/>
+    </w:p>
+    <w:p>
+      <w:pPr>
         <w:spacing w:after="0" w:line="240" w:lineRule="auto"/>
-        <w:rPr>
-          <w:rFonts w:ascii="Lucida Sans Unicode" w:hAnsi="Lucida Sans Unicode" w:cs="Lucida Sans Unicode"/>
-          <w:color w:val="808080"/>
-          <w:sz w:val="28"/>
-          <w:szCs w:val="28"/>
-        </w:rPr>
-      </w:pPr>
+        <w:ind w:left="1080"/>
+      </w:pPr>
+      <w:r>
+        <w:t>Con: Would have to add additional external pots to each drive line to adjust the current for the different colors of LEDs, increasing cost.</w:t>
+      </w:r>
+      <w:r>
+        <w:t xml:space="preserve"> Leaves 2 segments of each driver unutilized (though this could also prove to be a pro).</w:t>
+      </w:r>
+    </w:p>
+    <w:p>
+      <w:pPr>
+        <w:spacing w:after="0" w:line="240" w:lineRule="auto"/>
+        <w:ind w:left="1080"/>
+      </w:pPr>
+    </w:p>
+    <w:p>
+      <w:pPr>
+        <w:spacing w:after="0" w:line="240" w:lineRule="auto"/>
+      </w:pPr>
+      <w:r>
+        <w:t xml:space="preserve">I didn’t realize AVR Studio 6 Beta is now out. Once I start coding, I may use this, since (from what I’m reading) it already has the Touch libraries integrated. </w:t>
+      </w:r>
+      <w:proofErr w:type="gramStart"/>
+      <w:r>
+        <w:t>May make things easier, though Beta can be a bit scary.</w:t>
+      </w:r>
+      <w:proofErr w:type="gramEnd"/>
+      <w:r>
+        <w:t xml:space="preserve"> Still, I’m not in production with this project yet, so maybe taking the leap and trying AVR Studio 6 is the way to go.</w:t>
+      </w:r>
     </w:p>
     <w:sectPr>
       <w:pgSz w:w="12240" w:h="15840"/>
@@ -666,6 +889,95 @@
 <file path=word/numbering.xml><?xml version="1.0" encoding="utf-8"?>
 <w:numbering xmlns:wpc="http://schemas.microsoft.com/office/word/2010/wordprocessingCanvas" xmlns:mc="http://schemas.openxmlformats.org/markup-compatibility/2006" xmlns:o="urn:schemas-microsoft-com:office:office" xmlns:r="http://schemas.openxmlformats.org/officeDocument/2006/relationships" xmlns:m="http://schemas.openxmlformats.org/officeDocument/2006/math" xmlns:v="urn:schemas-microsoft-com:vml" xmlns:wp14="http://schemas.microsoft.com/office/word/2010/wordprocessingDrawing" xmlns:wp="http://schemas.openxmlformats.org/drawingml/2006/wordprocessingDrawing" xmlns:w10="urn:schemas-microsoft-com:office:word" xmlns:w="http://schemas.openxmlformats.org/wordprocessingml/2006/main" xmlns:w14="http://schemas.microsoft.com/office/word/2010/wordml" xmlns:wpg="http://schemas.microsoft.com/office/word/2010/wordprocessingGroup" xmlns:wpi="http://schemas.microsoft.com/office/word/2010/wordprocessingInk" xmlns:wne="http://schemas.microsoft.com/office/word/2006/wordml" xmlns:wps="http://schemas.microsoft.com/office/word/2010/wordprocessingShape" mc:Ignorable="w14 wp14">
   <w:abstractNum w:abstractNumId="0">
+    <w:nsid w:val="5DE67B47"/>
+    <w:multiLevelType w:val="hybridMultilevel"/>
+    <w:tmpl w:val="5CAE1060"/>
+    <w:lvl w:ilvl="0" w:tplc="0409000F">
+      <w:start w:val="1"/>
+      <w:numFmt w:val="decimal"/>
+      <w:lvlText w:val="%1."/>
+      <w:lvlJc w:val="left"/>
+      <w:pPr>
+        <w:ind w:left="720" w:hanging="360"/>
+      </w:pPr>
+      <w:rPr>
+        <w:rFonts w:hint="default"/>
+      </w:rPr>
+    </w:lvl>
+    <w:lvl w:ilvl="1" w:tplc="04090019">
+      <w:start w:val="1"/>
+      <w:numFmt w:val="lowerLetter"/>
+      <w:lvlText w:val="%2."/>
+      <w:lvlJc w:val="left"/>
+      <w:pPr>
+        <w:ind w:left="1440" w:hanging="360"/>
+      </w:pPr>
+    </w:lvl>
+    <w:lvl w:ilvl="2" w:tplc="0409001B" w:tentative="1">
+      <w:start w:val="1"/>
+      <w:numFmt w:val="lowerRoman"/>
+      <w:lvlText w:val="%3."/>
+      <w:lvlJc w:val="right"/>
+      <w:pPr>
+        <w:ind w:left="2160" w:hanging="180"/>
+      </w:pPr>
+    </w:lvl>
+    <w:lvl w:ilvl="3" w:tplc="0409000F" w:tentative="1">
+      <w:start w:val="1"/>
+      <w:numFmt w:val="decimal"/>
+      <w:lvlText w:val="%4."/>
+      <w:lvlJc w:val="left"/>
+      <w:pPr>
+        <w:ind w:left="2880" w:hanging="360"/>
+      </w:pPr>
+    </w:lvl>
+    <w:lvl w:ilvl="4" w:tplc="04090019" w:tentative="1">
+      <w:start w:val="1"/>
+      <w:numFmt w:val="lowerLetter"/>
+      <w:lvlText w:val="%5."/>
+      <w:lvlJc w:val="left"/>
+      <w:pPr>
+        <w:ind w:left="3600" w:hanging="360"/>
+      </w:pPr>
+    </w:lvl>
+    <w:lvl w:ilvl="5" w:tplc="0409001B" w:tentative="1">
+      <w:start w:val="1"/>
+      <w:numFmt w:val="lowerRoman"/>
+      <w:lvlText w:val="%6."/>
+      <w:lvlJc w:val="right"/>
+      <w:pPr>
+        <w:ind w:left="4320" w:hanging="180"/>
+      </w:pPr>
+    </w:lvl>
+    <w:lvl w:ilvl="6" w:tplc="0409000F" w:tentative="1">
+      <w:start w:val="1"/>
+      <w:numFmt w:val="decimal"/>
+      <w:lvlText w:val="%7."/>
+      <w:lvlJc w:val="left"/>
+      <w:pPr>
+        <w:ind w:left="5040" w:hanging="360"/>
+      </w:pPr>
+    </w:lvl>
+    <w:lvl w:ilvl="7" w:tplc="04090019" w:tentative="1">
+      <w:start w:val="1"/>
+      <w:numFmt w:val="lowerLetter"/>
+      <w:lvlText w:val="%8."/>
+      <w:lvlJc w:val="left"/>
+      <w:pPr>
+        <w:ind w:left="5760" w:hanging="360"/>
+      </w:pPr>
+    </w:lvl>
+    <w:lvl w:ilvl="8" w:tplc="0409001B" w:tentative="1">
+      <w:start w:val="1"/>
+      <w:numFmt w:val="lowerRoman"/>
+      <w:lvlText w:val="%9."/>
+      <w:lvlJc w:val="right"/>
+      <w:pPr>
+        <w:ind w:left="6480" w:hanging="180"/>
+      </w:pPr>
+    </w:lvl>
+  </w:abstractNum>
+  <w:abstractNum w:abstractNumId="1">
     <w:nsid w:val="7222402B"/>
     <w:multiLevelType w:val="hybridMultilevel"/>
     <w:tmpl w:val="A82C195C"/>
@@ -779,6 +1091,9 @@
     </w:lvl>
   </w:abstractNum>
   <w:num w:numId="1">
+    <w:abstractNumId w:val="1"/>
+  </w:num>
+  <w:num w:numId="2">
     <w:abstractNumId w:val="0"/>
   </w:num>
 </w:numbering>
@@ -1639,7 +1954,7 @@
 </file>
 
 <file path=customXml/itemProps1.xml><?xml version="1.0" encoding="utf-8"?>
-<ds:datastoreItem xmlns:ds="http://schemas.openxmlformats.org/officeDocument/2006/customXml" ds:itemID="{F3DA7640-268B-4F48-B96E-0DBF3AE87A5E}">
+<ds:datastoreItem xmlns:ds="http://schemas.openxmlformats.org/officeDocument/2006/customXml" ds:itemID="{CF2902F9-7DB3-44D7-8D2E-6F2E9E2F330E}">
   <ds:schemaRefs>
     <ds:schemaRef ds:uri="http://schemas.openxmlformats.org/officeDocument/2006/bibliography"/>
   </ds:schemaRefs>

</xml_diff>

<commit_message>
Updated Project log based on most recent behind-the-scenes work
</commit_message>
<xml_diff>
--- a/Notes/BPS Project Log.docx
+++ b/Notes/BPS Project Log.docx
@@ -280,14 +280,14 @@
             </w:rPr>
             <w:fldChar w:fldCharType="separate"/>
           </w:r>
-          <w:hyperlink w:anchor="_Toc323148358" w:history="1">
+          <w:hyperlink w:anchor="_Toc323414385" w:history="1">
             <w:r>
               <w:rPr>
                 <w:rStyle w:val="Hyperlink"/>
                 <w:rFonts w:ascii="Lucida Sans Unicode" w:hAnsi="Lucida Sans Unicode" w:cs="Lucida Sans Unicode"/>
                 <w:noProof/>
               </w:rPr>
-              <w:t>2012/04/24</w:t>
+              <w:t>2012/04/21</w:t>
             </w:r>
             <w:r>
               <w:rPr>
@@ -308,7 +308,7 @@
                 <w:noProof/>
                 <w:webHidden/>
               </w:rPr>
-              <w:instrText xml:space="preserve"> PAGEREF _Toc323148358 \h </w:instrText>
+              <w:instrText xml:space="preserve"> PAGEREF _Toc323414385 \h </w:instrText>
             </w:r>
             <w:r>
               <w:rPr>
@@ -350,13 +350,153 @@
               <w:noProof/>
             </w:rPr>
           </w:pPr>
-          <w:hyperlink w:anchor="_Toc323148359" w:history="1">
+          <w:hyperlink w:anchor="_Toc323414386" w:history="1">
             <w:r>
               <w:rPr>
                 <w:rStyle w:val="Hyperlink"/>
                 <w:rFonts w:ascii="Lucida Sans Unicode" w:hAnsi="Lucida Sans Unicode" w:cs="Lucida Sans Unicode"/>
                 <w:noProof/>
               </w:rPr>
+              <w:t>2012/04/22</w:t>
+            </w:r>
+            <w:r>
+              <w:rPr>
+                <w:noProof/>
+                <w:webHidden/>
+              </w:rPr>
+              <w:tab/>
+            </w:r>
+            <w:r>
+              <w:rPr>
+                <w:noProof/>
+                <w:webHidden/>
+              </w:rPr>
+              <w:fldChar w:fldCharType="begin"/>
+            </w:r>
+            <w:r>
+              <w:rPr>
+                <w:noProof/>
+                <w:webHidden/>
+              </w:rPr>
+              <w:instrText xml:space="preserve"> PAGEREF _Toc323414386 \h </w:instrText>
+            </w:r>
+            <w:r>
+              <w:rPr>
+                <w:noProof/>
+                <w:webHidden/>
+              </w:rPr>
+            </w:r>
+            <w:r>
+              <w:rPr>
+                <w:noProof/>
+                <w:webHidden/>
+              </w:rPr>
+              <w:fldChar w:fldCharType="separate"/>
+            </w:r>
+            <w:r>
+              <w:rPr>
+                <w:noProof/>
+                <w:webHidden/>
+              </w:rPr>
+              <w:t>3</w:t>
+            </w:r>
+            <w:r>
+              <w:rPr>
+                <w:noProof/>
+                <w:webHidden/>
+              </w:rPr>
+              <w:fldChar w:fldCharType="end"/>
+            </w:r>
+          </w:hyperlink>
+        </w:p>
+        <w:p>
+          <w:pPr>
+            <w:pStyle w:val="TOC1"/>
+            <w:tabs>
+              <w:tab w:val="right" w:leader="dot" w:pos="9350"/>
+            </w:tabs>
+            <w:rPr>
+              <w:rFonts w:asciiTheme="minorHAnsi" w:eastAsiaTheme="minorEastAsia" w:hAnsiTheme="minorHAnsi" w:cstheme="minorBidi"/>
+              <w:noProof/>
+            </w:rPr>
+          </w:pPr>
+          <w:hyperlink w:anchor="_Toc323414387" w:history="1">
+            <w:r>
+              <w:rPr>
+                <w:rStyle w:val="Hyperlink"/>
+                <w:rFonts w:ascii="Lucida Sans Unicode" w:hAnsi="Lucida Sans Unicode" w:cs="Lucida Sans Unicode"/>
+                <w:noProof/>
+              </w:rPr>
+              <w:t>2012/04/24</w:t>
+            </w:r>
+            <w:r>
+              <w:rPr>
+                <w:noProof/>
+                <w:webHidden/>
+              </w:rPr>
+              <w:tab/>
+            </w:r>
+            <w:r>
+              <w:rPr>
+                <w:noProof/>
+                <w:webHidden/>
+              </w:rPr>
+              <w:fldChar w:fldCharType="begin"/>
+            </w:r>
+            <w:r>
+              <w:rPr>
+                <w:noProof/>
+                <w:webHidden/>
+              </w:rPr>
+              <w:instrText xml:space="preserve"> PAGEREF _Toc323414387 \h </w:instrText>
+            </w:r>
+            <w:r>
+              <w:rPr>
+                <w:noProof/>
+                <w:webHidden/>
+              </w:rPr>
+            </w:r>
+            <w:r>
+              <w:rPr>
+                <w:noProof/>
+                <w:webHidden/>
+              </w:rPr>
+              <w:fldChar w:fldCharType="separate"/>
+            </w:r>
+            <w:r>
+              <w:rPr>
+                <w:noProof/>
+                <w:webHidden/>
+              </w:rPr>
+              <w:t>3</w:t>
+            </w:r>
+            <w:r>
+              <w:rPr>
+                <w:noProof/>
+                <w:webHidden/>
+              </w:rPr>
+              <w:fldChar w:fldCharType="end"/>
+            </w:r>
+          </w:hyperlink>
+        </w:p>
+        <w:p>
+          <w:pPr>
+            <w:pStyle w:val="TOC1"/>
+            <w:tabs>
+              <w:tab w:val="right" w:leader="dot" w:pos="9350"/>
+            </w:tabs>
+            <w:rPr>
+              <w:rFonts w:asciiTheme="minorHAnsi" w:eastAsiaTheme="minorEastAsia" w:hAnsiTheme="minorHAnsi" w:cstheme="minorBidi"/>
+              <w:noProof/>
+            </w:rPr>
+          </w:pPr>
+          <w:hyperlink w:anchor="_Toc323414388" w:history="1">
+            <w:r>
+              <w:rPr>
+                <w:rStyle w:val="Hyperlink"/>
+                <w:rFonts w:ascii="Lucida Sans Unicode" w:hAnsi="Lucida Sans Unicode" w:cs="Lucida Sans Unicode"/>
+                <w:noProof/>
+              </w:rPr>
               <w:t>2012/04/25</w:t>
             </w:r>
             <w:r>
@@ -378,7 +518,7 @@
                 <w:noProof/>
                 <w:webHidden/>
               </w:rPr>
-              <w:instrText xml:space="preserve"> PAGEREF _Toc323148359 \h </w:instrText>
+              <w:instrText xml:space="preserve"> PAGEREF _Toc323414388 \h </w:instrText>
             </w:r>
             <w:r>
               <w:rPr>
@@ -399,6 +539,76 @@
                 <w:webHidden/>
               </w:rPr>
               <w:t>3</w:t>
+            </w:r>
+            <w:r>
+              <w:rPr>
+                <w:noProof/>
+                <w:webHidden/>
+              </w:rPr>
+              <w:fldChar w:fldCharType="end"/>
+            </w:r>
+          </w:hyperlink>
+        </w:p>
+        <w:p>
+          <w:pPr>
+            <w:pStyle w:val="TOC1"/>
+            <w:tabs>
+              <w:tab w:val="right" w:leader="dot" w:pos="9350"/>
+            </w:tabs>
+            <w:rPr>
+              <w:rFonts w:asciiTheme="minorHAnsi" w:eastAsiaTheme="minorEastAsia" w:hAnsiTheme="minorHAnsi" w:cstheme="minorBidi"/>
+              <w:noProof/>
+            </w:rPr>
+          </w:pPr>
+          <w:hyperlink w:anchor="_Toc323414389" w:history="1">
+            <w:r>
+              <w:rPr>
+                <w:rStyle w:val="Hyperlink"/>
+                <w:rFonts w:ascii="Lucida Sans Unicode" w:hAnsi="Lucida Sans Unicode" w:cs="Lucida Sans Unicode"/>
+                <w:noProof/>
+              </w:rPr>
+              <w:t>2012/04/28</w:t>
+            </w:r>
+            <w:r>
+              <w:rPr>
+                <w:noProof/>
+                <w:webHidden/>
+              </w:rPr>
+              <w:tab/>
+            </w:r>
+            <w:r>
+              <w:rPr>
+                <w:noProof/>
+                <w:webHidden/>
+              </w:rPr>
+              <w:fldChar w:fldCharType="begin"/>
+            </w:r>
+            <w:r>
+              <w:rPr>
+                <w:noProof/>
+                <w:webHidden/>
+              </w:rPr>
+              <w:instrText xml:space="preserve"> PAGEREF _Toc323414389 \h </w:instrText>
+            </w:r>
+            <w:r>
+              <w:rPr>
+                <w:noProof/>
+                <w:webHidden/>
+              </w:rPr>
+            </w:r>
+            <w:r>
+              <w:rPr>
+                <w:noProof/>
+                <w:webHidden/>
+              </w:rPr>
+              <w:fldChar w:fldCharType="separate"/>
+            </w:r>
+            <w:r>
+              <w:rPr>
+                <w:noProof/>
+                <w:webHidden/>
+              </w:rPr>
+              <w:t>4</w:t>
             </w:r>
             <w:r>
               <w:rPr>
@@ -445,8 +655,6 @@
         </w:rPr>
         <w:br w:type="page"/>
       </w:r>
-      <w:bookmarkStart w:id="0" w:name="_GoBack"/>
-      <w:bookmarkEnd w:id="0"/>
     </w:p>
     <w:p>
       <w:pPr>
@@ -456,17 +664,129 @@
           <w:rFonts w:ascii="Lucida Sans Unicode" w:hAnsi="Lucida Sans Unicode" w:cs="Lucida Sans Unicode"/>
         </w:rPr>
       </w:pPr>
-      <w:bookmarkStart w:id="1" w:name="_Toc323148358"/>
+      <w:bookmarkStart w:id="0" w:name="_Toc323414385"/>
       <w:r>
         <w:rPr>
           <w:rFonts w:ascii="Lucida Sans Unicode" w:hAnsi="Lucida Sans Unicode" w:cs="Lucida Sans Unicode"/>
         </w:rPr>
         <w:lastRenderedPageBreak/>
+        <w:t>2012</w:t>
+      </w:r>
+      <w:r>
+        <w:rPr>
+          <w:rFonts w:ascii="Lucida Sans Unicode" w:hAnsi="Lucida Sans Unicode" w:cs="Lucida Sans Unicode"/>
+        </w:rPr>
+        <w:t>/</w:t>
+      </w:r>
+      <w:r>
+        <w:rPr>
+          <w:rFonts w:ascii="Lucida Sans Unicode" w:hAnsi="Lucida Sans Unicode" w:cs="Lucida Sans Unicode"/>
+        </w:rPr>
+        <w:t>04</w:t>
+      </w:r>
+      <w:r>
+        <w:rPr>
+          <w:rFonts w:ascii="Lucida Sans Unicode" w:hAnsi="Lucida Sans Unicode" w:cs="Lucida Sans Unicode"/>
+        </w:rPr>
+        <w:t>/21</w:t>
+      </w:r>
+      <w:bookmarkEnd w:id="0"/>
+    </w:p>
+    <w:p>
+      <w:pPr>
+        <w:spacing w:after="0" w:line="240" w:lineRule="auto"/>
+      </w:pPr>
+      <w:r>
+        <w:t>Restarted work on the project after a long hiatus (military deployments make engineering difficult).</w:t>
+      </w:r>
+    </w:p>
+    <w:p>
+      <w:pPr>
+        <w:spacing w:after="0" w:line="240" w:lineRule="auto"/>
+      </w:pPr>
+    </w:p>
+    <w:p>
+      <w:pPr>
+        <w:pStyle w:val="Heading1"/>
+        <w:spacing w:before="0" w:line="240" w:lineRule="auto"/>
+        <w:rPr>
+          <w:rFonts w:ascii="Lucida Sans Unicode" w:hAnsi="Lucida Sans Unicode" w:cs="Lucida Sans Unicode"/>
+        </w:rPr>
+      </w:pPr>
+      <w:bookmarkStart w:id="1" w:name="_Toc323414386"/>
+      <w:r>
+        <w:rPr>
+          <w:rFonts w:ascii="Lucida Sans Unicode" w:hAnsi="Lucida Sans Unicode" w:cs="Lucida Sans Unicode"/>
+        </w:rPr>
+        <w:t>2012</w:t>
+      </w:r>
+      <w:r>
+        <w:rPr>
+          <w:rFonts w:ascii="Lucida Sans Unicode" w:hAnsi="Lucida Sans Unicode" w:cs="Lucida Sans Unicode"/>
+        </w:rPr>
+        <w:t>/</w:t>
+      </w:r>
+      <w:r>
+        <w:rPr>
+          <w:rFonts w:ascii="Lucida Sans Unicode" w:hAnsi="Lucida Sans Unicode" w:cs="Lucida Sans Unicode"/>
+        </w:rPr>
+        <w:t>04</w:t>
+      </w:r>
+      <w:r>
+        <w:rPr>
+          <w:rFonts w:ascii="Lucida Sans Unicode" w:hAnsi="Lucida Sans Unicode" w:cs="Lucida Sans Unicode"/>
+        </w:rPr>
+        <w:t>/22</w:t>
+      </w:r>
+      <w:bookmarkEnd w:id="1"/>
+    </w:p>
+    <w:p>
+      <w:pPr>
+        <w:spacing w:after="0" w:line="240" w:lineRule="auto"/>
+      </w:pPr>
+      <w:r>
+        <w:t>Began working BOM based on Parametric information from Atmel and my past QTouch experience. BOM will focus on parts to be used in both the test board and final design.</w:t>
+      </w:r>
+    </w:p>
+    <w:p>
+      <w:pPr>
+        <w:spacing w:after="0" w:line="240" w:lineRule="auto"/>
+      </w:pPr>
+    </w:p>
+    <w:p>
+      <w:pPr>
+        <w:spacing w:after="0" w:line="240" w:lineRule="auto"/>
+      </w:pPr>
+      <w:r>
+        <w:t>BPS needs a better name. Going to have to brainstorm. Beer Pong Sense works well as a code name of sorts, like Microsoft's Longhorn, but it doesn't have much of a ring to it.</w:t>
+      </w:r>
+    </w:p>
+    <w:p>
+      <w:pPr>
+        <w:spacing w:after="0" w:line="240" w:lineRule="auto"/>
+      </w:pPr>
+    </w:p>
+    <w:p>
+      <w:pPr>
+        <w:pStyle w:val="Heading1"/>
+        <w:spacing w:before="0" w:line="240" w:lineRule="auto"/>
+        <w:rPr>
+          <w:rFonts w:ascii="Lucida Sans Unicode" w:hAnsi="Lucida Sans Unicode" w:cs="Lucida Sans Unicode"/>
+        </w:rPr>
+      </w:pPr>
+      <w:bookmarkStart w:id="2" w:name="_Toc323414387"/>
+      <w:r>
+        <w:rPr>
+          <w:rFonts w:ascii="Lucida Sans Unicode" w:hAnsi="Lucida Sans Unicode" w:cs="Lucida Sans Unicode"/>
+        </w:rPr>
         <w:t>2012/04/24</w:t>
       </w:r>
-      <w:bookmarkEnd w:id="1"/>
-    </w:p>
-    <w:p>
+      <w:bookmarkEnd w:id="2"/>
+    </w:p>
+    <w:p>
+      <w:pPr>
+        <w:spacing w:after="0" w:line="240" w:lineRule="auto"/>
+      </w:pPr>
       <w:r>
         <w:t>Today began fleshing out the BOM based on known needs. For instance, I know I will require the following basic parts:</w:t>
       </w:r>
@@ -478,6 +798,7 @@
           <w:ilvl w:val="0"/>
           <w:numId w:val="1"/>
         </w:numPr>
+        <w:spacing w:after="0" w:line="240" w:lineRule="auto"/>
         <w:rPr>
           <w:b/>
         </w:rPr>
@@ -496,6 +817,7 @@
           <w:ilvl w:val="0"/>
           <w:numId w:val="1"/>
         </w:numPr>
+        <w:spacing w:after="0" w:line="240" w:lineRule="auto"/>
         <w:rPr>
           <w:b/>
         </w:rPr>
@@ -504,35 +826,7 @@
         <w:rPr>
           <w:b/>
         </w:rPr>
-        <w:t xml:space="preserve">AVR Microcontroller capable of </w:t>
-      </w:r>
-      <w:proofErr w:type="spellStart"/>
-      <w:r>
-        <w:rPr>
-          <w:b/>
-        </w:rPr>
-        <w:t>QMatrix</w:t>
-      </w:r>
-      <w:proofErr w:type="spellEnd"/>
-      <w:r>
-        <w:rPr>
-          <w:b/>
-        </w:rPr>
-        <w:t>/</w:t>
-      </w:r>
-      <w:proofErr w:type="spellStart"/>
-      <w:r>
-        <w:rPr>
-          <w:b/>
-        </w:rPr>
-        <w:t>QTouch</w:t>
-      </w:r>
-      <w:proofErr w:type="spellEnd"/>
-      <w:r>
-        <w:rPr>
-          <w:b/>
-        </w:rPr>
-        <w:t xml:space="preserve"> and with a good amount of memory and peripherals for hacking</w:t>
+        <w:t>AVR Microcontroller capable of QMatrix/QTouch and with a good amount of memory and peripherals for hacking</w:t>
       </w:r>
     </w:p>
     <w:p>
@@ -542,6 +836,7 @@
           <w:ilvl w:val="0"/>
           <w:numId w:val="1"/>
         </w:numPr>
+        <w:spacing w:after="0" w:line="240" w:lineRule="auto"/>
         <w:rPr>
           <w:b/>
         </w:rPr>
@@ -560,6 +855,7 @@
           <w:ilvl w:val="0"/>
           <w:numId w:val="1"/>
         </w:numPr>
+        <w:spacing w:after="0" w:line="240" w:lineRule="auto"/>
         <w:rPr>
           <w:b/>
         </w:rPr>
@@ -572,16 +868,11 @@
       </w:r>
     </w:p>
     <w:p>
-      <w:r>
-        <w:t xml:space="preserve">I used the parametric search tools on </w:t>
-      </w:r>
-      <w:proofErr w:type="spellStart"/>
-      <w:r>
-        <w:t>Digikey</w:t>
-      </w:r>
-      <w:proofErr w:type="spellEnd"/>
-      <w:r>
-        <w:t xml:space="preserve"> to start finding components that would meet my needs. For instance, if I assume each LED (3x47=</w:t>
+      <w:pPr>
+        <w:spacing w:after="0" w:line="240" w:lineRule="auto"/>
+      </w:pPr>
+      <w:r>
+        <w:t>I used the parametric search tools on Digikey to start finding components that would meet my needs. For instance, if I assume each LED (3x47=</w:t>
       </w:r>
       <w:r>
         <w:t>141</w:t>
@@ -591,43 +882,14 @@
       </w:r>
     </w:p>
     <w:p>
+      <w:pPr>
+        <w:spacing w:after="0" w:line="240" w:lineRule="auto"/>
+      </w:pPr>
       <w:r>
         <w:t>Once these</w:t>
       </w:r>
       <w:r>
-        <w:t xml:space="preserve"> parts have been identified and I’ve gone through the datasheets to verify that everything meets my needs and will be compatible, I’ll move on toward starting the basic schematics in </w:t>
-      </w:r>
-      <w:proofErr w:type="spellStart"/>
-      <w:r>
-        <w:t>KiCad</w:t>
-      </w:r>
-      <w:proofErr w:type="spellEnd"/>
-      <w:r>
-        <w:t xml:space="preserve">. I prefer </w:t>
-      </w:r>
-      <w:proofErr w:type="spellStart"/>
-      <w:r>
-        <w:t>KiCad</w:t>
-      </w:r>
-      <w:proofErr w:type="spellEnd"/>
-      <w:r>
-        <w:t xml:space="preserve"> over </w:t>
-      </w:r>
-      <w:proofErr w:type="spellStart"/>
-      <w:r>
-        <w:t>Cadsoft</w:t>
-      </w:r>
-      <w:proofErr w:type="spellEnd"/>
-      <w:r>
-        <w:t xml:space="preserve"> Eagle for several reasons, including the fact that </w:t>
-      </w:r>
-      <w:proofErr w:type="spellStart"/>
-      <w:r>
-        <w:t>KiCad</w:t>
-      </w:r>
-      <w:proofErr w:type="spellEnd"/>
-      <w:r>
-        <w:t xml:space="preserve"> is </w:t>
+        <w:t xml:space="preserve"> parts have been identified and I’ve gone through the datasheets to verify that everything meets my needs and will be compatible, I’ll move on toward starting the basic schematics in KiCad. I prefer KiCad over Cadsoft Eagle for several reasons, including the fact that KiCad is </w:t>
       </w:r>
       <w:r>
         <w:t>open source</w:t>
@@ -638,6 +900,11 @@
       <w:r>
         <w:t>.</w:t>
       </w:r>
+    </w:p>
+    <w:p>
+      <w:pPr>
+        <w:spacing w:after="0" w:line="240" w:lineRule="auto"/>
+      </w:pPr>
     </w:p>
     <w:p>
       <w:pPr>
@@ -647,14 +914,14 @@
           <w:rFonts w:ascii="Lucida Sans Unicode" w:hAnsi="Lucida Sans Unicode" w:cs="Lucida Sans Unicode"/>
         </w:rPr>
       </w:pPr>
-      <w:bookmarkStart w:id="2" w:name="_Toc323148359"/>
+      <w:bookmarkStart w:id="3" w:name="_Toc323414388"/>
       <w:r>
         <w:rPr>
           <w:rFonts w:ascii="Lucida Sans Unicode" w:hAnsi="Lucida Sans Unicode" w:cs="Lucida Sans Unicode"/>
         </w:rPr>
         <w:t>2012/04/25</w:t>
       </w:r>
-      <w:bookmarkEnd w:id="2"/>
+      <w:bookmarkEnd w:id="3"/>
     </w:p>
     <w:p>
       <w:pPr>
@@ -664,23 +931,7 @@
         <w:t>The plan</w:t>
       </w:r>
       <w:r>
-        <w:t xml:space="preserve"> right now is to use the Atmel AVR ATMEGA164/324/644 Series Microcontrollers along with Atmel’s </w:t>
-      </w:r>
-      <w:proofErr w:type="spellStart"/>
-      <w:r>
-        <w:t>QTouch</w:t>
-      </w:r>
-      <w:proofErr w:type="spellEnd"/>
-      <w:r>
-        <w:t xml:space="preserve"> Library (utilizing </w:t>
-      </w:r>
-      <w:proofErr w:type="spellStart"/>
-      <w:r>
-        <w:t>QMatrix</w:t>
-      </w:r>
-      <w:proofErr w:type="spellEnd"/>
-      <w:r>
-        <w:t xml:space="preserve"> technology) to sense the liquid in cups placed on the board, and then use three </w:t>
+        <w:t xml:space="preserve"> right now is to use the Atmel AVR ATMEGA164/324/644 Series Microcontrollers along with Atmel’s QTouch Library (utilizing QMatrix technology) to sense the liquid in cups placed on the board, and then use three </w:t>
       </w:r>
       <w:r>
         <w:t>AS1107WL</w:t>
@@ -782,13 +1033,8 @@
         <w:t>Pro: Would likely make PCB routing much simpler, since each RGB LED is controlled from only one display driver.</w:t>
       </w:r>
       <w:r>
-        <w:t xml:space="preserve"> </w:t>
-      </w:r>
-      <w:proofErr w:type="gramStart"/>
-      <w:r>
-        <w:t>Likely pretty easy to program.</w:t>
-      </w:r>
-      <w:proofErr w:type="gramEnd"/>
+        <w:t xml:space="preserve"> Likely pretty easy to program.</w:t>
+      </w:r>
     </w:p>
     <w:p>
       <w:pPr>
@@ -796,6 +1042,7 @@
         <w:ind w:left="1080"/>
       </w:pPr>
       <w:r>
+        <w:lastRenderedPageBreak/>
         <w:t>Con: Would have to add additional external pots to each drive line to adjust the current for the different colors of LEDs, increasing cost.</w:t>
       </w:r>
       <w:r>
@@ -813,16 +1060,133 @@
         <w:spacing w:after="0" w:line="240" w:lineRule="auto"/>
       </w:pPr>
       <w:r>
-        <w:t xml:space="preserve">I didn’t realize AVR Studio 6 Beta is now out. Once I start coding, I may use this, since (from what I’m reading) it already has the Touch libraries integrated. </w:t>
-      </w:r>
-      <w:proofErr w:type="gramStart"/>
-      <w:r>
-        <w:t>May make things easier, though Beta can be a bit scary.</w:t>
-      </w:r>
-      <w:proofErr w:type="gramEnd"/>
-      <w:r>
-        <w:t xml:space="preserve"> Still, I’m not in production with this project yet, so maybe taking the leap and trying AVR Studio 6 is the way to go.</w:t>
-      </w:r>
+        <w:t xml:space="preserve">I didn’t realize </w:t>
+      </w:r>
+      <w:r>
+        <w:t>Atmel</w:t>
+      </w:r>
+      <w:r>
+        <w:t xml:space="preserve"> Studio 6 Beta is now out. Once I start coding, I may use this, since (from what I’m reading) it already has the Touch libraries integrated. May make things easier, though Beta can be a bit scary. Still, I’m not in production with this project yet, so maybe taking the leap and trying </w:t>
+      </w:r>
+      <w:r>
+        <w:t>Atmel</w:t>
+      </w:r>
+      <w:r>
+        <w:t xml:space="preserve"> Studio 6 is the way to go.</w:t>
+      </w:r>
+      <w:r>
+        <w:t xml:space="preserve"> I’m concerned, though, about the fact that version 6, like version 5, doesn’t support Linux. That makes it difficult for a large portion of the Open Hardware community to work on or adapt this project </w:t>
+      </w:r>
+      <w:r>
+        <w:sym w:font="Wingdings" w:char="F04C"/>
+      </w:r>
+      <w:r>
+        <w:t>.</w:t>
+      </w:r>
+      <w:bookmarkStart w:id="4" w:name="_GoBack"/>
+      <w:bookmarkEnd w:id="4"/>
+    </w:p>
+    <w:p>
+      <w:pPr>
+        <w:spacing w:after="0" w:line="240" w:lineRule="auto"/>
+      </w:pPr>
+    </w:p>
+    <w:p>
+      <w:pPr>
+        <w:pStyle w:val="Heading1"/>
+        <w:spacing w:before="0" w:line="240" w:lineRule="auto"/>
+        <w:rPr>
+          <w:rFonts w:ascii="Lucida Sans Unicode" w:hAnsi="Lucida Sans Unicode" w:cs="Lucida Sans Unicode"/>
+        </w:rPr>
+      </w:pPr>
+      <w:bookmarkStart w:id="5" w:name="_Toc323414389"/>
+      <w:r>
+        <w:rPr>
+          <w:rFonts w:ascii="Lucida Sans Unicode" w:hAnsi="Lucida Sans Unicode" w:cs="Lucida Sans Unicode"/>
+        </w:rPr>
+        <w:t>2012/04/28</w:t>
+      </w:r>
+      <w:bookmarkEnd w:id="5"/>
+    </w:p>
+    <w:p>
+      <w:pPr>
+        <w:spacing w:after="0" w:line="240" w:lineRule="auto"/>
+      </w:pPr>
+      <w:r>
+        <w:t>I’ve been communicating with various battery manufacturers in China and elsewhere via Alibaba. I’m working on getting quotes for Li-Ion and Li-Pol batteries. The specifications I’m aiming for:</w:t>
+      </w:r>
+    </w:p>
+    <w:p>
+      <w:pPr>
+        <w:spacing w:after="0" w:line="240" w:lineRule="auto"/>
+      </w:pPr>
+      <w:r>
+        <w:t>Voltage: 6-7.2V</w:t>
+      </w:r>
+    </w:p>
+    <w:p>
+      <w:pPr>
+        <w:spacing w:after="0" w:line="240" w:lineRule="auto"/>
+      </w:pPr>
+      <w:r>
+        <w:t>Capacity: 1500-2500mAh</w:t>
+      </w:r>
+    </w:p>
+    <w:p>
+      <w:pPr>
+        <w:spacing w:after="0" w:line="240" w:lineRule="auto"/>
+      </w:pPr>
+      <w:r>
+        <w:t xml:space="preserve">Power Capability: </w:t>
+      </w:r>
+      <w:r>
+        <w:t>around 300mA-500mA (or very roughly, about 0.2C)</w:t>
+      </w:r>
+    </w:p>
+    <w:p>
+      <w:pPr>
+        <w:spacing w:after="0" w:line="240" w:lineRule="auto"/>
+      </w:pPr>
+    </w:p>
+    <w:p>
+      <w:pPr>
+        <w:spacing w:after="0" w:line="240" w:lineRule="auto"/>
+      </w:pPr>
+      <w:r>
+        <w:t xml:space="preserve">So far the most promising quote has come from </w:t>
+      </w:r>
+      <w:r>
+        <w:t>Shenzhen Puchuangyuan Technology Co. Ltd</w:t>
+      </w:r>
+      <w:r>
+        <w:t>, who have answered all of my questions, and promise the ability to provide Li-Pol batteries thin enough to meet the needs of this project. They’ve also sent datasheets for each, though I have a couple questions I’m waitin</w:t>
+      </w:r>
+      <w:r>
+        <w:t>g for answers on. Samples will allow me to make real-world tests, rather than hoping that a similar batter will act the same in production, but the expedited shipping from China is expensive!</w:t>
+      </w:r>
+    </w:p>
+    <w:p>
+      <w:pPr>
+        <w:spacing w:after="0" w:line="240" w:lineRule="auto"/>
+      </w:pPr>
+    </w:p>
+    <w:p>
+      <w:pPr>
+        <w:spacing w:after="0" w:line="240" w:lineRule="auto"/>
+      </w:pPr>
+      <w:r>
+        <w:t>A couple other companies have also offered quotes, and I’m following up with them to find the best battery for my needs at a reasonable price.</w:t>
+      </w:r>
+    </w:p>
+    <w:p>
+      <w:pPr>
+        <w:spacing w:after="0" w:line="240" w:lineRule="auto"/>
+      </w:pPr>
+    </w:p>
+    <w:p>
+      <w:pPr>
+        <w:spacing w:after="0" w:line="240" w:lineRule="auto"/>
+      </w:pPr>
     </w:p>
     <w:sectPr>
       <w:pgSz w:w="12240" w:h="15840"/>
@@ -1954,7 +2318,7 @@
 </file>
 
 <file path=customXml/itemProps1.xml><?xml version="1.0" encoding="utf-8"?>
-<ds:datastoreItem xmlns:ds="http://schemas.openxmlformats.org/officeDocument/2006/customXml" ds:itemID="{CF2902F9-7DB3-44D7-8D2E-6F2E9E2F330E}">
+<ds:datastoreItem xmlns:ds="http://schemas.openxmlformats.org/officeDocument/2006/customXml" ds:itemID="{BA60C125-00C2-4548-9B07-D6B9EAD793BC}">
   <ds:schemaRefs>
     <ds:schemaRef ds:uri="http://schemas.openxmlformats.org/officeDocument/2006/bibliography"/>
   </ds:schemaRefs>

</xml_diff>

<commit_message>
Updated the Project Log with more info about batteries
</commit_message>
<xml_diff>
--- a/Notes/BPS Project Log.docx
+++ b/Notes/BPS Project Log.docx
@@ -280,7 +280,7 @@
             </w:rPr>
             <w:fldChar w:fldCharType="separate"/>
           </w:r>
-          <w:hyperlink w:anchor="_Toc323414385" w:history="1">
+          <w:hyperlink w:anchor="_Toc323472808" w:history="1">
             <w:r>
               <w:rPr>
                 <w:rStyle w:val="Hyperlink"/>
@@ -308,7 +308,7 @@
                 <w:noProof/>
                 <w:webHidden/>
               </w:rPr>
-              <w:instrText xml:space="preserve"> PAGEREF _Toc323414385 \h </w:instrText>
+              <w:instrText xml:space="preserve"> PAGEREF _Toc323472808 \h </w:instrText>
             </w:r>
             <w:r>
               <w:rPr>
@@ -350,7 +350,7 @@
               <w:noProof/>
             </w:rPr>
           </w:pPr>
-          <w:hyperlink w:anchor="_Toc323414386" w:history="1">
+          <w:hyperlink w:anchor="_Toc323472809" w:history="1">
             <w:r>
               <w:rPr>
                 <w:rStyle w:val="Hyperlink"/>
@@ -378,7 +378,7 @@
                 <w:noProof/>
                 <w:webHidden/>
               </w:rPr>
-              <w:instrText xml:space="preserve"> PAGEREF _Toc323414386 \h </w:instrText>
+              <w:instrText xml:space="preserve"> PAGEREF _Toc323472809 \h </w:instrText>
             </w:r>
             <w:r>
               <w:rPr>
@@ -420,7 +420,7 @@
               <w:noProof/>
             </w:rPr>
           </w:pPr>
-          <w:hyperlink w:anchor="_Toc323414387" w:history="1">
+          <w:hyperlink w:anchor="_Toc323472810" w:history="1">
             <w:r>
               <w:rPr>
                 <w:rStyle w:val="Hyperlink"/>
@@ -448,7 +448,7 @@
                 <w:noProof/>
                 <w:webHidden/>
               </w:rPr>
-              <w:instrText xml:space="preserve"> PAGEREF _Toc323414387 \h </w:instrText>
+              <w:instrText xml:space="preserve"> PAGEREF _Toc323472810 \h </w:instrText>
             </w:r>
             <w:r>
               <w:rPr>
@@ -490,7 +490,7 @@
               <w:noProof/>
             </w:rPr>
           </w:pPr>
-          <w:hyperlink w:anchor="_Toc323414388" w:history="1">
+          <w:hyperlink w:anchor="_Toc323472811" w:history="1">
             <w:r>
               <w:rPr>
                 <w:rStyle w:val="Hyperlink"/>
@@ -518,7 +518,7 @@
                 <w:noProof/>
                 <w:webHidden/>
               </w:rPr>
-              <w:instrText xml:space="preserve"> PAGEREF _Toc323414388 \h </w:instrText>
+              <w:instrText xml:space="preserve"> PAGEREF _Toc323472811 \h </w:instrText>
             </w:r>
             <w:r>
               <w:rPr>
@@ -560,7 +560,7 @@
               <w:noProof/>
             </w:rPr>
           </w:pPr>
-          <w:hyperlink w:anchor="_Toc323414389" w:history="1">
+          <w:hyperlink w:anchor="_Toc323472812" w:history="1">
             <w:r>
               <w:rPr>
                 <w:rStyle w:val="Hyperlink"/>
@@ -588,7 +588,77 @@
                 <w:noProof/>
                 <w:webHidden/>
               </w:rPr>
-              <w:instrText xml:space="preserve"> PAGEREF _Toc323414389 \h </w:instrText>
+              <w:instrText xml:space="preserve"> PAGEREF _Toc323472812 \h </w:instrText>
+            </w:r>
+            <w:r>
+              <w:rPr>
+                <w:noProof/>
+                <w:webHidden/>
+              </w:rPr>
+            </w:r>
+            <w:r>
+              <w:rPr>
+                <w:noProof/>
+                <w:webHidden/>
+              </w:rPr>
+              <w:fldChar w:fldCharType="separate"/>
+            </w:r>
+            <w:r>
+              <w:rPr>
+                <w:noProof/>
+                <w:webHidden/>
+              </w:rPr>
+              <w:t>4</w:t>
+            </w:r>
+            <w:r>
+              <w:rPr>
+                <w:noProof/>
+                <w:webHidden/>
+              </w:rPr>
+              <w:fldChar w:fldCharType="end"/>
+            </w:r>
+          </w:hyperlink>
+        </w:p>
+        <w:p>
+          <w:pPr>
+            <w:pStyle w:val="TOC1"/>
+            <w:tabs>
+              <w:tab w:val="right" w:leader="dot" w:pos="9350"/>
+            </w:tabs>
+            <w:rPr>
+              <w:rFonts w:asciiTheme="minorHAnsi" w:eastAsiaTheme="minorEastAsia" w:hAnsiTheme="minorHAnsi" w:cstheme="minorBidi"/>
+              <w:noProof/>
+            </w:rPr>
+          </w:pPr>
+          <w:hyperlink w:anchor="_Toc323472813" w:history="1">
+            <w:r>
+              <w:rPr>
+                <w:rStyle w:val="Hyperlink"/>
+                <w:rFonts w:ascii="Lucida Sans Unicode" w:hAnsi="Lucida Sans Unicode" w:cs="Lucida Sans Unicode"/>
+                <w:noProof/>
+              </w:rPr>
+              <w:t>2012/04/29</w:t>
+            </w:r>
+            <w:r>
+              <w:rPr>
+                <w:noProof/>
+                <w:webHidden/>
+              </w:rPr>
+              <w:tab/>
+            </w:r>
+            <w:r>
+              <w:rPr>
+                <w:noProof/>
+                <w:webHidden/>
+              </w:rPr>
+              <w:fldChar w:fldCharType="begin"/>
+            </w:r>
+            <w:r>
+              <w:rPr>
+                <w:noProof/>
+                <w:webHidden/>
+              </w:rPr>
+              <w:instrText xml:space="preserve"> PAGEREF _Toc323472813 \h </w:instrText>
             </w:r>
             <w:r>
               <w:rPr>
@@ -664,7 +734,7 @@
           <w:rFonts w:ascii="Lucida Sans Unicode" w:hAnsi="Lucida Sans Unicode" w:cs="Lucida Sans Unicode"/>
         </w:rPr>
       </w:pPr>
-      <w:bookmarkStart w:id="0" w:name="_Toc323414385"/>
+      <w:bookmarkStart w:id="0" w:name="_Toc323472808"/>
       <w:r>
         <w:rPr>
           <w:rFonts w:ascii="Lucida Sans Unicode" w:hAnsi="Lucida Sans Unicode" w:cs="Lucida Sans Unicode"/>
@@ -713,7 +783,7 @@
           <w:rFonts w:ascii="Lucida Sans Unicode" w:hAnsi="Lucida Sans Unicode" w:cs="Lucida Sans Unicode"/>
         </w:rPr>
       </w:pPr>
-      <w:bookmarkStart w:id="1" w:name="_Toc323414386"/>
+      <w:bookmarkStart w:id="1" w:name="_Toc323472809"/>
       <w:r>
         <w:rPr>
           <w:rFonts w:ascii="Lucida Sans Unicode" w:hAnsi="Lucida Sans Unicode" w:cs="Lucida Sans Unicode"/>
@@ -745,7 +815,13 @@
         <w:spacing w:after="0" w:line="240" w:lineRule="auto"/>
       </w:pPr>
       <w:r>
-        <w:t>Began working BOM based on Parametric information from Atmel and my past QTouch experience. BOM will focus on parts to be used in both the test board and final design.</w:t>
+        <w:t xml:space="preserve">Began working BOM based on </w:t>
+      </w:r>
+      <w:r>
+        <w:t>parametric</w:t>
+      </w:r>
+      <w:r>
+        <w:t xml:space="preserve"> information from Atmel and my past QTouch experience. BOM will focus on parts to be used in both the test board and final design.</w:t>
       </w:r>
     </w:p>
     <w:p>
@@ -774,7 +850,7 @@
           <w:rFonts w:ascii="Lucida Sans Unicode" w:hAnsi="Lucida Sans Unicode" w:cs="Lucida Sans Unicode"/>
         </w:rPr>
       </w:pPr>
-      <w:bookmarkStart w:id="2" w:name="_Toc323414387"/>
+      <w:bookmarkStart w:id="2" w:name="_Toc323472810"/>
       <w:r>
         <w:rPr>
           <w:rFonts w:ascii="Lucida Sans Unicode" w:hAnsi="Lucida Sans Unicode" w:cs="Lucida Sans Unicode"/>
@@ -914,7 +990,7 @@
           <w:rFonts w:ascii="Lucida Sans Unicode" w:hAnsi="Lucida Sans Unicode" w:cs="Lucida Sans Unicode"/>
         </w:rPr>
       </w:pPr>
-      <w:bookmarkStart w:id="3" w:name="_Toc323414388"/>
+      <w:bookmarkStart w:id="3" w:name="_Toc323472811"/>
       <w:r>
         <w:rPr>
           <w:rFonts w:ascii="Lucida Sans Unicode" w:hAnsi="Lucida Sans Unicode" w:cs="Lucida Sans Unicode"/>
@@ -1083,8 +1159,6 @@
       <w:r>
         <w:t>.</w:t>
       </w:r>
-      <w:bookmarkStart w:id="4" w:name="_GoBack"/>
-      <w:bookmarkEnd w:id="4"/>
     </w:p>
     <w:p>
       <w:pPr>
@@ -1099,13 +1173,119 @@
           <w:rFonts w:ascii="Lucida Sans Unicode" w:hAnsi="Lucida Sans Unicode" w:cs="Lucida Sans Unicode"/>
         </w:rPr>
       </w:pPr>
-      <w:bookmarkStart w:id="5" w:name="_Toc323414389"/>
+      <w:bookmarkStart w:id="4" w:name="_Toc323472812"/>
       <w:r>
         <w:rPr>
           <w:rFonts w:ascii="Lucida Sans Unicode" w:hAnsi="Lucida Sans Unicode" w:cs="Lucida Sans Unicode"/>
         </w:rPr>
         <w:t>2012/04/28</w:t>
       </w:r>
+      <w:bookmarkEnd w:id="4"/>
+    </w:p>
+    <w:p>
+      <w:pPr>
+        <w:spacing w:after="0" w:line="240" w:lineRule="auto"/>
+      </w:pPr>
+      <w:r>
+        <w:t>I’ve been communicating with various battery manufacturers in China and elsewhere via Alibaba. I’m working on getting quotes for Li-Ion and Li-Pol batteries. The specifications I’m aiming for:</w:t>
+      </w:r>
+    </w:p>
+    <w:p>
+      <w:pPr>
+        <w:spacing w:after="0" w:line="240" w:lineRule="auto"/>
+      </w:pPr>
+      <w:r>
+        <w:t>Voltage: 6-7.2V</w:t>
+      </w:r>
+    </w:p>
+    <w:p>
+      <w:pPr>
+        <w:spacing w:after="0" w:line="240" w:lineRule="auto"/>
+      </w:pPr>
+      <w:r>
+        <w:t>Capacity: 1500-2500mAh</w:t>
+      </w:r>
+    </w:p>
+    <w:p>
+      <w:pPr>
+        <w:spacing w:after="0" w:line="240" w:lineRule="auto"/>
+      </w:pPr>
+      <w:r>
+        <w:t xml:space="preserve">Power Capability: </w:t>
+      </w:r>
+      <w:r>
+        <w:t>around 300mA-500mA (or very roughly, about 0.2C)</w:t>
+      </w:r>
+    </w:p>
+    <w:p>
+      <w:pPr>
+        <w:spacing w:after="0" w:line="240" w:lineRule="auto"/>
+      </w:pPr>
+      <w:r>
+        <w:t xml:space="preserve">Thickness: &lt; 7mm (or </w:t>
+      </w:r>
+      <w:r>
+        <w:t>roughly</w:t>
+      </w:r>
+      <w:r>
+        <w:t xml:space="preserve"> 0.27”)</w:t>
+      </w:r>
+    </w:p>
+    <w:p>
+      <w:pPr>
+        <w:spacing w:after="0" w:line="240" w:lineRule="auto"/>
+      </w:pPr>
+    </w:p>
+    <w:p>
+      <w:pPr>
+        <w:spacing w:after="0" w:line="240" w:lineRule="auto"/>
+      </w:pPr>
+      <w:r>
+        <w:t xml:space="preserve">So far the most promising quote has come from </w:t>
+      </w:r>
+      <w:r>
+        <w:t>Shenzhen Puchuangyuan Technology Co. Ltd</w:t>
+      </w:r>
+      <w:r>
+        <w:t>, who have answered all of my questions, and promise the ability to provide Li-Pol batteries thin enough to meet the needs of this project. They’ve also sent datasheets for each, though I have a couple questions I’m waitin</w:t>
+      </w:r>
+      <w:r>
+        <w:t>g for answers on. Samples will allow me to make real-world tests, rather than hoping that a similar batter will act the same in production, but the expedited shipping from China is expensive!</w:t>
+      </w:r>
+    </w:p>
+    <w:p>
+      <w:pPr>
+        <w:spacing w:after="0" w:line="240" w:lineRule="auto"/>
+      </w:pPr>
+    </w:p>
+    <w:p>
+      <w:pPr>
+        <w:spacing w:after="0" w:line="240" w:lineRule="auto"/>
+      </w:pPr>
+      <w:r>
+        <w:t>A couple other companies have also offered quotes, and I’m following up with them to find the best battery for my needs at a reasonable price.</w:t>
+      </w:r>
+    </w:p>
+    <w:p>
+      <w:pPr>
+        <w:spacing w:after="0" w:line="240" w:lineRule="auto"/>
+      </w:pPr>
+    </w:p>
+    <w:p>
+      <w:pPr>
+        <w:pStyle w:val="Heading1"/>
+        <w:spacing w:before="0" w:line="240" w:lineRule="auto"/>
+        <w:rPr>
+          <w:rFonts w:ascii="Lucida Sans Unicode" w:hAnsi="Lucida Sans Unicode" w:cs="Lucida Sans Unicode"/>
+        </w:rPr>
+      </w:pPr>
+      <w:bookmarkStart w:id="5" w:name="_Toc323472813"/>
+      <w:r>
+        <w:rPr>
+          <w:rFonts w:ascii="Lucida Sans Unicode" w:hAnsi="Lucida Sans Unicode" w:cs="Lucida Sans Unicode"/>
+        </w:rPr>
+        <w:t>2012/04/29</w:t>
+      </w:r>
       <w:bookmarkEnd w:id="5"/>
     </w:p>
     <w:p>
@@ -1113,80 +1293,93 @@
         <w:spacing w:after="0" w:line="240" w:lineRule="auto"/>
       </w:pPr>
       <w:r>
-        <w:t>I’ve been communicating with various battery manufacturers in China and elsewhere via Alibaba. I’m working on getting quotes for Li-Ion and Li-Pol batteries. The specifications I’m aiming for:</w:t>
-      </w:r>
-    </w:p>
-    <w:p>
-      <w:pPr>
-        <w:spacing w:after="0" w:line="240" w:lineRule="auto"/>
-      </w:pPr>
-      <w:r>
-        <w:t>Voltage: 6-7.2V</w:t>
-      </w:r>
-    </w:p>
-    <w:p>
-      <w:pPr>
-        <w:spacing w:after="0" w:line="240" w:lineRule="auto"/>
-      </w:pPr>
-      <w:r>
-        <w:t>Capacity: 1500-2500mAh</w:t>
-      </w:r>
-    </w:p>
-    <w:p>
-      <w:pPr>
-        <w:spacing w:after="0" w:line="240" w:lineRule="auto"/>
-      </w:pPr>
-      <w:r>
-        <w:t xml:space="preserve">Power Capability: </w:t>
-      </w:r>
-      <w:r>
-        <w:t>around 300mA-500mA (or very roughly, about 0.2C)</w:t>
-      </w:r>
-    </w:p>
-    <w:p>
-      <w:pPr>
-        <w:spacing w:after="0" w:line="240" w:lineRule="auto"/>
-      </w:pPr>
-    </w:p>
-    <w:p>
-      <w:pPr>
-        <w:spacing w:after="0" w:line="240" w:lineRule="auto"/>
-      </w:pPr>
-      <w:r>
-        <w:t xml:space="preserve">So far the most promising quote has come from </w:t>
+        <w:t>One interesting thing you’ll learn if you buy batteries from the manufacturer is that you can buy them with or without a charge management PCB. In the quotes I’ve received so far, the difference in cost with the PCB vice without it comes to about $1.50 or so. Looking at the charge management ICs on the market, in bulk, quality chips themselves would cost about $0.80 to $1.00. When you take into account the cost to manufacture the boards, but the additional components (only a few cents), and assemble the board, doing it yourself will cost around $2.50-$3.50 total per board.</w:t>
+      </w:r>
+    </w:p>
+    <w:p>
+      <w:pPr>
+        <w:spacing w:after="0" w:line="240" w:lineRule="auto"/>
+      </w:pPr>
+    </w:p>
+    <w:p>
+      <w:pPr>
+        <w:spacing w:after="0" w:line="240" w:lineRule="auto"/>
+      </w:pPr>
+      <w:r>
+        <w:t>Having gone through this pricing exercise, I think I’ll stick with the manufacturer’s board. If I trust the battery, I should be able to trust the board, and ideally, the manufacturer should know best which chip to use with their particular batteries.</w:t>
+      </w:r>
+    </w:p>
+    <w:p>
+      <w:pPr>
+        <w:spacing w:after="0" w:line="240" w:lineRule="auto"/>
+      </w:pPr>
+    </w:p>
+    <w:p>
+      <w:pPr>
+        <w:spacing w:after="0" w:line="240" w:lineRule="auto"/>
+      </w:pPr>
+      <w:r>
+        <w:t>I’ve received another battery quote with good details</w:t>
+      </w:r>
+      <w:r>
+        <w:t xml:space="preserve"> (from </w:t>
+      </w:r>
+      <w:r>
+        <w:t>Zhejiang Nuociss New Energy Technology Co.,Ltd.</w:t>
+      </w:r>
+      <w:r>
+        <w:t>)</w:t>
+      </w:r>
+      <w:r>
+        <w:t xml:space="preserve">. The cost per battery is about a dollar more than the quote from </w:t>
       </w:r>
       <w:r>
         <w:t>Shenzhen Puchuangyuan Technology Co. Ltd</w:t>
       </w:r>
       <w:r>
-        <w:t>, who have answered all of my questions, and promise the ability to provide Li-Pol batteries thin enough to meet the needs of this project. They’ve also sent datasheets for each, though I have a couple questions I’m waitin</w:t>
-      </w:r>
-      <w:r>
-        <w:t>g for answers on. Samples will allow me to make real-world tests, rather than hoping that a similar batter will act the same in production, but the expedited shipping from China is expensive!</w:t>
-      </w:r>
-    </w:p>
-    <w:p>
-      <w:pPr>
-        <w:spacing w:after="0" w:line="240" w:lineRule="auto"/>
-      </w:pPr>
-    </w:p>
-    <w:p>
-      <w:pPr>
-        <w:spacing w:after="0" w:line="240" w:lineRule="auto"/>
-      </w:pPr>
-      <w:r>
-        <w:t>A couple other companies have also offered quotes, and I’m following up with them to find the best battery for my needs at a reasonable price.</w:t>
-      </w:r>
-    </w:p>
-    <w:p>
-      <w:pPr>
-        <w:spacing w:after="0" w:line="240" w:lineRule="auto"/>
-      </w:pPr>
-    </w:p>
-    <w:p>
-      <w:pPr>
-        <w:spacing w:after="0" w:line="240" w:lineRule="auto"/>
-      </w:pPr>
+        <w:t xml:space="preserve">, </w:t>
+      </w:r>
+      <w:r>
+        <w:t>but the cycle life is significantly higher, which I think should be well worth the cost. I’m building a simple spreadsheet as quotes come in, so</w:t>
+      </w:r>
+      <w:r>
+        <w:t xml:space="preserve"> that I can see more easily which offer is the best overall.</w:t>
+      </w:r>
+      <w:r>
+        <w:t xml:space="preserve"> I think it’s important to consider price, but to remember that price alone should not be of higher importance than overall quality.</w:t>
+      </w:r>
+    </w:p>
+    <w:p>
+      <w:pPr>
+        <w:spacing w:after="0" w:line="240" w:lineRule="auto"/>
+      </w:pPr>
+    </w:p>
+    <w:p>
+      <w:pPr>
+        <w:spacing w:after="0" w:line="240" w:lineRule="auto"/>
+      </w:pPr>
+      <w:r>
+        <w:lastRenderedPageBreak/>
+        <w:t xml:space="preserve">I sometimes wonder if others develop things the same way as I do. I generally think up the project and begin to build it in my mind, using scratch paper to work out more complex problems and design the high-level schematics using black-boxes when I don’t know all the details yet). Once I’ve got all of the major components of the project figured out, I begin sourcing them. Then, once I’m confident there’s enough of each part on the market to manufacture effectively, I input the schematics in KiCad (or sometimes Cadsoft Eagle). From there, I begin to fill in the basic parts like resistors, determining the best part and values. And once that’s all don, it’s on to the PCB. I’ll back-edit as needed if there are changes to the design, but this can be exceedingly difficult if it’s a complex board, or ig there are specific routing requirements, like in this project. The traces to the capacitive sensors must follow very specific rules in order to obtain the best sensitivity and noise immunity. You can read more about these requirements in Atmel’s </w:t>
+      </w:r>
+      <w:hyperlink r:id="rId9" w:history="1">
+        <w:r>
+          <w:rPr>
+            <w:rStyle w:val="Hyperlink"/>
+          </w:rPr>
+          <w:t>QTAN0079: Buttons, Sliders and Wheels Touch Sensor Design Guide</w:t>
+        </w:r>
+      </w:hyperlink>
+      <w:r>
+        <w:t>, which covers all sorts of information about PCB and sensor layouts for Atmel’s QTouch and QMatrix technologies.</w:t>
+      </w:r>
+    </w:p>
+    <w:p>
+      <w:pPr>
+        <w:spacing w:after="0" w:line="240" w:lineRule="auto"/>
+      </w:pPr>
+      <w:bookmarkStart w:id="6" w:name="_GoBack"/>
+      <w:bookmarkEnd w:id="6"/>
     </w:p>
     <w:sectPr>
       <w:pgSz w:w="12240" w:h="15840"/>
@@ -2318,7 +2511,7 @@
 </file>
 
 <file path=customXml/itemProps1.xml><?xml version="1.0" encoding="utf-8"?>
-<ds:datastoreItem xmlns:ds="http://schemas.openxmlformats.org/officeDocument/2006/customXml" ds:itemID="{BA60C125-00C2-4548-9B07-D6B9EAD793BC}">
+<ds:datastoreItem xmlns:ds="http://schemas.openxmlformats.org/officeDocument/2006/customXml" ds:itemID="{9F43C9D4-CFA1-4516-BED4-ECAD5F79C502}">
   <ds:schemaRefs>
     <ds:schemaRef ds:uri="http://schemas.openxmlformats.org/officeDocument/2006/bibliography"/>
   </ds:schemaRefs>

</xml_diff>

<commit_message>
Updated BOM and Project Log with new choice of LDO regulator
</commit_message>
<xml_diff>
--- a/Notes/BPS Project Log.docx
+++ b/Notes/BPS Project Log.docx
@@ -280,7 +280,7 @@
             </w:rPr>
             <w:fldChar w:fldCharType="separate"/>
           </w:r>
-          <w:hyperlink w:anchor="_Toc323472808" w:history="1">
+          <w:hyperlink w:anchor="_Toc323681122" w:history="1">
             <w:r>
               <w:rPr>
                 <w:rStyle w:val="Hyperlink"/>
@@ -308,7 +308,7 @@
                 <w:noProof/>
                 <w:webHidden/>
               </w:rPr>
-              <w:instrText xml:space="preserve"> PAGEREF _Toc323472808 \h </w:instrText>
+              <w:instrText xml:space="preserve"> PAGEREF _Toc323681122 \h </w:instrText>
             </w:r>
             <w:r>
               <w:rPr>
@@ -350,7 +350,7 @@
               <w:noProof/>
             </w:rPr>
           </w:pPr>
-          <w:hyperlink w:anchor="_Toc323472809" w:history="1">
+          <w:hyperlink w:anchor="_Toc323681123" w:history="1">
             <w:r>
               <w:rPr>
                 <w:rStyle w:val="Hyperlink"/>
@@ -378,7 +378,7 @@
                 <w:noProof/>
                 <w:webHidden/>
               </w:rPr>
-              <w:instrText xml:space="preserve"> PAGEREF _Toc323472809 \h </w:instrText>
+              <w:instrText xml:space="preserve"> PAGEREF _Toc323681123 \h </w:instrText>
             </w:r>
             <w:r>
               <w:rPr>
@@ -420,7 +420,7 @@
               <w:noProof/>
             </w:rPr>
           </w:pPr>
-          <w:hyperlink w:anchor="_Toc323472810" w:history="1">
+          <w:hyperlink w:anchor="_Toc323681124" w:history="1">
             <w:r>
               <w:rPr>
                 <w:rStyle w:val="Hyperlink"/>
@@ -448,7 +448,7 @@
                 <w:noProof/>
                 <w:webHidden/>
               </w:rPr>
-              <w:instrText xml:space="preserve"> PAGEREF _Toc323472810 \h </w:instrText>
+              <w:instrText xml:space="preserve"> PAGEREF _Toc323681124 \h </w:instrText>
             </w:r>
             <w:r>
               <w:rPr>
@@ -490,7 +490,7 @@
               <w:noProof/>
             </w:rPr>
           </w:pPr>
-          <w:hyperlink w:anchor="_Toc323472811" w:history="1">
+          <w:hyperlink w:anchor="_Toc323681125" w:history="1">
             <w:r>
               <w:rPr>
                 <w:rStyle w:val="Hyperlink"/>
@@ -518,7 +518,7 @@
                 <w:noProof/>
                 <w:webHidden/>
               </w:rPr>
-              <w:instrText xml:space="preserve"> PAGEREF _Toc323472811 \h </w:instrText>
+              <w:instrText xml:space="preserve"> PAGEREF _Toc323681125 \h </w:instrText>
             </w:r>
             <w:r>
               <w:rPr>
@@ -560,7 +560,7 @@
               <w:noProof/>
             </w:rPr>
           </w:pPr>
-          <w:hyperlink w:anchor="_Toc323472812" w:history="1">
+          <w:hyperlink w:anchor="_Toc323681126" w:history="1">
             <w:r>
               <w:rPr>
                 <w:rStyle w:val="Hyperlink"/>
@@ -588,7 +588,7 @@
                 <w:noProof/>
                 <w:webHidden/>
               </w:rPr>
-              <w:instrText xml:space="preserve"> PAGEREF _Toc323472812 \h </w:instrText>
+              <w:instrText xml:space="preserve"> PAGEREF _Toc323681126 \h </w:instrText>
             </w:r>
             <w:r>
               <w:rPr>
@@ -630,7 +630,7 @@
               <w:noProof/>
             </w:rPr>
           </w:pPr>
-          <w:hyperlink w:anchor="_Toc323472813" w:history="1">
+          <w:hyperlink w:anchor="_Toc323681127" w:history="1">
             <w:r>
               <w:rPr>
                 <w:rStyle w:val="Hyperlink"/>
@@ -658,7 +658,7 @@
                 <w:noProof/>
                 <w:webHidden/>
               </w:rPr>
-              <w:instrText xml:space="preserve"> PAGEREF _Toc323472813 \h </w:instrText>
+              <w:instrText xml:space="preserve"> PAGEREF _Toc323681127 \h </w:instrText>
             </w:r>
             <w:r>
               <w:rPr>
@@ -679,6 +679,76 @@
                 <w:webHidden/>
               </w:rPr>
               <w:t>4</w:t>
+            </w:r>
+            <w:r>
+              <w:rPr>
+                <w:noProof/>
+                <w:webHidden/>
+              </w:rPr>
+              <w:fldChar w:fldCharType="end"/>
+            </w:r>
+          </w:hyperlink>
+        </w:p>
+        <w:p>
+          <w:pPr>
+            <w:pStyle w:val="TOC1"/>
+            <w:tabs>
+              <w:tab w:val="right" w:leader="dot" w:pos="9350"/>
+            </w:tabs>
+            <w:rPr>
+              <w:rFonts w:asciiTheme="minorHAnsi" w:eastAsiaTheme="minorEastAsia" w:hAnsiTheme="minorHAnsi" w:cstheme="minorBidi"/>
+              <w:noProof/>
+            </w:rPr>
+          </w:pPr>
+          <w:hyperlink w:anchor="_Toc323681128" w:history="1">
+            <w:r>
+              <w:rPr>
+                <w:rStyle w:val="Hyperlink"/>
+                <w:rFonts w:ascii="Lucida Sans Unicode" w:hAnsi="Lucida Sans Unicode" w:cs="Lucida Sans Unicode"/>
+                <w:noProof/>
+              </w:rPr>
+              <w:t>2012/05/01</w:t>
+            </w:r>
+            <w:r>
+              <w:rPr>
+                <w:noProof/>
+                <w:webHidden/>
+              </w:rPr>
+              <w:tab/>
+            </w:r>
+            <w:r>
+              <w:rPr>
+                <w:noProof/>
+                <w:webHidden/>
+              </w:rPr>
+              <w:fldChar w:fldCharType="begin"/>
+            </w:r>
+            <w:r>
+              <w:rPr>
+                <w:noProof/>
+                <w:webHidden/>
+              </w:rPr>
+              <w:instrText xml:space="preserve"> PAGEREF _Toc323681128 \h </w:instrText>
+            </w:r>
+            <w:r>
+              <w:rPr>
+                <w:noProof/>
+                <w:webHidden/>
+              </w:rPr>
+            </w:r>
+            <w:r>
+              <w:rPr>
+                <w:noProof/>
+                <w:webHidden/>
+              </w:rPr>
+              <w:fldChar w:fldCharType="separate"/>
+            </w:r>
+            <w:r>
+              <w:rPr>
+                <w:noProof/>
+                <w:webHidden/>
+              </w:rPr>
+              <w:t>5</w:t>
             </w:r>
             <w:r>
               <w:rPr>
@@ -734,7 +804,7 @@
           <w:rFonts w:ascii="Lucida Sans Unicode" w:hAnsi="Lucida Sans Unicode" w:cs="Lucida Sans Unicode"/>
         </w:rPr>
       </w:pPr>
-      <w:bookmarkStart w:id="0" w:name="_Toc323472808"/>
+      <w:bookmarkStart w:id="0" w:name="_Toc323681122"/>
       <w:r>
         <w:rPr>
           <w:rFonts w:ascii="Lucida Sans Unicode" w:hAnsi="Lucida Sans Unicode" w:cs="Lucida Sans Unicode"/>
@@ -783,7 +853,7 @@
           <w:rFonts w:ascii="Lucida Sans Unicode" w:hAnsi="Lucida Sans Unicode" w:cs="Lucida Sans Unicode"/>
         </w:rPr>
       </w:pPr>
-      <w:bookmarkStart w:id="1" w:name="_Toc323472809"/>
+      <w:bookmarkStart w:id="1" w:name="_Toc323681123"/>
       <w:r>
         <w:rPr>
           <w:rFonts w:ascii="Lucida Sans Unicode" w:hAnsi="Lucida Sans Unicode" w:cs="Lucida Sans Unicode"/>
@@ -850,7 +920,7 @@
           <w:rFonts w:ascii="Lucida Sans Unicode" w:hAnsi="Lucida Sans Unicode" w:cs="Lucida Sans Unicode"/>
         </w:rPr>
       </w:pPr>
-      <w:bookmarkStart w:id="2" w:name="_Toc323472810"/>
+      <w:bookmarkStart w:id="2" w:name="_Toc323681124"/>
       <w:r>
         <w:rPr>
           <w:rFonts w:ascii="Lucida Sans Unicode" w:hAnsi="Lucida Sans Unicode" w:cs="Lucida Sans Unicode"/>
@@ -990,7 +1060,7 @@
           <w:rFonts w:ascii="Lucida Sans Unicode" w:hAnsi="Lucida Sans Unicode" w:cs="Lucida Sans Unicode"/>
         </w:rPr>
       </w:pPr>
-      <w:bookmarkStart w:id="3" w:name="_Toc323472811"/>
+      <w:bookmarkStart w:id="3" w:name="_Toc323681125"/>
       <w:r>
         <w:rPr>
           <w:rFonts w:ascii="Lucida Sans Unicode" w:hAnsi="Lucida Sans Unicode" w:cs="Lucida Sans Unicode"/>
@@ -1173,7 +1243,7 @@
           <w:rFonts w:ascii="Lucida Sans Unicode" w:hAnsi="Lucida Sans Unicode" w:cs="Lucida Sans Unicode"/>
         </w:rPr>
       </w:pPr>
-      <w:bookmarkStart w:id="4" w:name="_Toc323472812"/>
+      <w:bookmarkStart w:id="4" w:name="_Toc323681126"/>
       <w:r>
         <w:rPr>
           <w:rFonts w:ascii="Lucida Sans Unicode" w:hAnsi="Lucida Sans Unicode" w:cs="Lucida Sans Unicode"/>
@@ -1279,7 +1349,7 @@
           <w:rFonts w:ascii="Lucida Sans Unicode" w:hAnsi="Lucida Sans Unicode" w:cs="Lucida Sans Unicode"/>
         </w:rPr>
       </w:pPr>
-      <w:bookmarkStart w:id="5" w:name="_Toc323472813"/>
+      <w:bookmarkStart w:id="5" w:name="_Toc323681127"/>
       <w:r>
         <w:rPr>
           <w:rFonts w:ascii="Lucida Sans Unicode" w:hAnsi="Lucida Sans Unicode" w:cs="Lucida Sans Unicode"/>
@@ -1378,8 +1448,158 @@
       <w:pPr>
         <w:spacing w:after="0" w:line="240" w:lineRule="auto"/>
       </w:pPr>
-      <w:bookmarkStart w:id="6" w:name="_GoBack"/>
+    </w:p>
+    <w:p>
+      <w:pPr>
+        <w:pStyle w:val="Heading1"/>
+        <w:spacing w:before="0" w:line="240" w:lineRule="auto"/>
+        <w:rPr>
+          <w:rFonts w:ascii="Lucida Sans Unicode" w:hAnsi="Lucida Sans Unicode" w:cs="Lucida Sans Unicode"/>
+        </w:rPr>
+      </w:pPr>
+      <w:bookmarkStart w:id="6" w:name="_Toc323681128"/>
+      <w:r>
+        <w:rPr>
+          <w:rFonts w:ascii="Lucida Sans Unicode" w:hAnsi="Lucida Sans Unicode" w:cs="Lucida Sans Unicode"/>
+        </w:rPr>
+        <w:t>2012/05/01</w:t>
+      </w:r>
       <w:bookmarkEnd w:id="6"/>
+    </w:p>
+    <w:p>
+      <w:pPr>
+        <w:spacing w:after="0" w:line="240" w:lineRule="auto"/>
+      </w:pPr>
+      <w:r>
+        <w:t xml:space="preserve">Today I decided to switch LDO voltage regulators, from the Microchip </w:t>
+      </w:r>
+      <w:r>
+        <w:t>MCP1826</w:t>
+      </w:r>
+      <w:r>
+        <w:t xml:space="preserve"> to the </w:t>
+      </w:r>
+      <w:r>
+        <w:t>SPX29150T-L-5-0/TR</w:t>
+      </w:r>
+      <w:r>
+        <w:t xml:space="preserve"> made by </w:t>
+      </w:r>
+      <w:r>
+        <w:t>Exar Corporation</w:t>
+      </w:r>
+      <w:r>
+        <w:t xml:space="preserve"> for the reasons below.</w:t>
+      </w:r>
+    </w:p>
+    <w:p>
+      <w:pPr>
+        <w:spacing w:after="0" w:line="240" w:lineRule="auto"/>
+      </w:pPr>
+    </w:p>
+    <w:p>
+      <w:pPr>
+        <w:spacing w:after="0" w:line="240" w:lineRule="auto"/>
+      </w:pPr>
+      <w:r>
+        <w:rPr>
+          <w:b/>
+        </w:rPr>
+        <w:t>Simplicity</w:t>
+      </w:r>
+      <w:r>
+        <w:t xml:space="preserve"> – The </w:t>
+      </w:r>
+      <w:r>
+        <w:t>SPX29150T-L-5-0/TR</w:t>
+      </w:r>
+      <w:r>
+        <w:t xml:space="preserve"> is a simple fixed-voltage regulator. No need to mess with adjustments, calibrations, or lots of external components</w:t>
+      </w:r>
+    </w:p>
+    <w:p>
+      <w:pPr>
+        <w:spacing w:after="0" w:line="240" w:lineRule="auto"/>
+      </w:pPr>
+      <w:r>
+        <w:rPr>
+          <w:b/>
+        </w:rPr>
+        <w:t>Flexibility</w:t>
+      </w:r>
+      <w:r>
+        <w:t xml:space="preserve"> – The MCP1826 can only handle an input of up to 6V, but I may be using batteries at 7.2V. Making the decision to use a regulator that can handle an input of up to 16V gives me a lot more flexibility with which battery solution to use.</w:t>
+      </w:r>
+    </w:p>
+    <w:p>
+      <w:pPr>
+        <w:spacing w:after="0" w:line="240" w:lineRule="auto"/>
+      </w:pPr>
+      <w:r>
+        <w:rPr>
+          <w:b/>
+        </w:rPr>
+        <w:t>Designed for</w:t>
+      </w:r>
+      <w:r>
+        <w:rPr>
+          <w:b/>
+        </w:rPr>
+        <w:t xml:space="preserve"> </w:t>
+      </w:r>
+      <w:r>
+        <w:rPr>
+          <w:b/>
+        </w:rPr>
+        <w:t>devices like mine</w:t>
+      </w:r>
+      <w:r>
+        <w:t xml:space="preserve"> – </w:t>
+      </w:r>
+      <w:r>
+        <w:t>"These regulators are specifically designed for... fast transient response"</w:t>
+      </w:r>
+    </w:p>
+    <w:p>
+      <w:pPr>
+        <w:spacing w:after="0" w:line="240" w:lineRule="auto"/>
+      </w:pPr>
+    </w:p>
+    <w:p>
+      <w:pPr>
+        <w:spacing w:after="0" w:line="240" w:lineRule="auto"/>
+      </w:pPr>
+      <w:r>
+        <w:t>This new choice of regulator also has a relatively low drop out voltage (0.23V @ 750mA)</w:t>
+      </w:r>
+    </w:p>
+    <w:p>
+      <w:pPr>
+        <w:spacing w:after="0" w:line="240" w:lineRule="auto"/>
+      </w:pPr>
+    </w:p>
+    <w:p>
+      <w:pPr>
+        <w:spacing w:after="0" w:line="240" w:lineRule="auto"/>
+      </w:pPr>
+      <w:r>
+        <w:t>The price is a few cents higher, but I think the benefits of using this component will outweigh the difference in cost.</w:t>
+      </w:r>
+    </w:p>
+    <w:p>
+      <w:pPr>
+        <w:spacing w:after="0" w:line="240" w:lineRule="auto"/>
+      </w:pPr>
+    </w:p>
+    <w:p>
+      <w:pPr>
+        <w:spacing w:after="0" w:line="240" w:lineRule="auto"/>
+      </w:pPr>
+      <w:r>
+        <w:t>Sadly, this is about all I was able to accomplish today. Long day at my real job.</w:t>
+      </w:r>
+      <w:bookmarkStart w:id="7" w:name="_GoBack"/>
+      <w:bookmarkEnd w:id="7"/>
     </w:p>
     <w:sectPr>
       <w:pgSz w:w="12240" w:h="15840"/>
@@ -2511,7 +2731,7 @@
 </file>
 
 <file path=customXml/itemProps1.xml><?xml version="1.0" encoding="utf-8"?>
-<ds:datastoreItem xmlns:ds="http://schemas.openxmlformats.org/officeDocument/2006/customXml" ds:itemID="{9F43C9D4-CFA1-4516-BED4-ECAD5F79C502}">
+<ds:datastoreItem xmlns:ds="http://schemas.openxmlformats.org/officeDocument/2006/customXml" ds:itemID="{0424DB77-170E-45A6-A629-6D7483A1123C}">
   <ds:schemaRefs>
     <ds:schemaRef ds:uri="http://schemas.openxmlformats.org/officeDocument/2006/bibliography"/>
   </ds:schemaRefs>

</xml_diff>

<commit_message>
Major additions to BOM and began Schematics in earnest!
</commit_message>
<xml_diff>
--- a/Notes/BPS Project Log.docx
+++ b/Notes/BPS Project Log.docx
@@ -280,7 +280,7 @@
             </w:rPr>
             <w:fldChar w:fldCharType="separate"/>
           </w:r>
-          <w:hyperlink w:anchor="_Toc323681122" w:history="1">
+          <w:hyperlink w:anchor="_Toc323763825" w:history="1">
             <w:r>
               <w:rPr>
                 <w:rStyle w:val="Hyperlink"/>
@@ -308,7 +308,7 @@
                 <w:noProof/>
                 <w:webHidden/>
               </w:rPr>
-              <w:instrText xml:space="preserve"> PAGEREF _Toc323681122 \h </w:instrText>
+              <w:instrText xml:space="preserve"> PAGEREF _Toc323763825 \h </w:instrText>
             </w:r>
             <w:r>
               <w:rPr>
@@ -350,7 +350,7 @@
               <w:noProof/>
             </w:rPr>
           </w:pPr>
-          <w:hyperlink w:anchor="_Toc323681123" w:history="1">
+          <w:hyperlink w:anchor="_Toc323763826" w:history="1">
             <w:r>
               <w:rPr>
                 <w:rStyle w:val="Hyperlink"/>
@@ -378,7 +378,7 @@
                 <w:noProof/>
                 <w:webHidden/>
               </w:rPr>
-              <w:instrText xml:space="preserve"> PAGEREF _Toc323681123 \h </w:instrText>
+              <w:instrText xml:space="preserve"> PAGEREF _Toc323763826 \h </w:instrText>
             </w:r>
             <w:r>
               <w:rPr>
@@ -420,7 +420,7 @@
               <w:noProof/>
             </w:rPr>
           </w:pPr>
-          <w:hyperlink w:anchor="_Toc323681124" w:history="1">
+          <w:hyperlink w:anchor="_Toc323763827" w:history="1">
             <w:r>
               <w:rPr>
                 <w:rStyle w:val="Hyperlink"/>
@@ -448,7 +448,7 @@
                 <w:noProof/>
                 <w:webHidden/>
               </w:rPr>
-              <w:instrText xml:space="preserve"> PAGEREF _Toc323681124 \h </w:instrText>
+              <w:instrText xml:space="preserve"> PAGEREF _Toc323763827 \h </w:instrText>
             </w:r>
             <w:r>
               <w:rPr>
@@ -490,7 +490,7 @@
               <w:noProof/>
             </w:rPr>
           </w:pPr>
-          <w:hyperlink w:anchor="_Toc323681125" w:history="1">
+          <w:hyperlink w:anchor="_Toc323763828" w:history="1">
             <w:r>
               <w:rPr>
                 <w:rStyle w:val="Hyperlink"/>
@@ -518,7 +518,7 @@
                 <w:noProof/>
                 <w:webHidden/>
               </w:rPr>
-              <w:instrText xml:space="preserve"> PAGEREF _Toc323681125 \h </w:instrText>
+              <w:instrText xml:space="preserve"> PAGEREF _Toc323763828 \h </w:instrText>
             </w:r>
             <w:r>
               <w:rPr>
@@ -560,7 +560,7 @@
               <w:noProof/>
             </w:rPr>
           </w:pPr>
-          <w:hyperlink w:anchor="_Toc323681126" w:history="1">
+          <w:hyperlink w:anchor="_Toc323763829" w:history="1">
             <w:r>
               <w:rPr>
                 <w:rStyle w:val="Hyperlink"/>
@@ -588,7 +588,7 @@
                 <w:noProof/>
                 <w:webHidden/>
               </w:rPr>
-              <w:instrText xml:space="preserve"> PAGEREF _Toc323681126 \h </w:instrText>
+              <w:instrText xml:space="preserve"> PAGEREF _Toc323763829 \h </w:instrText>
             </w:r>
             <w:r>
               <w:rPr>
@@ -630,7 +630,7 @@
               <w:noProof/>
             </w:rPr>
           </w:pPr>
-          <w:hyperlink w:anchor="_Toc323681127" w:history="1">
+          <w:hyperlink w:anchor="_Toc323763830" w:history="1">
             <w:r>
               <w:rPr>
                 <w:rStyle w:val="Hyperlink"/>
@@ -658,7 +658,7 @@
                 <w:noProof/>
                 <w:webHidden/>
               </w:rPr>
-              <w:instrText xml:space="preserve"> PAGEREF _Toc323681127 \h </w:instrText>
+              <w:instrText xml:space="preserve"> PAGEREF _Toc323763830 \h </w:instrText>
             </w:r>
             <w:r>
               <w:rPr>
@@ -700,7 +700,7 @@
               <w:noProof/>
             </w:rPr>
           </w:pPr>
-          <w:hyperlink w:anchor="_Toc323681128" w:history="1">
+          <w:hyperlink w:anchor="_Toc323763831" w:history="1">
             <w:r>
               <w:rPr>
                 <w:rStyle w:val="Hyperlink"/>
@@ -728,7 +728,77 @@
                 <w:noProof/>
                 <w:webHidden/>
               </w:rPr>
-              <w:instrText xml:space="preserve"> PAGEREF _Toc323681128 \h </w:instrText>
+              <w:instrText xml:space="preserve"> PAGEREF _Toc323763831 \h </w:instrText>
+            </w:r>
+            <w:r>
+              <w:rPr>
+                <w:noProof/>
+                <w:webHidden/>
+              </w:rPr>
+            </w:r>
+            <w:r>
+              <w:rPr>
+                <w:noProof/>
+                <w:webHidden/>
+              </w:rPr>
+              <w:fldChar w:fldCharType="separate"/>
+            </w:r>
+            <w:r>
+              <w:rPr>
+                <w:noProof/>
+                <w:webHidden/>
+              </w:rPr>
+              <w:t>5</w:t>
+            </w:r>
+            <w:r>
+              <w:rPr>
+                <w:noProof/>
+                <w:webHidden/>
+              </w:rPr>
+              <w:fldChar w:fldCharType="end"/>
+            </w:r>
+          </w:hyperlink>
+        </w:p>
+        <w:p>
+          <w:pPr>
+            <w:pStyle w:val="TOC1"/>
+            <w:tabs>
+              <w:tab w:val="right" w:leader="dot" w:pos="9350"/>
+            </w:tabs>
+            <w:rPr>
+              <w:rFonts w:asciiTheme="minorHAnsi" w:eastAsiaTheme="minorEastAsia" w:hAnsiTheme="minorHAnsi" w:cstheme="minorBidi"/>
+              <w:noProof/>
+            </w:rPr>
+          </w:pPr>
+          <w:hyperlink w:anchor="_Toc323763832" w:history="1">
+            <w:r>
+              <w:rPr>
+                <w:rStyle w:val="Hyperlink"/>
+                <w:rFonts w:ascii="Lucida Sans Unicode" w:hAnsi="Lucida Sans Unicode" w:cs="Lucida Sans Unicode"/>
+                <w:noProof/>
+              </w:rPr>
+              <w:t>2012/05/02</w:t>
+            </w:r>
+            <w:r>
+              <w:rPr>
+                <w:noProof/>
+                <w:webHidden/>
+              </w:rPr>
+              <w:tab/>
+            </w:r>
+            <w:r>
+              <w:rPr>
+                <w:noProof/>
+                <w:webHidden/>
+              </w:rPr>
+              <w:fldChar w:fldCharType="begin"/>
+            </w:r>
+            <w:r>
+              <w:rPr>
+                <w:noProof/>
+                <w:webHidden/>
+              </w:rPr>
+              <w:instrText xml:space="preserve"> PAGEREF _Toc323763832 \h </w:instrText>
             </w:r>
             <w:r>
               <w:rPr>
@@ -804,7 +874,7 @@
           <w:rFonts w:ascii="Lucida Sans Unicode" w:hAnsi="Lucida Sans Unicode" w:cs="Lucida Sans Unicode"/>
         </w:rPr>
       </w:pPr>
-      <w:bookmarkStart w:id="0" w:name="_Toc323681122"/>
+      <w:bookmarkStart w:id="0" w:name="_Toc323763825"/>
       <w:r>
         <w:rPr>
           <w:rFonts w:ascii="Lucida Sans Unicode" w:hAnsi="Lucida Sans Unicode" w:cs="Lucida Sans Unicode"/>
@@ -853,7 +923,7 @@
           <w:rFonts w:ascii="Lucida Sans Unicode" w:hAnsi="Lucida Sans Unicode" w:cs="Lucida Sans Unicode"/>
         </w:rPr>
       </w:pPr>
-      <w:bookmarkStart w:id="1" w:name="_Toc323681123"/>
+      <w:bookmarkStart w:id="1" w:name="_Toc323763826"/>
       <w:r>
         <w:rPr>
           <w:rFonts w:ascii="Lucida Sans Unicode" w:hAnsi="Lucida Sans Unicode" w:cs="Lucida Sans Unicode"/>
@@ -920,7 +990,7 @@
           <w:rFonts w:ascii="Lucida Sans Unicode" w:hAnsi="Lucida Sans Unicode" w:cs="Lucida Sans Unicode"/>
         </w:rPr>
       </w:pPr>
-      <w:bookmarkStart w:id="2" w:name="_Toc323681124"/>
+      <w:bookmarkStart w:id="2" w:name="_Toc323763827"/>
       <w:r>
         <w:rPr>
           <w:rFonts w:ascii="Lucida Sans Unicode" w:hAnsi="Lucida Sans Unicode" w:cs="Lucida Sans Unicode"/>
@@ -1060,7 +1130,7 @@
           <w:rFonts w:ascii="Lucida Sans Unicode" w:hAnsi="Lucida Sans Unicode" w:cs="Lucida Sans Unicode"/>
         </w:rPr>
       </w:pPr>
-      <w:bookmarkStart w:id="3" w:name="_Toc323681125"/>
+      <w:bookmarkStart w:id="3" w:name="_Toc323763828"/>
       <w:r>
         <w:rPr>
           <w:rFonts w:ascii="Lucida Sans Unicode" w:hAnsi="Lucida Sans Unicode" w:cs="Lucida Sans Unicode"/>
@@ -1243,7 +1313,7 @@
           <w:rFonts w:ascii="Lucida Sans Unicode" w:hAnsi="Lucida Sans Unicode" w:cs="Lucida Sans Unicode"/>
         </w:rPr>
       </w:pPr>
-      <w:bookmarkStart w:id="4" w:name="_Toc323681126"/>
+      <w:bookmarkStart w:id="4" w:name="_Toc323763829"/>
       <w:r>
         <w:rPr>
           <w:rFonts w:ascii="Lucida Sans Unicode" w:hAnsi="Lucida Sans Unicode" w:cs="Lucida Sans Unicode"/>
@@ -1349,7 +1419,7 @@
           <w:rFonts w:ascii="Lucida Sans Unicode" w:hAnsi="Lucida Sans Unicode" w:cs="Lucida Sans Unicode"/>
         </w:rPr>
       </w:pPr>
-      <w:bookmarkStart w:id="5" w:name="_Toc323681127"/>
+      <w:bookmarkStart w:id="5" w:name="_Toc323763830"/>
       <w:r>
         <w:rPr>
           <w:rFonts w:ascii="Lucida Sans Unicode" w:hAnsi="Lucida Sans Unicode" w:cs="Lucida Sans Unicode"/>
@@ -1457,7 +1527,7 @@
           <w:rFonts w:ascii="Lucida Sans Unicode" w:hAnsi="Lucida Sans Unicode" w:cs="Lucida Sans Unicode"/>
         </w:rPr>
       </w:pPr>
-      <w:bookmarkStart w:id="6" w:name="_Toc323681128"/>
+      <w:bookmarkStart w:id="6" w:name="_Toc323763831"/>
       <w:r>
         <w:rPr>
           <w:rFonts w:ascii="Lucida Sans Unicode" w:hAnsi="Lucida Sans Unicode" w:cs="Lucida Sans Unicode"/>
@@ -1598,8 +1668,160 @@
       <w:r>
         <w:t>Sadly, this is about all I was able to accomplish today. Long day at my real job.</w:t>
       </w:r>
-      <w:bookmarkStart w:id="7" w:name="_GoBack"/>
+    </w:p>
+    <w:p>
+      <w:pPr>
+        <w:spacing w:after="0" w:line="240" w:lineRule="auto"/>
+      </w:pPr>
+    </w:p>
+    <w:p>
+      <w:pPr>
+        <w:pStyle w:val="Heading1"/>
+        <w:spacing w:before="0" w:line="240" w:lineRule="auto"/>
+        <w:rPr>
+          <w:rFonts w:ascii="Lucida Sans Unicode" w:hAnsi="Lucida Sans Unicode" w:cs="Lucida Sans Unicode"/>
+        </w:rPr>
+      </w:pPr>
+      <w:bookmarkStart w:id="7" w:name="_Toc323763832"/>
+      <w:r>
+        <w:rPr>
+          <w:rFonts w:ascii="Lucida Sans Unicode" w:hAnsi="Lucida Sans Unicode" w:cs="Lucida Sans Unicode"/>
+        </w:rPr>
+        <w:t>2012/05/02</w:t>
+      </w:r>
       <w:bookmarkEnd w:id="7"/>
+    </w:p>
+    <w:p>
+      <w:pPr>
+        <w:spacing w:after="0" w:line="240" w:lineRule="auto"/>
+      </w:pPr>
+      <w:r>
+        <w:t>Now that I’ve selected most of the main components, have written on paper several rough high-level drafts of the design, and have read enough to understand the requirements for each of the parts I’ve selected, I’m moving on to starting the schematic drawings in KiCad.</w:t>
+      </w:r>
+    </w:p>
+    <w:p>
+      <w:pPr>
+        <w:spacing w:after="0" w:line="240" w:lineRule="auto"/>
+      </w:pPr>
+    </w:p>
+    <w:p>
+      <w:pPr>
+        <w:spacing w:after="0" w:line="240" w:lineRule="auto"/>
+      </w:pPr>
+      <w:r>
+        <w:t>For non-standard parts (those not included in KiCad by default), I’m drawing them in KiCad’s Library Editor, based on the datasheet for the part. For those parts that are included in KiCad’s default libraries, I’ll open the part drawing in KiCad, and open the PDF Datasheet for the part, and compare pin-by-pin that the drawing is accurate. It’s tedious, but it takes less time than drawing the part myself from scratch (don’t reinvent the wheel), and it’s important to take the time now to be sure you have the right part and that it’s drawn correctly, so that you don’t waste valuable time later.</w:t>
+      </w:r>
+    </w:p>
+    <w:p>
+      <w:pPr>
+        <w:spacing w:after="0" w:line="240" w:lineRule="auto"/>
+      </w:pPr>
+    </w:p>
+    <w:p>
+      <w:pPr>
+        <w:spacing w:after="0" w:line="240" w:lineRule="auto"/>
+      </w:pPr>
+      <w:r>
+        <w:t>I tend not to use KiCad’s libraries for the actual pad drawings, because dimensions are more difficult to verify, but for schematic symbols it’s not really an issue.</w:t>
+      </w:r>
+    </w:p>
+    <w:p>
+      <w:pPr>
+        <w:spacing w:after="0" w:line="240" w:lineRule="auto"/>
+      </w:pPr>
+    </w:p>
+    <w:p>
+      <w:pPr>
+        <w:spacing w:after="0" w:line="240" w:lineRule="auto"/>
+      </w:pPr>
+      <w:r>
+        <w:lastRenderedPageBreak/>
+        <w:t>I sort of work through this process the same way that I paint. I have an overall layout, and now I start working in the details here and there. Determining which additional components each major part requires for proper functionality, and adding them to the BOM. As I do so, I look for commonalities. If one part requires a .1uF capacitor on its output, and another part needs a decoupling capacitor of around .1uF to .22uF, for instance, I’ll select the same part for both situations. This accomplishes two important things: it reduces price, because items are cheaper in larger quantities, and it simplifies design and manufacture of the project by reducing the overall number of different parts.</w:t>
+      </w:r>
+    </w:p>
+    <w:p>
+      <w:pPr>
+        <w:spacing w:after="0" w:line="240" w:lineRule="auto"/>
+      </w:pPr>
+    </w:p>
+    <w:p>
+      <w:pPr>
+        <w:spacing w:after="0" w:line="240" w:lineRule="auto"/>
+      </w:pPr>
+      <w:r>
+        <w:t>I also try to stick with common part sizes. For instance, in this project, most of the discreet components (resistors, capacitors, etc) are sized 1206 in American (0.126" x 0.063"), which is 3216 in Metric (3.20mm x 1.60mm). Keeping things the same size saves time on the PCB, because it’s easier to work with several components all of the same pad size.</w:t>
+      </w:r>
+    </w:p>
+    <w:p>
+      <w:pPr>
+        <w:spacing w:after="0" w:line="240" w:lineRule="auto"/>
+      </w:pPr>
+    </w:p>
+    <w:p>
+      <w:pPr>
+        <w:spacing w:after="0" w:line="240" w:lineRule="auto"/>
+      </w:pPr>
+      <w:r>
+        <w:t>Today I really got to work on the schematics. I managed to get the display and sensor schematic sheets mostly completed. The main sheet is still in progress. I’ll have to figure out which microcontroller pins are required for the small QMatrix setup I’m workin</w:t>
+      </w:r>
+      <w:r>
+        <w:t>g on (a 4-by-1 array of sensors - t</w:t>
+      </w:r>
+      <w:r>
+        <w:t>he final project will be an 8-by-3 matrix)</w:t>
+      </w:r>
+      <w:r>
+        <w:t xml:space="preserve">, </w:t>
+      </w:r>
+      <w:r>
+        <w:t xml:space="preserve">and which will be optimal for the </w:t>
+      </w:r>
+      <w:r>
+        <w:t>display driver (the final project will have 3 AS1107 ICs, but the test board only needs 1)</w:t>
+      </w:r>
+      <w:r>
+        <w:t>.</w:t>
+      </w:r>
+    </w:p>
+    <w:p>
+      <w:pPr>
+        <w:spacing w:after="0" w:line="240" w:lineRule="auto"/>
+      </w:pPr>
+    </w:p>
+    <w:p>
+      <w:pPr>
+        <w:spacing w:after="0" w:line="240" w:lineRule="auto"/>
+      </w:pPr>
+      <w:r>
+        <w:t xml:space="preserve">Overall </w:t>
+      </w:r>
+      <w:r>
+        <w:t xml:space="preserve">it has been </w:t>
+      </w:r>
+      <w:r>
+        <w:t xml:space="preserve">a pretty productive </w:t>
+      </w:r>
+      <w:r>
+        <w:t>evening</w:t>
+      </w:r>
+      <w:r>
+        <w:t>.</w:t>
+      </w:r>
+    </w:p>
+    <w:p>
+      <w:pPr>
+        <w:spacing w:after="0" w:line="240" w:lineRule="auto"/>
+      </w:pPr>
+    </w:p>
+    <w:p>
+      <w:pPr>
+        <w:spacing w:after="0" w:line="240" w:lineRule="auto"/>
+      </w:pPr>
+      <w:r>
+        <w:t>(Note to self: I think something’s wrong with the display matrix, but it’s too late now to think. Check in the morning, and report on findings)</w:t>
+      </w:r>
+      <w:bookmarkStart w:id="8" w:name="_GoBack"/>
+      <w:bookmarkEnd w:id="8"/>
     </w:p>
     <w:sectPr>
       <w:pgSz w:w="12240" w:h="15840"/>
@@ -2731,7 +2953,7 @@
 </file>
 
 <file path=customXml/itemProps1.xml><?xml version="1.0" encoding="utf-8"?>
-<ds:datastoreItem xmlns:ds="http://schemas.openxmlformats.org/officeDocument/2006/customXml" ds:itemID="{0424DB77-170E-45A6-A629-6D7483A1123C}">
+<ds:datastoreItem xmlns:ds="http://schemas.openxmlformats.org/officeDocument/2006/customXml" ds:itemID="{7072620D-C92B-4663-A4C8-A754AEBF2DC1}">
   <ds:schemaRefs>
     <ds:schemaRef ds:uri="http://schemas.openxmlformats.org/officeDocument/2006/bibliography"/>
   </ds:schemaRefs>

</xml_diff>

<commit_message>
Corrected Display matrix problem
</commit_message>
<xml_diff>
--- a/Notes/BPS Project Log.docx
+++ b/Notes/BPS Project Log.docx
@@ -1819,6 +1819,19 @@
       </w:pPr>
       <w:r>
         <w:t>(Note to self: I think something’s wrong with the display matrix, but it’s too late now to think. Check in the morning, and report on findings)</w:t>
+      </w:r>
+    </w:p>
+    <w:p>
+      <w:pPr>
+        <w:spacing w:after="0" w:line="240" w:lineRule="auto"/>
+      </w:pPr>
+    </w:p>
+    <w:p>
+      <w:pPr>
+        <w:spacing w:after="0" w:line="240" w:lineRule="auto"/>
+      </w:pPr>
+      <w:r>
+        <w:t>Late Entry: Found the problem in the Matrix and corrected it. Just had things linked up incorrectly.</w:t>
       </w:r>
       <w:bookmarkStart w:id="8" w:name="_GoBack"/>
       <w:bookmarkEnd w:id="8"/>
@@ -2953,7 +2966,7 @@
 </file>
 
 <file path=customXml/itemProps1.xml><?xml version="1.0" encoding="utf-8"?>
-<ds:datastoreItem xmlns:ds="http://schemas.openxmlformats.org/officeDocument/2006/customXml" ds:itemID="{7072620D-C92B-4663-A4C8-A754AEBF2DC1}">
+<ds:datastoreItem xmlns:ds="http://schemas.openxmlformats.org/officeDocument/2006/customXml" ds:itemID="{16F6412C-980C-428F-A761-5F37A0840984}">
   <ds:schemaRefs>
     <ds:schemaRef ds:uri="http://schemas.openxmlformats.org/officeDocument/2006/bibliography"/>
   </ds:schemaRefs>

</xml_diff>

<commit_message>
Fleshed out schematics some more. Updated Project Log and BOM
</commit_message>
<xml_diff>
--- a/Notes/BPS Project Log.docx
+++ b/Notes/BPS Project Log.docx
@@ -280,7 +280,7 @@
             </w:rPr>
             <w:fldChar w:fldCharType="separate"/>
           </w:r>
-          <w:hyperlink w:anchor="_Toc323763825" w:history="1">
+          <w:hyperlink w:anchor="_Toc323944239" w:history="1">
             <w:r>
               <w:rPr>
                 <w:rStyle w:val="Hyperlink"/>
@@ -308,7 +308,7 @@
                 <w:noProof/>
                 <w:webHidden/>
               </w:rPr>
-              <w:instrText xml:space="preserve"> PAGEREF _Toc323763825 \h </w:instrText>
+              <w:instrText xml:space="preserve"> PAGEREF _Toc323944239 \h </w:instrText>
             </w:r>
             <w:r>
               <w:rPr>
@@ -350,7 +350,7 @@
               <w:noProof/>
             </w:rPr>
           </w:pPr>
-          <w:hyperlink w:anchor="_Toc323763826" w:history="1">
+          <w:hyperlink w:anchor="_Toc323944240" w:history="1">
             <w:r>
               <w:rPr>
                 <w:rStyle w:val="Hyperlink"/>
@@ -378,7 +378,7 @@
                 <w:noProof/>
                 <w:webHidden/>
               </w:rPr>
-              <w:instrText xml:space="preserve"> PAGEREF _Toc323763826 \h </w:instrText>
+              <w:instrText xml:space="preserve"> PAGEREF _Toc323944240 \h </w:instrText>
             </w:r>
             <w:r>
               <w:rPr>
@@ -420,7 +420,7 @@
               <w:noProof/>
             </w:rPr>
           </w:pPr>
-          <w:hyperlink w:anchor="_Toc323763827" w:history="1">
+          <w:hyperlink w:anchor="_Toc323944241" w:history="1">
             <w:r>
               <w:rPr>
                 <w:rStyle w:val="Hyperlink"/>
@@ -448,7 +448,7 @@
                 <w:noProof/>
                 <w:webHidden/>
               </w:rPr>
-              <w:instrText xml:space="preserve"> PAGEREF _Toc323763827 \h </w:instrText>
+              <w:instrText xml:space="preserve"> PAGEREF _Toc323944241 \h </w:instrText>
             </w:r>
             <w:r>
               <w:rPr>
@@ -490,7 +490,7 @@
               <w:noProof/>
             </w:rPr>
           </w:pPr>
-          <w:hyperlink w:anchor="_Toc323763828" w:history="1">
+          <w:hyperlink w:anchor="_Toc323944242" w:history="1">
             <w:r>
               <w:rPr>
                 <w:rStyle w:val="Hyperlink"/>
@@ -518,7 +518,7 @@
                 <w:noProof/>
                 <w:webHidden/>
               </w:rPr>
-              <w:instrText xml:space="preserve"> PAGEREF _Toc323763828 \h </w:instrText>
+              <w:instrText xml:space="preserve"> PAGEREF _Toc323944242 \h </w:instrText>
             </w:r>
             <w:r>
               <w:rPr>
@@ -560,7 +560,7 @@
               <w:noProof/>
             </w:rPr>
           </w:pPr>
-          <w:hyperlink w:anchor="_Toc323763829" w:history="1">
+          <w:hyperlink w:anchor="_Toc323944243" w:history="1">
             <w:r>
               <w:rPr>
                 <w:rStyle w:val="Hyperlink"/>
@@ -588,7 +588,7 @@
                 <w:noProof/>
                 <w:webHidden/>
               </w:rPr>
-              <w:instrText xml:space="preserve"> PAGEREF _Toc323763829 \h </w:instrText>
+              <w:instrText xml:space="preserve"> PAGEREF _Toc323944243 \h </w:instrText>
             </w:r>
             <w:r>
               <w:rPr>
@@ -630,7 +630,7 @@
               <w:noProof/>
             </w:rPr>
           </w:pPr>
-          <w:hyperlink w:anchor="_Toc323763830" w:history="1">
+          <w:hyperlink w:anchor="_Toc323944244" w:history="1">
             <w:r>
               <w:rPr>
                 <w:rStyle w:val="Hyperlink"/>
@@ -658,7 +658,7 @@
                 <w:noProof/>
                 <w:webHidden/>
               </w:rPr>
-              <w:instrText xml:space="preserve"> PAGEREF _Toc323763830 \h </w:instrText>
+              <w:instrText xml:space="preserve"> PAGEREF _Toc323944244 \h </w:instrText>
             </w:r>
             <w:r>
               <w:rPr>
@@ -700,7 +700,7 @@
               <w:noProof/>
             </w:rPr>
           </w:pPr>
-          <w:hyperlink w:anchor="_Toc323763831" w:history="1">
+          <w:hyperlink w:anchor="_Toc323944245" w:history="1">
             <w:r>
               <w:rPr>
                 <w:rStyle w:val="Hyperlink"/>
@@ -728,7 +728,7 @@
                 <w:noProof/>
                 <w:webHidden/>
               </w:rPr>
-              <w:instrText xml:space="preserve"> PAGEREF _Toc323763831 \h </w:instrText>
+              <w:instrText xml:space="preserve"> PAGEREF _Toc323944245 \h </w:instrText>
             </w:r>
             <w:r>
               <w:rPr>
@@ -770,7 +770,7 @@
               <w:noProof/>
             </w:rPr>
           </w:pPr>
-          <w:hyperlink w:anchor="_Toc323763832" w:history="1">
+          <w:hyperlink w:anchor="_Toc323944246" w:history="1">
             <w:r>
               <w:rPr>
                 <w:rStyle w:val="Hyperlink"/>
@@ -798,7 +798,7 @@
                 <w:noProof/>
                 <w:webHidden/>
               </w:rPr>
-              <w:instrText xml:space="preserve"> PAGEREF _Toc323763832 \h </w:instrText>
+              <w:instrText xml:space="preserve"> PAGEREF _Toc323944246 \h </w:instrText>
             </w:r>
             <w:r>
               <w:rPr>
@@ -819,6 +819,76 @@
                 <w:webHidden/>
               </w:rPr>
               <w:t>5</w:t>
+            </w:r>
+            <w:r>
+              <w:rPr>
+                <w:noProof/>
+                <w:webHidden/>
+              </w:rPr>
+              <w:fldChar w:fldCharType="end"/>
+            </w:r>
+          </w:hyperlink>
+        </w:p>
+        <w:p>
+          <w:pPr>
+            <w:pStyle w:val="TOC1"/>
+            <w:tabs>
+              <w:tab w:val="right" w:leader="dot" w:pos="9350"/>
+            </w:tabs>
+            <w:rPr>
+              <w:rFonts w:asciiTheme="minorHAnsi" w:eastAsiaTheme="minorEastAsia" w:hAnsiTheme="minorHAnsi" w:cstheme="minorBidi"/>
+              <w:noProof/>
+            </w:rPr>
+          </w:pPr>
+          <w:hyperlink w:anchor="_Toc323944247" w:history="1">
+            <w:r>
+              <w:rPr>
+                <w:rStyle w:val="Hyperlink"/>
+                <w:rFonts w:ascii="Lucida Sans Unicode" w:hAnsi="Lucida Sans Unicode" w:cs="Lucida Sans Unicode"/>
+                <w:noProof/>
+              </w:rPr>
+              <w:t>2012/05/04</w:t>
+            </w:r>
+            <w:r>
+              <w:rPr>
+                <w:noProof/>
+                <w:webHidden/>
+              </w:rPr>
+              <w:tab/>
+            </w:r>
+            <w:r>
+              <w:rPr>
+                <w:noProof/>
+                <w:webHidden/>
+              </w:rPr>
+              <w:fldChar w:fldCharType="begin"/>
+            </w:r>
+            <w:r>
+              <w:rPr>
+                <w:noProof/>
+                <w:webHidden/>
+              </w:rPr>
+              <w:instrText xml:space="preserve"> PAGEREF _Toc323944247 \h </w:instrText>
+            </w:r>
+            <w:r>
+              <w:rPr>
+                <w:noProof/>
+                <w:webHidden/>
+              </w:rPr>
+            </w:r>
+            <w:r>
+              <w:rPr>
+                <w:noProof/>
+                <w:webHidden/>
+              </w:rPr>
+              <w:fldChar w:fldCharType="separate"/>
+            </w:r>
+            <w:r>
+              <w:rPr>
+                <w:noProof/>
+                <w:webHidden/>
+              </w:rPr>
+              <w:t>6</w:t>
             </w:r>
             <w:r>
               <w:rPr>
@@ -874,7 +944,7 @@
           <w:rFonts w:ascii="Lucida Sans Unicode" w:hAnsi="Lucida Sans Unicode" w:cs="Lucida Sans Unicode"/>
         </w:rPr>
       </w:pPr>
-      <w:bookmarkStart w:id="0" w:name="_Toc323763825"/>
+      <w:bookmarkStart w:id="0" w:name="_Toc323944239"/>
       <w:r>
         <w:rPr>
           <w:rFonts w:ascii="Lucida Sans Unicode" w:hAnsi="Lucida Sans Unicode" w:cs="Lucida Sans Unicode"/>
@@ -923,7 +993,7 @@
           <w:rFonts w:ascii="Lucida Sans Unicode" w:hAnsi="Lucida Sans Unicode" w:cs="Lucida Sans Unicode"/>
         </w:rPr>
       </w:pPr>
-      <w:bookmarkStart w:id="1" w:name="_Toc323763826"/>
+      <w:bookmarkStart w:id="1" w:name="_Toc323944240"/>
       <w:r>
         <w:rPr>
           <w:rFonts w:ascii="Lucida Sans Unicode" w:hAnsi="Lucida Sans Unicode" w:cs="Lucida Sans Unicode"/>
@@ -990,7 +1060,7 @@
           <w:rFonts w:ascii="Lucida Sans Unicode" w:hAnsi="Lucida Sans Unicode" w:cs="Lucida Sans Unicode"/>
         </w:rPr>
       </w:pPr>
-      <w:bookmarkStart w:id="2" w:name="_Toc323763827"/>
+      <w:bookmarkStart w:id="2" w:name="_Toc323944241"/>
       <w:r>
         <w:rPr>
           <w:rFonts w:ascii="Lucida Sans Unicode" w:hAnsi="Lucida Sans Unicode" w:cs="Lucida Sans Unicode"/>
@@ -1130,7 +1200,7 @@
           <w:rFonts w:ascii="Lucida Sans Unicode" w:hAnsi="Lucida Sans Unicode" w:cs="Lucida Sans Unicode"/>
         </w:rPr>
       </w:pPr>
-      <w:bookmarkStart w:id="3" w:name="_Toc323763828"/>
+      <w:bookmarkStart w:id="3" w:name="_Toc323944242"/>
       <w:r>
         <w:rPr>
           <w:rFonts w:ascii="Lucida Sans Unicode" w:hAnsi="Lucida Sans Unicode" w:cs="Lucida Sans Unicode"/>
@@ -1313,7 +1383,7 @@
           <w:rFonts w:ascii="Lucida Sans Unicode" w:hAnsi="Lucida Sans Unicode" w:cs="Lucida Sans Unicode"/>
         </w:rPr>
       </w:pPr>
-      <w:bookmarkStart w:id="4" w:name="_Toc323763829"/>
+      <w:bookmarkStart w:id="4" w:name="_Toc323944243"/>
       <w:r>
         <w:rPr>
           <w:rFonts w:ascii="Lucida Sans Unicode" w:hAnsi="Lucida Sans Unicode" w:cs="Lucida Sans Unicode"/>
@@ -1419,7 +1489,7 @@
           <w:rFonts w:ascii="Lucida Sans Unicode" w:hAnsi="Lucida Sans Unicode" w:cs="Lucida Sans Unicode"/>
         </w:rPr>
       </w:pPr>
-      <w:bookmarkStart w:id="5" w:name="_Toc323763830"/>
+      <w:bookmarkStart w:id="5" w:name="_Toc323944244"/>
       <w:r>
         <w:rPr>
           <w:rFonts w:ascii="Lucida Sans Unicode" w:hAnsi="Lucida Sans Unicode" w:cs="Lucida Sans Unicode"/>
@@ -1527,7 +1597,7 @@
           <w:rFonts w:ascii="Lucida Sans Unicode" w:hAnsi="Lucida Sans Unicode" w:cs="Lucida Sans Unicode"/>
         </w:rPr>
       </w:pPr>
-      <w:bookmarkStart w:id="6" w:name="_Toc323763831"/>
+      <w:bookmarkStart w:id="6" w:name="_Toc323944245"/>
       <w:r>
         <w:rPr>
           <w:rFonts w:ascii="Lucida Sans Unicode" w:hAnsi="Lucida Sans Unicode" w:cs="Lucida Sans Unicode"/>
@@ -1682,7 +1752,7 @@
           <w:rFonts w:ascii="Lucida Sans Unicode" w:hAnsi="Lucida Sans Unicode" w:cs="Lucida Sans Unicode"/>
         </w:rPr>
       </w:pPr>
-      <w:bookmarkStart w:id="7" w:name="_Toc323763832"/>
+      <w:bookmarkStart w:id="7" w:name="_Toc323944246"/>
       <w:r>
         <w:rPr>
           <w:rFonts w:ascii="Lucida Sans Unicode" w:hAnsi="Lucida Sans Unicode" w:cs="Lucida Sans Unicode"/>
@@ -1833,8 +1903,203 @@
       <w:r>
         <w:t>Late Entry: Found the problem in the Matrix and corrected it. Just had things linked up incorrectly.</w:t>
       </w:r>
-      <w:bookmarkStart w:id="8" w:name="_GoBack"/>
+    </w:p>
+    <w:p>
+      <w:pPr>
+        <w:spacing w:after="0" w:line="240" w:lineRule="auto"/>
+      </w:pPr>
+    </w:p>
+    <w:p>
+      <w:pPr>
+        <w:pStyle w:val="Heading1"/>
+        <w:spacing w:before="0" w:line="240" w:lineRule="auto"/>
+        <w:rPr>
+          <w:rFonts w:ascii="Lucida Sans Unicode" w:hAnsi="Lucida Sans Unicode" w:cs="Lucida Sans Unicode"/>
+        </w:rPr>
+      </w:pPr>
+      <w:bookmarkStart w:id="8" w:name="_Toc323944247"/>
+      <w:r>
+        <w:rPr>
+          <w:rFonts w:ascii="Lucida Sans Unicode" w:hAnsi="Lucida Sans Unicode" w:cs="Lucida Sans Unicode"/>
+        </w:rPr>
+        <w:t>2012</w:t>
+      </w:r>
+      <w:r>
+        <w:rPr>
+          <w:rFonts w:ascii="Lucida Sans Unicode" w:hAnsi="Lucida Sans Unicode" w:cs="Lucida Sans Unicode"/>
+        </w:rPr>
+        <w:t>/</w:t>
+      </w:r>
+      <w:r>
+        <w:rPr>
+          <w:rFonts w:ascii="Lucida Sans Unicode" w:hAnsi="Lucida Sans Unicode" w:cs="Lucida Sans Unicode"/>
+        </w:rPr>
+        <w:t>05</w:t>
+      </w:r>
+      <w:r>
+        <w:rPr>
+          <w:rFonts w:ascii="Lucida Sans Unicode" w:hAnsi="Lucida Sans Unicode" w:cs="Lucida Sans Unicode"/>
+        </w:rPr>
+        <w:t>/</w:t>
+      </w:r>
+      <w:r>
+        <w:rPr>
+          <w:rFonts w:ascii="Lucida Sans Unicode" w:hAnsi="Lucida Sans Unicode" w:cs="Lucida Sans Unicode"/>
+        </w:rPr>
+        <w:t>04</w:t>
+      </w:r>
       <w:bookmarkEnd w:id="8"/>
+    </w:p>
+    <w:p>
+      <w:pPr>
+        <w:spacing w:after="0" w:line="240" w:lineRule="auto"/>
+      </w:pPr>
+      <w:r>
+        <w:t>Worked on fleshing out the schematics this evening</w:t>
+      </w:r>
+      <w:bookmarkStart w:id="9" w:name="_GoBack"/>
+      <w:bookmarkEnd w:id="9"/>
+      <w:r>
+        <w:t>. Some of the specifics:</w:t>
+      </w:r>
+    </w:p>
+    <w:p>
+      <w:pPr>
+        <w:pStyle w:val="ListParagraph"/>
+        <w:numPr>
+          <w:ilvl w:val="0"/>
+          <w:numId w:val="1"/>
+        </w:numPr>
+        <w:spacing w:after="0" w:line="240" w:lineRule="auto"/>
+      </w:pPr>
+      <w:r>
+        <w:t>Added the ISP headers for programming the AVR</w:t>
+      </w:r>
+    </w:p>
+    <w:p>
+      <w:pPr>
+        <w:pStyle w:val="ListParagraph"/>
+        <w:numPr>
+          <w:ilvl w:val="0"/>
+          <w:numId w:val="1"/>
+        </w:numPr>
+        <w:spacing w:after="0" w:line="240" w:lineRule="auto"/>
+      </w:pPr>
+      <w:r>
+        <w:t>Added input filtering for VCC and AVCC on the AVR (AS1107 input filtering was completed previously)</w:t>
+      </w:r>
+    </w:p>
+    <w:p>
+      <w:pPr>
+        <w:pStyle w:val="ListParagraph"/>
+        <w:numPr>
+          <w:ilvl w:val="0"/>
+          <w:numId w:val="1"/>
+        </w:numPr>
+        <w:spacing w:after="0" w:line="240" w:lineRule="auto"/>
+      </w:pPr>
+      <w:r>
+        <w:t>Added reset functionality for the AVR</w:t>
+      </w:r>
+    </w:p>
+    <w:p>
+      <w:pPr>
+        <w:pStyle w:val="ListParagraph"/>
+        <w:numPr>
+          <w:ilvl w:val="0"/>
+          <w:numId w:val="1"/>
+        </w:numPr>
+        <w:spacing w:after="0" w:line="240" w:lineRule="auto"/>
+      </w:pPr>
+      <w:r>
+        <w:t>Began labeling Nets for clarity</w:t>
+      </w:r>
+    </w:p>
+    <w:p>
+      <w:pPr>
+        <w:spacing w:after="0" w:line="240" w:lineRule="auto"/>
+      </w:pPr>
+    </w:p>
+    <w:p>
+      <w:pPr>
+        <w:spacing w:after="0" w:line="240" w:lineRule="auto"/>
+      </w:pPr>
+      <w:r>
+        <w:t>The one factor that slows down this portion of the project is making sure to understand the datasheets. Every datasheet has very important information that you cannot just skip over. Determining which info is important in the schematic step, which info is important for programming the project, and which info isn’t relevant to the project is something that takes time. If you’re just beginning, or are unfamiliar with a brand/family of devices, it’s important to read through the whole datasheet. It’ll take time, but it’s so easy to make mistakes, and mistakes are costly. Better to take the time to do it right the first time.</w:t>
+      </w:r>
+    </w:p>
+    <w:p>
+      <w:pPr>
+        <w:spacing w:after="0" w:line="240" w:lineRule="auto"/>
+      </w:pPr>
+    </w:p>
+    <w:p>
+      <w:pPr>
+        <w:spacing w:after="0" w:line="240" w:lineRule="auto"/>
+      </w:pPr>
+      <w:r>
+        <w:t>All that being said, from the list of tasks completed tonight (over about 3 hours), it doesn’t look like much, but I’ve been poring over datasheets, Atmel’s Application Notes (particularly AVR042 which has a bunch of useful little tips about setting up your inputs, reset, ISP, etc).</w:t>
+      </w:r>
+    </w:p>
+    <w:p>
+      <w:pPr>
+        <w:spacing w:after="0" w:line="240" w:lineRule="auto"/>
+      </w:pPr>
+    </w:p>
+    <w:p>
+      <w:pPr>
+        <w:spacing w:after="0" w:line="240" w:lineRule="auto"/>
+      </w:pPr>
+      <w:r>
+        <w:t xml:space="preserve">The Application Note above mentions using series resistors on lines shared by the ISP (used to program the microcontroller) and SPI (Serial Peripheral Interface – used by the microcontroller to control and </w:t>
+      </w:r>
+      <w:r>
+        <w:lastRenderedPageBreak/>
+        <w:t>communicate with other devices). Instead of using these serial resistors on the lines that the AS1107 shares</w:t>
+      </w:r>
+      <w:r>
+        <w:t xml:space="preserve"> with the microcontroller</w:t>
+      </w:r>
+      <w:r>
+        <w:t xml:space="preserve">, I opted instead to place an external pull-up resistor on the Slave Select </w:t>
+      </w:r>
+      <w:r>
+        <w:t xml:space="preserve">(or </w:t>
+      </w:r>
+      <w:r>
+        <w:t>Chip-Select Input</w:t>
+      </w:r>
+      <w:r>
+        <w:t>) of the AS1107. What this means is that unless I specifically set the Slave Select (SS) pin on the AVR to low, the S</w:t>
+      </w:r>
+      <w:r>
+        <w:t xml:space="preserve">lave </w:t>
+      </w:r>
+      <w:r>
+        <w:t>S</w:t>
+      </w:r>
+      <w:r>
+        <w:t>elect</w:t>
+      </w:r>
+      <w:r>
+        <w:t xml:space="preserve"> pin of the AS1107 will be held high, which tells the AS1107 that it’s not currently selected. This effectively disable</w:t>
+      </w:r>
+      <w:r>
+        <w:t>s</w:t>
+      </w:r>
+      <w:r>
+        <w:t xml:space="preserve"> the chip.</w:t>
+      </w:r>
+    </w:p>
+    <w:p>
+      <w:pPr>
+        <w:spacing w:after="0" w:line="240" w:lineRule="auto"/>
+      </w:pPr>
+    </w:p>
+    <w:p>
+      <w:pPr>
+        <w:spacing w:after="0" w:line="240" w:lineRule="auto"/>
+      </w:pPr>
     </w:p>
     <w:sectPr>
       <w:pgSz w:w="12240" w:h="15840"/>
@@ -2966,7 +3231,7 @@
 </file>
 
 <file path=customXml/itemProps1.xml><?xml version="1.0" encoding="utf-8"?>
-<ds:datastoreItem xmlns:ds="http://schemas.openxmlformats.org/officeDocument/2006/customXml" ds:itemID="{16F6412C-980C-428F-A761-5F37A0840984}">
+<ds:datastoreItem xmlns:ds="http://schemas.openxmlformats.org/officeDocument/2006/customXml" ds:itemID="{89CA93EB-3ABD-4FC5-A239-D9392BD06C23}">
   <ds:schemaRefs>
     <ds:schemaRef ds:uri="http://schemas.openxmlformats.org/officeDocument/2006/bibliography"/>
   </ds:schemaRefs>

</xml_diff>

<commit_message>
Updated display matrix to better reflect final project goals
</commit_message>
<xml_diff>
--- a/Notes/BPS Project Log.docx
+++ b/Notes/BPS Project Log.docx
@@ -280,7 +280,7 @@
             </w:rPr>
             <w:fldChar w:fldCharType="separate"/>
           </w:r>
-          <w:hyperlink w:anchor="_Toc323944239" w:history="1">
+          <w:hyperlink w:anchor="_Toc323945442" w:history="1">
             <w:r>
               <w:rPr>
                 <w:rStyle w:val="Hyperlink"/>
@@ -308,7 +308,7 @@
                 <w:noProof/>
                 <w:webHidden/>
               </w:rPr>
-              <w:instrText xml:space="preserve"> PAGEREF _Toc323944239 \h </w:instrText>
+              <w:instrText xml:space="preserve"> PAGEREF _Toc323945442 \h </w:instrText>
             </w:r>
             <w:r>
               <w:rPr>
@@ -350,7 +350,7 @@
               <w:noProof/>
             </w:rPr>
           </w:pPr>
-          <w:hyperlink w:anchor="_Toc323944240" w:history="1">
+          <w:hyperlink w:anchor="_Toc323945443" w:history="1">
             <w:r>
               <w:rPr>
                 <w:rStyle w:val="Hyperlink"/>
@@ -378,7 +378,7 @@
                 <w:noProof/>
                 <w:webHidden/>
               </w:rPr>
-              <w:instrText xml:space="preserve"> PAGEREF _Toc323944240 \h </w:instrText>
+              <w:instrText xml:space="preserve"> PAGEREF _Toc323945443 \h </w:instrText>
             </w:r>
             <w:r>
               <w:rPr>
@@ -420,7 +420,7 @@
               <w:noProof/>
             </w:rPr>
           </w:pPr>
-          <w:hyperlink w:anchor="_Toc323944241" w:history="1">
+          <w:hyperlink w:anchor="_Toc323945444" w:history="1">
             <w:r>
               <w:rPr>
                 <w:rStyle w:val="Hyperlink"/>
@@ -448,7 +448,7 @@
                 <w:noProof/>
                 <w:webHidden/>
               </w:rPr>
-              <w:instrText xml:space="preserve"> PAGEREF _Toc323944241 \h </w:instrText>
+              <w:instrText xml:space="preserve"> PAGEREF _Toc323945444 \h </w:instrText>
             </w:r>
             <w:r>
               <w:rPr>
@@ -490,7 +490,7 @@
               <w:noProof/>
             </w:rPr>
           </w:pPr>
-          <w:hyperlink w:anchor="_Toc323944242" w:history="1">
+          <w:hyperlink w:anchor="_Toc323945445" w:history="1">
             <w:r>
               <w:rPr>
                 <w:rStyle w:val="Hyperlink"/>
@@ -518,7 +518,7 @@
                 <w:noProof/>
                 <w:webHidden/>
               </w:rPr>
-              <w:instrText xml:space="preserve"> PAGEREF _Toc323944242 \h </w:instrText>
+              <w:instrText xml:space="preserve"> PAGEREF _Toc323945445 \h </w:instrText>
             </w:r>
             <w:r>
               <w:rPr>
@@ -560,7 +560,7 @@
               <w:noProof/>
             </w:rPr>
           </w:pPr>
-          <w:hyperlink w:anchor="_Toc323944243" w:history="1">
+          <w:hyperlink w:anchor="_Toc323945446" w:history="1">
             <w:r>
               <w:rPr>
                 <w:rStyle w:val="Hyperlink"/>
@@ -588,7 +588,7 @@
                 <w:noProof/>
                 <w:webHidden/>
               </w:rPr>
-              <w:instrText xml:space="preserve"> PAGEREF _Toc323944243 \h </w:instrText>
+              <w:instrText xml:space="preserve"> PAGEREF _Toc323945446 \h </w:instrText>
             </w:r>
             <w:r>
               <w:rPr>
@@ -630,7 +630,7 @@
               <w:noProof/>
             </w:rPr>
           </w:pPr>
-          <w:hyperlink w:anchor="_Toc323944244" w:history="1">
+          <w:hyperlink w:anchor="_Toc323945447" w:history="1">
             <w:r>
               <w:rPr>
                 <w:rStyle w:val="Hyperlink"/>
@@ -658,7 +658,7 @@
                 <w:noProof/>
                 <w:webHidden/>
               </w:rPr>
-              <w:instrText xml:space="preserve"> PAGEREF _Toc323944244 \h </w:instrText>
+              <w:instrText xml:space="preserve"> PAGEREF _Toc323945447 \h </w:instrText>
             </w:r>
             <w:r>
               <w:rPr>
@@ -700,7 +700,7 @@
               <w:noProof/>
             </w:rPr>
           </w:pPr>
-          <w:hyperlink w:anchor="_Toc323944245" w:history="1">
+          <w:hyperlink w:anchor="_Toc323945448" w:history="1">
             <w:r>
               <w:rPr>
                 <w:rStyle w:val="Hyperlink"/>
@@ -728,7 +728,7 @@
                 <w:noProof/>
                 <w:webHidden/>
               </w:rPr>
-              <w:instrText xml:space="preserve"> PAGEREF _Toc323944245 \h </w:instrText>
+              <w:instrText xml:space="preserve"> PAGEREF _Toc323945448 \h </w:instrText>
             </w:r>
             <w:r>
               <w:rPr>
@@ -770,7 +770,7 @@
               <w:noProof/>
             </w:rPr>
           </w:pPr>
-          <w:hyperlink w:anchor="_Toc323944246" w:history="1">
+          <w:hyperlink w:anchor="_Toc323945449" w:history="1">
             <w:r>
               <w:rPr>
                 <w:rStyle w:val="Hyperlink"/>
@@ -798,7 +798,7 @@
                 <w:noProof/>
                 <w:webHidden/>
               </w:rPr>
-              <w:instrText xml:space="preserve"> PAGEREF _Toc323944246 \h </w:instrText>
+              <w:instrText xml:space="preserve"> PAGEREF _Toc323945449 \h </w:instrText>
             </w:r>
             <w:r>
               <w:rPr>
@@ -840,7 +840,7 @@
               <w:noProof/>
             </w:rPr>
           </w:pPr>
-          <w:hyperlink w:anchor="_Toc323944247" w:history="1">
+          <w:hyperlink w:anchor="_Toc323945450" w:history="1">
             <w:r>
               <w:rPr>
                 <w:rStyle w:val="Hyperlink"/>
@@ -868,7 +868,7 @@
                 <w:noProof/>
                 <w:webHidden/>
               </w:rPr>
-              <w:instrText xml:space="preserve"> PAGEREF _Toc323944247 \h </w:instrText>
+              <w:instrText xml:space="preserve"> PAGEREF _Toc323945450 \h </w:instrText>
             </w:r>
             <w:r>
               <w:rPr>
@@ -889,6 +889,76 @@
                 <w:webHidden/>
               </w:rPr>
               <w:t>6</w:t>
+            </w:r>
+            <w:r>
+              <w:rPr>
+                <w:noProof/>
+                <w:webHidden/>
+              </w:rPr>
+              <w:fldChar w:fldCharType="end"/>
+            </w:r>
+          </w:hyperlink>
+        </w:p>
+        <w:p>
+          <w:pPr>
+            <w:pStyle w:val="TOC1"/>
+            <w:tabs>
+              <w:tab w:val="right" w:leader="dot" w:pos="9350"/>
+            </w:tabs>
+            <w:rPr>
+              <w:rFonts w:asciiTheme="minorHAnsi" w:eastAsiaTheme="minorEastAsia" w:hAnsiTheme="minorHAnsi" w:cstheme="minorBidi"/>
+              <w:noProof/>
+            </w:rPr>
+          </w:pPr>
+          <w:hyperlink w:anchor="_Toc323945451" w:history="1">
+            <w:r>
+              <w:rPr>
+                <w:rStyle w:val="Hyperlink"/>
+                <w:rFonts w:ascii="Lucida Sans Unicode" w:hAnsi="Lucida Sans Unicode" w:cs="Lucida Sans Unicode"/>
+                <w:noProof/>
+              </w:rPr>
+              <w:t>2012/05/05</w:t>
+            </w:r>
+            <w:r>
+              <w:rPr>
+                <w:noProof/>
+                <w:webHidden/>
+              </w:rPr>
+              <w:tab/>
+            </w:r>
+            <w:r>
+              <w:rPr>
+                <w:noProof/>
+                <w:webHidden/>
+              </w:rPr>
+              <w:fldChar w:fldCharType="begin"/>
+            </w:r>
+            <w:r>
+              <w:rPr>
+                <w:noProof/>
+                <w:webHidden/>
+              </w:rPr>
+              <w:instrText xml:space="preserve"> PAGEREF _Toc323945451 \h </w:instrText>
+            </w:r>
+            <w:r>
+              <w:rPr>
+                <w:noProof/>
+                <w:webHidden/>
+              </w:rPr>
+            </w:r>
+            <w:r>
+              <w:rPr>
+                <w:noProof/>
+                <w:webHidden/>
+              </w:rPr>
+              <w:fldChar w:fldCharType="separate"/>
+            </w:r>
+            <w:r>
+              <w:rPr>
+                <w:noProof/>
+                <w:webHidden/>
+              </w:rPr>
+              <w:t>7</w:t>
             </w:r>
             <w:r>
               <w:rPr>
@@ -944,7 +1014,7 @@
           <w:rFonts w:ascii="Lucida Sans Unicode" w:hAnsi="Lucida Sans Unicode" w:cs="Lucida Sans Unicode"/>
         </w:rPr>
       </w:pPr>
-      <w:bookmarkStart w:id="0" w:name="_Toc323944239"/>
+      <w:bookmarkStart w:id="0" w:name="_Toc323945442"/>
       <w:r>
         <w:rPr>
           <w:rFonts w:ascii="Lucida Sans Unicode" w:hAnsi="Lucida Sans Unicode" w:cs="Lucida Sans Unicode"/>
@@ -993,7 +1063,7 @@
           <w:rFonts w:ascii="Lucida Sans Unicode" w:hAnsi="Lucida Sans Unicode" w:cs="Lucida Sans Unicode"/>
         </w:rPr>
       </w:pPr>
-      <w:bookmarkStart w:id="1" w:name="_Toc323944240"/>
+      <w:bookmarkStart w:id="1" w:name="_Toc323945443"/>
       <w:r>
         <w:rPr>
           <w:rFonts w:ascii="Lucida Sans Unicode" w:hAnsi="Lucida Sans Unicode" w:cs="Lucida Sans Unicode"/>
@@ -1060,7 +1130,7 @@
           <w:rFonts w:ascii="Lucida Sans Unicode" w:hAnsi="Lucida Sans Unicode" w:cs="Lucida Sans Unicode"/>
         </w:rPr>
       </w:pPr>
-      <w:bookmarkStart w:id="2" w:name="_Toc323944241"/>
+      <w:bookmarkStart w:id="2" w:name="_Toc323945444"/>
       <w:r>
         <w:rPr>
           <w:rFonts w:ascii="Lucida Sans Unicode" w:hAnsi="Lucida Sans Unicode" w:cs="Lucida Sans Unicode"/>
@@ -1200,7 +1270,7 @@
           <w:rFonts w:ascii="Lucida Sans Unicode" w:hAnsi="Lucida Sans Unicode" w:cs="Lucida Sans Unicode"/>
         </w:rPr>
       </w:pPr>
-      <w:bookmarkStart w:id="3" w:name="_Toc323944242"/>
+      <w:bookmarkStart w:id="3" w:name="_Toc323945445"/>
       <w:r>
         <w:rPr>
           <w:rFonts w:ascii="Lucida Sans Unicode" w:hAnsi="Lucida Sans Unicode" w:cs="Lucida Sans Unicode"/>
@@ -1383,7 +1453,7 @@
           <w:rFonts w:ascii="Lucida Sans Unicode" w:hAnsi="Lucida Sans Unicode" w:cs="Lucida Sans Unicode"/>
         </w:rPr>
       </w:pPr>
-      <w:bookmarkStart w:id="4" w:name="_Toc323944243"/>
+      <w:bookmarkStart w:id="4" w:name="_Toc323945446"/>
       <w:r>
         <w:rPr>
           <w:rFonts w:ascii="Lucida Sans Unicode" w:hAnsi="Lucida Sans Unicode" w:cs="Lucida Sans Unicode"/>
@@ -1489,7 +1559,7 @@
           <w:rFonts w:ascii="Lucida Sans Unicode" w:hAnsi="Lucida Sans Unicode" w:cs="Lucida Sans Unicode"/>
         </w:rPr>
       </w:pPr>
-      <w:bookmarkStart w:id="5" w:name="_Toc323944244"/>
+      <w:bookmarkStart w:id="5" w:name="_Toc323945447"/>
       <w:r>
         <w:rPr>
           <w:rFonts w:ascii="Lucida Sans Unicode" w:hAnsi="Lucida Sans Unicode" w:cs="Lucida Sans Unicode"/>
@@ -1597,7 +1667,7 @@
           <w:rFonts w:ascii="Lucida Sans Unicode" w:hAnsi="Lucida Sans Unicode" w:cs="Lucida Sans Unicode"/>
         </w:rPr>
       </w:pPr>
-      <w:bookmarkStart w:id="6" w:name="_Toc323944245"/>
+      <w:bookmarkStart w:id="6" w:name="_Toc323945448"/>
       <w:r>
         <w:rPr>
           <w:rFonts w:ascii="Lucida Sans Unicode" w:hAnsi="Lucida Sans Unicode" w:cs="Lucida Sans Unicode"/>
@@ -1752,7 +1822,7 @@
           <w:rFonts w:ascii="Lucida Sans Unicode" w:hAnsi="Lucida Sans Unicode" w:cs="Lucida Sans Unicode"/>
         </w:rPr>
       </w:pPr>
-      <w:bookmarkStart w:id="7" w:name="_Toc323944246"/>
+      <w:bookmarkStart w:id="7" w:name="_Toc323945449"/>
       <w:r>
         <w:rPr>
           <w:rFonts w:ascii="Lucida Sans Unicode" w:hAnsi="Lucida Sans Unicode" w:cs="Lucida Sans Unicode"/>
@@ -1917,7 +1987,7 @@
           <w:rFonts w:ascii="Lucida Sans Unicode" w:hAnsi="Lucida Sans Unicode" w:cs="Lucida Sans Unicode"/>
         </w:rPr>
       </w:pPr>
-      <w:bookmarkStart w:id="8" w:name="_Toc323944247"/>
+      <w:bookmarkStart w:id="8" w:name="_Toc323945450"/>
       <w:r>
         <w:rPr>
           <w:rFonts w:ascii="Lucida Sans Unicode" w:hAnsi="Lucida Sans Unicode" w:cs="Lucida Sans Unicode"/>
@@ -1955,12 +2025,7 @@
         <w:spacing w:after="0" w:line="240" w:lineRule="auto"/>
       </w:pPr>
       <w:r>
-        <w:t>Worked on fleshing out the schematics this evening</w:t>
-      </w:r>
-      <w:bookmarkStart w:id="9" w:name="_GoBack"/>
-      <w:bookmarkEnd w:id="9"/>
-      <w:r>
-        <w:t>. Some of the specifics:</w:t>
+        <w:t>Worked on fleshing out the schematics this evening. Some of the specifics:</w:t>
       </w:r>
     </w:p>
     <w:p>
@@ -2093,13 +2158,395 @@
     </w:p>
     <w:p>
       <w:pPr>
-        <w:spacing w:after="0" w:line="240" w:lineRule="auto"/>
-      </w:pPr>
-    </w:p>
-    <w:p>
-      <w:pPr>
-        <w:spacing w:after="0" w:line="240" w:lineRule="auto"/>
-      </w:pPr>
+        <w:pBdr>
+          <w:bottom w:val="single" w:sz="6" w:space="1" w:color="auto"/>
+        </w:pBdr>
+        <w:spacing w:after="0" w:line="240" w:lineRule="auto"/>
+      </w:pPr>
+    </w:p>
+    <w:p>
+      <w:pPr>
+        <w:spacing w:after="0" w:line="240" w:lineRule="auto"/>
+      </w:pPr>
+    </w:p>
+    <w:p>
+      <w:pPr>
+        <w:spacing w:after="0" w:line="240" w:lineRule="auto"/>
+      </w:pPr>
+      <w:r>
+        <w:t>I’m going to start including a PDF file with the schematic images (and eventually the PCB layout) with each push, because that will make it much easier to see changed visually.</w:t>
+      </w:r>
+      <w:r>
+        <w:t xml:space="preserve"> I probably should have done this from the beginning, and I will do so on future projects.</w:t>
+      </w:r>
+    </w:p>
+    <w:p>
+      <w:pPr>
+        <w:spacing w:after="0" w:line="240" w:lineRule="auto"/>
+      </w:pPr>
+    </w:p>
+    <w:p>
+      <w:pPr>
+        <w:spacing w:after="0" w:line="240" w:lineRule="auto"/>
+      </w:pPr>
+      <w:r>
+        <w:t>One thing to note for this test board is that because we’re using only one AS1107, the colors for the LEDs are not going to be tuned correctly. With the final board there will be one AS1107 per LED color, allowing good fine-tuning of the colors. The main point here is to practice us</w:t>
+      </w:r>
+      <w:r>
+        <w:t>ing the chip and to see how the</w:t>
+      </w:r>
+      <w:r>
+        <w:t xml:space="preserve"> </w:t>
+      </w:r>
+      <w:r>
+        <w:t xml:space="preserve">capacitors on the sink lines (which should </w:t>
+      </w:r>
+      <w:r>
+        <w:t>improve the stability of the capacitive sensors</w:t>
+      </w:r>
+      <w:r>
+        <w:t>) affect operation of the AS1107.</w:t>
+      </w:r>
+    </w:p>
+    <w:p>
+      <w:pPr>
+        <w:spacing w:after="0" w:line="240" w:lineRule="auto"/>
+      </w:pPr>
+    </w:p>
+    <w:p>
+      <w:pPr>
+        <w:spacing w:after="0" w:line="240" w:lineRule="auto"/>
+      </w:pPr>
+      <w:r>
+        <w:t>Note to self: Perhaps I should go ahead and spend the extra $10 on a couple more AS1107’s for this test board to get the most out of the testing. I’ll document tomorrow which decision was made.</w:t>
+      </w:r>
+    </w:p>
+    <w:p>
+      <w:pPr>
+        <w:spacing w:after="0" w:line="240" w:lineRule="auto"/>
+      </w:pPr>
+    </w:p>
+    <w:p>
+      <w:pPr>
+        <w:pStyle w:val="Heading1"/>
+        <w:spacing w:before="0" w:line="240" w:lineRule="auto"/>
+        <w:rPr>
+          <w:rFonts w:ascii="Lucida Sans Unicode" w:hAnsi="Lucida Sans Unicode" w:cs="Lucida Sans Unicode"/>
+        </w:rPr>
+      </w:pPr>
+      <w:bookmarkStart w:id="9" w:name="_Toc323945451"/>
+      <w:r>
+        <w:rPr>
+          <w:rFonts w:ascii="Lucida Sans Unicode" w:hAnsi="Lucida Sans Unicode" w:cs="Lucida Sans Unicode"/>
+        </w:rPr>
+        <w:t>2012/05/05</w:t>
+      </w:r>
+      <w:bookmarkEnd w:id="9"/>
+    </w:p>
+    <w:p>
+      <w:pPr>
+        <w:spacing w:after="0" w:line="240" w:lineRule="auto"/>
+      </w:pPr>
+      <w:r>
+        <w:t>I decided that yes, spending the money now on three AS1107s, vice one, will be beneficial to the success of this project. It will give me a better idea how well the final colors of the LEDs will look and it will help me work out the best way to deal with the complexity of multiple daisy-chained SPI chips.</w:t>
+      </w:r>
+    </w:p>
+    <w:p>
+      <w:pPr>
+        <w:spacing w:after="0" w:line="240" w:lineRule="auto"/>
+      </w:pPr>
+    </w:p>
+    <w:p>
+      <w:pPr>
+        <w:spacing w:after="0" w:line="240" w:lineRule="auto"/>
+      </w:pPr>
+      <w:r>
+        <w:t xml:space="preserve">I am working on figuring out the best value for the bypass capacitors for the LED matrix. Atmel’s Touch Sensors Design Guide recommends a typical value of 1nF for bypassing the LEDs, but then notes that </w:t>
+      </w:r>
+      <w:r>
+        <w:t xml:space="preserve">this is a "Non critical value. The idea is to simply provide a constant low-impedance path as seen by the sensor, on both ends of the LED. Low means less than 1 </w:t>
+      </w:r>
+      <w:r>
+        <w:t>k</w:t>
+      </w:r>
+      <w:r>
+        <w:rPr>
+          <w:rFonts w:cs="Calibri"/>
+        </w:rPr>
+        <w:t>Ω</w:t>
+      </w:r>
+      <w:r>
+        <w:t xml:space="preserve"> at 100 kHz."</w:t>
+      </w:r>
+    </w:p>
+    <w:p>
+      <w:pPr>
+        <w:spacing w:after="0" w:line="240" w:lineRule="auto"/>
+      </w:pPr>
+    </w:p>
+    <w:p>
+      <w:pPr>
+        <w:spacing w:after="0" w:line="240" w:lineRule="auto"/>
+      </w:pPr>
+      <w:r>
+        <w:t>But if we run some simple calculations, a 1nF capacitor at 100kHz has an impedance of about 1.5k</w:t>
+      </w:r>
+      <w:r>
+        <w:rPr>
+          <w:rFonts w:cs="Calibri"/>
+        </w:rPr>
+        <w:t>Ω</w:t>
+      </w:r>
+      <w:r>
+        <w:t>.</w:t>
+      </w:r>
+      <w:r>
+        <w:t xml:space="preserve"> </w:t>
+      </w:r>
+    </w:p>
+    <w:p>
+      <w:pPr>
+        <w:spacing w:after="0" w:line="240" w:lineRule="auto"/>
+      </w:pPr>
+    </w:p>
+    <w:p>
+      <w:pPr>
+        <w:spacing w:after="0" w:line="240" w:lineRule="auto"/>
+      </w:pPr>
+      <m:oMathPara>
+        <m:oMath>
+          <m:r>
+            <w:rPr>
+              <w:rFonts w:ascii="Cambria Math" w:hAnsi="Cambria Math"/>
+            </w:rPr>
+            <m:t>z=</m:t>
+          </m:r>
+          <m:f>
+            <m:fPr>
+              <m:ctrlPr>
+                <w:rPr>
+                  <w:rFonts w:ascii="Cambria Math" w:hAnsi="Cambria Math"/>
+                  <w:i/>
+                </w:rPr>
+              </m:ctrlPr>
+            </m:fPr>
+            <m:num>
+              <m:r>
+                <w:rPr>
+                  <w:rFonts w:ascii="Cambria Math" w:hAnsi="Cambria Math"/>
+                </w:rPr>
+                <m:t>1</m:t>
+              </m:r>
+            </m:num>
+            <m:den>
+              <m:r>
+                <w:rPr>
+                  <w:rFonts w:ascii="Cambria Math" w:hAnsi="Cambria Math"/>
+                </w:rPr>
+                <m:t>2πFC</m:t>
+              </m:r>
+            </m:den>
+          </m:f>
+        </m:oMath>
+      </m:oMathPara>
+    </w:p>
+    <w:p>
+      <w:pPr>
+        <w:spacing w:after="0" w:line="240" w:lineRule="auto"/>
+      </w:pPr>
+    </w:p>
+    <w:p>
+      <w:pPr>
+        <w:spacing w:after="0" w:line="240" w:lineRule="auto"/>
+      </w:pPr>
+    </w:p>
+    <w:p>
+      <w:pPr>
+        <w:spacing w:after="0" w:line="240" w:lineRule="auto"/>
+      </w:pPr>
+      <m:oMathPara>
+        <m:oMath>
+          <m:r>
+            <w:rPr>
+              <w:rFonts w:ascii="Cambria Math" w:hAnsi="Cambria Math"/>
+            </w:rPr>
+            <m:t>z=</m:t>
+          </m:r>
+          <m:f>
+            <m:fPr>
+              <m:ctrlPr>
+                <w:rPr>
+                  <w:rFonts w:ascii="Cambria Math" w:hAnsi="Cambria Math"/>
+                  <w:i/>
+                </w:rPr>
+              </m:ctrlPr>
+            </m:fPr>
+            <m:num>
+              <m:r>
+                <w:rPr>
+                  <w:rFonts w:ascii="Cambria Math" w:hAnsi="Cambria Math"/>
+                </w:rPr>
+                <m:t>1</m:t>
+              </m:r>
+            </m:num>
+            <m:den>
+              <m:r>
+                <w:rPr>
+                  <w:rFonts w:ascii="Cambria Math" w:hAnsi="Cambria Math"/>
+                </w:rPr>
+                <m:t>2π</m:t>
+              </m:r>
+              <m:r>
+                <w:rPr>
+                  <w:rFonts w:ascii="Cambria Math" w:hAnsi="Cambria Math"/>
+                </w:rPr>
+                <m:t>(100000)(0.000000001)</m:t>
+              </m:r>
+            </m:den>
+          </m:f>
+          <m:r>
+            <w:rPr>
+              <w:rFonts w:ascii="Cambria Math" w:hAnsi="Cambria Math"/>
+            </w:rPr>
+            <m:t>=~1591.55 Ω</m:t>
+          </m:r>
+        </m:oMath>
+      </m:oMathPara>
+    </w:p>
+    <w:p>
+      <w:pPr>
+        <w:spacing w:after="0" w:line="240" w:lineRule="auto"/>
+      </w:pPr>
+    </w:p>
+    <w:p>
+      <w:pPr>
+        <w:spacing w:after="0" w:line="240" w:lineRule="auto"/>
+      </w:pPr>
+      <w:r>
+        <w:t>Since we want low impedance, and we also want to keep parts as standard as possible throughout the project, we’ll go with the 0.1uF capacitors used elsewhere, which result in the following calculation:</w:t>
+      </w:r>
+    </w:p>
+    <w:p>
+      <w:pPr>
+        <w:spacing w:after="0" w:line="240" w:lineRule="auto"/>
+      </w:pPr>
+    </w:p>
+    <w:p>
+      <w:pPr>
+        <w:spacing w:after="0" w:line="240" w:lineRule="auto"/>
+      </w:pPr>
+      <m:oMathPara>
+        <m:oMath>
+          <m:r>
+            <w:rPr>
+              <w:rFonts w:ascii="Cambria Math" w:hAnsi="Cambria Math"/>
+            </w:rPr>
+            <m:t>z=</m:t>
+          </m:r>
+          <m:f>
+            <m:fPr>
+              <m:ctrlPr>
+                <w:rPr>
+                  <w:rFonts w:ascii="Cambria Math" w:hAnsi="Cambria Math"/>
+                  <w:i/>
+                </w:rPr>
+              </m:ctrlPr>
+            </m:fPr>
+            <m:num>
+              <m:r>
+                <w:rPr>
+                  <w:rFonts w:ascii="Cambria Math" w:hAnsi="Cambria Math"/>
+                </w:rPr>
+                <m:t>1</m:t>
+              </m:r>
+            </m:num>
+            <m:den>
+              <m:r>
+                <w:rPr>
+                  <w:rFonts w:ascii="Cambria Math" w:hAnsi="Cambria Math"/>
+                </w:rPr>
+                <m:t>2π</m:t>
+              </m:r>
+              <m:r>
+                <w:rPr>
+                  <w:rFonts w:ascii="Cambria Math" w:hAnsi="Cambria Math"/>
+                </w:rPr>
+                <m:t>(100000)(0.000</m:t>
+              </m:r>
+              <m:r>
+                <w:rPr>
+                  <w:rFonts w:ascii="Cambria Math" w:hAnsi="Cambria Math"/>
+                </w:rPr>
+                <m:t>0</m:t>
+              </m:r>
+              <m:r>
+                <w:rPr>
+                  <w:rFonts w:ascii="Cambria Math" w:hAnsi="Cambria Math"/>
+                </w:rPr>
+                <m:t>0</m:t>
+              </m:r>
+              <m:r>
+                <w:rPr>
+                  <w:rFonts w:ascii="Cambria Math" w:hAnsi="Cambria Math"/>
+                </w:rPr>
+                <m:t>01)</m:t>
+              </m:r>
+            </m:den>
+          </m:f>
+          <m:r>
+            <w:rPr>
+              <w:rFonts w:ascii="Cambria Math" w:hAnsi="Cambria Math"/>
+            </w:rPr>
+            <m:t>=~15.92 Ω</m:t>
+          </m:r>
+        </m:oMath>
+      </m:oMathPara>
+    </w:p>
+    <w:p>
+      <w:pPr>
+        <w:spacing w:after="0" w:line="240" w:lineRule="auto"/>
+      </w:pPr>
+    </w:p>
+    <w:p>
+      <w:pPr>
+        <w:spacing w:after="0" w:line="240" w:lineRule="auto"/>
+      </w:pPr>
+      <w:r>
+        <w:lastRenderedPageBreak/>
+        <w:t xml:space="preserve">Hopefully I’m not misunderstanding something here, but my calculations seem to make sense in this context. Could Atmel’s sensor guide be incorrect on this matter? Maybe they meant 1uF, which would result in an impedance of about 1.5 </w:t>
+      </w:r>
+      <w:r>
+        <w:rPr>
+          <w:rFonts w:cs="Calibri"/>
+        </w:rPr>
+        <w:t>Ω</w:t>
+      </w:r>
+      <w:r>
+        <w:t>.</w:t>
+      </w:r>
+    </w:p>
+    <w:p>
+      <w:pPr>
+        <w:spacing w:after="0" w:line="240" w:lineRule="auto"/>
+      </w:pPr>
+    </w:p>
+    <w:p>
+      <w:pPr>
+        <w:spacing w:after="0" w:line="240" w:lineRule="auto"/>
+      </w:pPr>
+      <w:r>
+        <w:t>One concern I have about my current design is that LED brightness may not be high enough, due to the limited source current provided by the AS1107. I may need to pick a different chip or use external sources (FETs/Transistors) driven by the AS1107, which can sink a maximum of 500mA each.</w:t>
+      </w:r>
+      <w:r>
+        <w:t xml:space="preserve"> I won’t really know for sure until I build and test the prototype. I guess that’s half the fun. What surprises, good and bad, will I find? Even the ‘bad’ ones can turn out to be an amazing learning opportunity.</w:t>
+      </w:r>
+    </w:p>
+    <w:p>
+      <w:pPr>
+        <w:spacing w:after="0" w:line="240" w:lineRule="auto"/>
+      </w:pPr>
+      <w:bookmarkStart w:id="10" w:name="_GoBack"/>
+      <w:bookmarkEnd w:id="10"/>
     </w:p>
     <w:sectPr>
       <w:pgSz w:w="12240" w:h="15840"/>
@@ -2750,6 +3197,16 @@
       <w:contextualSpacing/>
     </w:pPr>
   </w:style>
+  <w:style w:type="character" w:styleId="PlaceholderText">
+    <w:name w:val="Placeholder Text"/>
+    <w:basedOn w:val="DefaultParagraphFont"/>
+    <w:uiPriority w:val="99"/>
+    <w:semiHidden/>
+    <w:rsid w:val="00862D01"/>
+    <w:rPr>
+      <w:color w:val="808080"/>
+    </w:rPr>
+  </w:style>
 </w:styles>
 </file>
 
@@ -2941,6 +3398,522 @@
     <w:unhideWhenUsed/>
   </w:style>
 </w:styles>
+</file>
+
+<file path=word/glossary/document.xml><?xml version="1.0" encoding="utf-8"?>
+<w:glossaryDocument xmlns:wpc="http://schemas.microsoft.com/office/word/2010/wordprocessingCanvas" xmlns:mc="http://schemas.openxmlformats.org/markup-compatibility/2006" xmlns:o="urn:schemas-microsoft-com:office:office" xmlns:r="http://schemas.openxmlformats.org/officeDocument/2006/relationships" xmlns:m="http://schemas.openxmlformats.org/officeDocument/2006/math" xmlns:v="urn:schemas-microsoft-com:vml" xmlns:wp14="http://schemas.microsoft.com/office/word/2010/wordprocessingDrawing" xmlns:wp="http://schemas.openxmlformats.org/drawingml/2006/wordprocessingDrawing" xmlns:w10="urn:schemas-microsoft-com:office:word" xmlns:w="http://schemas.openxmlformats.org/wordprocessingml/2006/main" xmlns:w14="http://schemas.microsoft.com/office/word/2010/wordml" xmlns:wpg="http://schemas.microsoft.com/office/word/2010/wordprocessingGroup" xmlns:wpi="http://schemas.microsoft.com/office/word/2010/wordprocessingInk" xmlns:wne="http://schemas.microsoft.com/office/word/2006/wordml" xmlns:wps="http://schemas.microsoft.com/office/word/2010/wordprocessingShape" mc:Ignorable="w14 wp14"/>
+</file>
+
+<file path=word/glossary/fontTable.xml><?xml version="1.0" encoding="utf-8"?>
+<w:fonts xmlns:mc="http://schemas.openxmlformats.org/markup-compatibility/2006" xmlns:r="http://schemas.openxmlformats.org/officeDocument/2006/relationships" xmlns:w="http://schemas.openxmlformats.org/wordprocessingml/2006/main" xmlns:w14="http://schemas.microsoft.com/office/word/2010/wordml" mc:Ignorable="w14">
+  <w:font w:name="Times New Roman">
+    <w:panose1 w:val="02020603050405020304"/>
+    <w:charset w:val="00"/>
+    <w:family w:val="roman"/>
+    <w:pitch w:val="variable"/>
+    <w:sig w:usb0="E0002AFF" w:usb1="C0007841" w:usb2="00000009" w:usb3="00000000" w:csb0="000001FF" w:csb1="00000000"/>
+  </w:font>
+  <w:font w:name="Calibri">
+    <w:panose1 w:val="020F0502020204030204"/>
+    <w:charset w:val="00"/>
+    <w:family w:val="swiss"/>
+    <w:pitch w:val="variable"/>
+    <w:sig w:usb0="E10002FF" w:usb1="4000ACFF" w:usb2="00000009" w:usb3="00000000" w:csb0="0000019F" w:csb1="00000000"/>
+  </w:font>
+  <w:font w:name="Courier New">
+    <w:panose1 w:val="02070309020205020404"/>
+    <w:charset w:val="00"/>
+    <w:family w:val="modern"/>
+    <w:pitch w:val="fixed"/>
+    <w:sig w:usb0="E0002AFF" w:usb1="C0007843" w:usb2="00000009" w:usb3="00000000" w:csb0="000001FF" w:csb1="00000000"/>
+  </w:font>
+  <w:font w:name="Wingdings">
+    <w:panose1 w:val="05000000000000000000"/>
+    <w:charset w:val="02"/>
+    <w:family w:val="auto"/>
+    <w:pitch w:val="variable"/>
+    <w:sig w:usb0="00000000" w:usb1="10000000" w:usb2="00000000" w:usb3="00000000" w:csb0="80000000" w:csb1="00000000"/>
+  </w:font>
+  <w:font w:name="Symbol">
+    <w:panose1 w:val="05050102010706020507"/>
+    <w:charset w:val="02"/>
+    <w:family w:val="roman"/>
+    <w:pitch w:val="variable"/>
+    <w:sig w:usb0="00000000" w:usb1="10000000" w:usb2="00000000" w:usb3="00000000" w:csb0="80000000" w:csb1="00000000"/>
+  </w:font>
+  <w:font w:name="Cambria">
+    <w:panose1 w:val="02040503050406030204"/>
+    <w:charset w:val="00"/>
+    <w:family w:val="roman"/>
+    <w:pitch w:val="variable"/>
+    <w:sig w:usb0="E00002FF" w:usb1="400004FF" w:usb2="00000000" w:usb3="00000000" w:csb0="0000019F" w:csb1="00000000"/>
+  </w:font>
+  <w:font w:name="Tahoma">
+    <w:panose1 w:val="020B0604030504040204"/>
+    <w:charset w:val="00"/>
+    <w:family w:val="swiss"/>
+    <w:pitch w:val="variable"/>
+    <w:sig w:usb0="E1002EFF" w:usb1="C000605B" w:usb2="00000029" w:usb3="00000000" w:csb0="000101FF" w:csb1="00000000"/>
+  </w:font>
+  <w:font w:name="Lucida Sans Unicode">
+    <w:panose1 w:val="020B0602030504020204"/>
+    <w:charset w:val="00"/>
+    <w:family w:val="swiss"/>
+    <w:pitch w:val="variable"/>
+    <w:sig w:usb0="80000AFF" w:usb1="0000396B" w:usb2="00000000" w:usb3="00000000" w:csb0="000000BF" w:csb1="00000000"/>
+  </w:font>
+  <w:font w:name="Cambria Math">
+    <w:panose1 w:val="02040503050406030204"/>
+    <w:charset w:val="00"/>
+    <w:family w:val="roman"/>
+    <w:pitch w:val="variable"/>
+    <w:sig w:usb0="E00002FF" w:usb1="420024FF" w:usb2="00000000" w:usb3="00000000" w:csb0="0000019F" w:csb1="00000000"/>
+  </w:font>
+</w:fonts>
+</file>
+
+<file path=word/glossary/settings.xml><?xml version="1.0" encoding="utf-8"?>
+<w:settings xmlns:mc="http://schemas.openxmlformats.org/markup-compatibility/2006" xmlns:o="urn:schemas-microsoft-com:office:office" xmlns:r="http://schemas.openxmlformats.org/officeDocument/2006/relationships" xmlns:m="http://schemas.openxmlformats.org/officeDocument/2006/math" xmlns:v="urn:schemas-microsoft-com:vml" xmlns:w10="urn:schemas-microsoft-com:office:word" xmlns:w="http://schemas.openxmlformats.org/wordprocessingml/2006/main" xmlns:w14="http://schemas.microsoft.com/office/word/2010/wordml" xmlns:sl="http://schemas.openxmlformats.org/schemaLibrary/2006/main" mc:Ignorable="w14">
+  <w:view w:val="normal"/>
+  <w:defaultTabStop w:val="720"/>
+  <w:characterSpacingControl w:val="doNotCompress"/>
+  <w:compat>
+    <w:useFELayout/>
+    <w:compatSetting w:name="compatibilityMode" w:uri="http://schemas.microsoft.com/office/word" w:val="14"/>
+    <w:compatSetting w:name="overrideTableStyleFontSizeAndJustification" w:uri="http://schemas.microsoft.com/office/word" w:val="1"/>
+    <w:compatSetting w:name="enableOpenTypeFeatures" w:uri="http://schemas.microsoft.com/office/word" w:val="1"/>
+    <w:compatSetting w:name="doNotFlipMirrorIndents" w:uri="http://schemas.microsoft.com/office/word" w:val="1"/>
+  </w:compat>
+  <w:rsids>
+    <w:rsidRoot w:val="00381D83"/>
+    <w:rsid w:val="002C7CC4"/>
+    <w:rsid w:val="00381D83"/>
+  </w:rsids>
+  <m:mathPr>
+    <m:mathFont m:val="Cambria Math"/>
+    <m:brkBin m:val="before"/>
+    <m:brkBinSub m:val="--"/>
+    <m:smallFrac m:val="0"/>
+    <m:dispDef/>
+    <m:lMargin m:val="0"/>
+    <m:rMargin m:val="0"/>
+    <m:defJc m:val="centerGroup"/>
+    <m:wrapIndent m:val="1440"/>
+    <m:intLim m:val="subSup"/>
+    <m:naryLim m:val="undOvr"/>
+  </m:mathPr>
+  <w:themeFontLang w:val="en-US"/>
+  <w:clrSchemeMapping w:bg1="light1" w:t1="dark1" w:bg2="light2" w:t2="dark2" w:accent1="accent1" w:accent2="accent2" w:accent3="accent3" w:accent4="accent4" w:accent5="accent5" w:accent6="accent6" w:hyperlink="hyperlink" w:followedHyperlink="followedHyperlink"/>
+  <w:decimalSymbol w:val="."/>
+  <w:listSeparator w:val=","/>
+</w:settings>
+</file>
+
+<file path=word/glossary/styles.xml><?xml version="1.0" encoding="utf-8"?>
+<w:styles xmlns:mc="http://schemas.openxmlformats.org/markup-compatibility/2006" xmlns:r="http://schemas.openxmlformats.org/officeDocument/2006/relationships" xmlns:w="http://schemas.openxmlformats.org/wordprocessingml/2006/main" xmlns:w14="http://schemas.microsoft.com/office/word/2010/wordml" mc:Ignorable="w14">
+  <w:docDefaults>
+    <w:rPrDefault>
+      <w:rPr>
+        <w:rFonts w:asciiTheme="minorHAnsi" w:eastAsiaTheme="minorEastAsia" w:hAnsiTheme="minorHAnsi" w:cstheme="minorBidi"/>
+        <w:sz w:val="22"/>
+        <w:szCs w:val="22"/>
+        <w:lang w:val="en-US" w:eastAsia="en-US" w:bidi="ar-SA"/>
+      </w:rPr>
+    </w:rPrDefault>
+    <w:pPrDefault>
+      <w:pPr>
+        <w:spacing w:after="200" w:line="276" w:lineRule="auto"/>
+      </w:pPr>
+    </w:pPrDefault>
+  </w:docDefaults>
+  <w:latentStyles w:defLockedState="0" w:defUIPriority="99" w:defSemiHidden="1" w:defUnhideWhenUsed="1" w:defQFormat="0" w:count="267">
+    <w:lsdException w:name="Normal" w:semiHidden="0" w:uiPriority="0" w:unhideWhenUsed="0" w:qFormat="1"/>
+    <w:lsdException w:name="heading 1" w:semiHidden="0" w:uiPriority="9" w:unhideWhenUsed="0" w:qFormat="1"/>
+    <w:lsdException w:name="heading 2" w:uiPriority="9" w:qFormat="1"/>
+    <w:lsdException w:name="heading 3" w:uiPriority="9" w:qFormat="1"/>
+    <w:lsdException w:name="heading 4" w:uiPriority="9" w:qFormat="1"/>
+    <w:lsdException w:name="heading 5" w:uiPriority="9" w:qFormat="1"/>
+    <w:lsdException w:name="heading 6" w:uiPriority="9" w:qFormat="1"/>
+    <w:lsdException w:name="heading 7" w:uiPriority="9" w:qFormat="1"/>
+    <w:lsdException w:name="heading 8" w:uiPriority="9" w:qFormat="1"/>
+    <w:lsdException w:name="heading 9" w:uiPriority="9" w:qFormat="1"/>
+    <w:lsdException w:name="toc 1" w:uiPriority="39"/>
+    <w:lsdException w:name="toc 2" w:uiPriority="39"/>
+    <w:lsdException w:name="toc 3" w:uiPriority="39"/>
+    <w:lsdException w:name="toc 4" w:uiPriority="39"/>
+    <w:lsdException w:name="toc 5" w:uiPriority="39"/>
+    <w:lsdException w:name="toc 6" w:uiPriority="39"/>
+    <w:lsdException w:name="toc 7" w:uiPriority="39"/>
+    <w:lsdException w:name="toc 8" w:uiPriority="39"/>
+    <w:lsdException w:name="toc 9" w:uiPriority="39"/>
+    <w:lsdException w:name="caption" w:uiPriority="35" w:qFormat="1"/>
+    <w:lsdException w:name="Title" w:semiHidden="0" w:uiPriority="10" w:unhideWhenUsed="0" w:qFormat="1"/>
+    <w:lsdException w:name="Default Paragraph Font" w:uiPriority="1"/>
+    <w:lsdException w:name="Subtitle" w:semiHidden="0" w:uiPriority="11" w:unhideWhenUsed="0" w:qFormat="1"/>
+    <w:lsdException w:name="Strong" w:semiHidden="0" w:uiPriority="22" w:unhideWhenUsed="0" w:qFormat="1"/>
+    <w:lsdException w:name="Emphasis" w:semiHidden="0" w:uiPriority="20" w:unhideWhenUsed="0" w:qFormat="1"/>
+    <w:lsdException w:name="Table Grid" w:semiHidden="0" w:uiPriority="59" w:unhideWhenUsed="0"/>
+    <w:lsdException w:name="Placeholder Text" w:unhideWhenUsed="0"/>
+    <w:lsdException w:name="No Spacing" w:semiHidden="0" w:uiPriority="1" w:unhideWhenUsed="0" w:qFormat="1"/>
+    <w:lsdException w:name="Light Shading" w:semiHidden="0" w:uiPriority="60" w:unhideWhenUsed="0"/>
+    <w:lsdException w:name="Light List" w:semiHidden="0" w:uiPriority="61" w:unhideWhenUsed="0"/>
+    <w:lsdException w:name="Light Grid" w:semiHidden="0" w:uiPriority="62" w:unhideWhenUsed="0"/>
+    <w:lsdException w:name="Medium Shading 1" w:semiHidden="0" w:uiPriority="63" w:unhideWhenUsed="0"/>
+    <w:lsdException w:name="Medium Shading 2" w:semiHidden="0" w:uiPriority="64" w:unhideWhenUsed="0"/>
+    <w:lsdException w:name="Medium List 1" w:semiHidden="0" w:uiPriority="65" w:unhideWhenUsed="0"/>
+    <w:lsdException w:name="Medium List 2" w:semiHidden="0" w:uiPriority="66" w:unhideWhenUsed="0"/>
+    <w:lsdException w:name="Medium Grid 1" w:semiHidden="0" w:uiPriority="67" w:unhideWhenUsed="0"/>
+    <w:lsdException w:name="Medium Grid 2" w:semiHidden="0" w:uiPriority="68" w:unhideWhenUsed="0"/>
+    <w:lsdException w:name="Medium Grid 3" w:semiHidden="0" w:uiPriority="69" w:unhideWhenUsed="0"/>
+    <w:lsdException w:name="Dark List" w:semiHidden="0" w:uiPriority="70" w:unhideWhenUsed="0"/>
+    <w:lsdException w:name="Colorful Shading" w:semiHidden="0" w:uiPriority="71" w:unhideWhenUsed="0"/>
+    <w:lsdException w:name="Colorful List" w:semiHidden="0" w:uiPriority="72" w:unhideWhenUsed="0"/>
+    <w:lsdException w:name="Colorful Grid" w:semiHidden="0" w:uiPriority="73" w:unhideWhenUsed="0"/>
+    <w:lsdException w:name="Light Shading Accent 1" w:semiHidden="0" w:uiPriority="60" w:unhideWhenUsed="0"/>
+    <w:lsdException w:name="Light List Accent 1" w:semiHidden="0" w:uiPriority="61" w:unhideWhenUsed="0"/>
+    <w:lsdException w:name="Light Grid Accent 1" w:semiHidden="0" w:uiPriority="62" w:unhideWhenUsed="0"/>
+    <w:lsdException w:name="Medium Shading 1 Accent 1" w:semiHidden="0" w:uiPriority="63" w:unhideWhenUsed="0"/>
+    <w:lsdException w:name="Medium Shading 2 Accent 1" w:semiHidden="0" w:uiPriority="64" w:unhideWhenUsed="0"/>
+    <w:lsdException w:name="Medium List 1 Accent 1" w:semiHidden="0" w:uiPriority="65" w:unhideWhenUsed="0"/>
+    <w:lsdException w:name="Revision" w:unhideWhenUsed="0"/>
+    <w:lsdException w:name="List Paragraph" w:semiHidden="0" w:uiPriority="34" w:unhideWhenUsed="0" w:qFormat="1"/>
+    <w:lsdException w:name="Quote" w:semiHidden="0" w:uiPriority="29" w:unhideWhenUsed="0" w:qFormat="1"/>
+    <w:lsdException w:name="Intense Quote" w:semiHidden="0" w:uiPriority="30" w:unhideWhenUsed="0" w:qFormat="1"/>
+    <w:lsdException w:name="Medium List 2 Accent 1" w:semiHidden="0" w:uiPriority="66" w:unhideWhenUsed="0"/>
+    <w:lsdException w:name="Medium Grid 1 Accent 1" w:semiHidden="0" w:uiPriority="67" w:unhideWhenUsed="0"/>
+    <w:lsdException w:name="Medium Grid 2 Accent 1" w:semiHidden="0" w:uiPriority="68" w:unhideWhenUsed="0"/>
+    <w:lsdException w:name="Medium Grid 3 Accent 1" w:semiHidden="0" w:uiPriority="69" w:unhideWhenUsed="0"/>
+    <w:lsdException w:name="Dark List Accent 1" w:semiHidden="0" w:uiPriority="70" w:unhideWhenUsed="0"/>
+    <w:lsdException w:name="Colorful Shading Accent 1" w:semiHidden="0" w:uiPriority="71" w:unhideWhenUsed="0"/>
+    <w:lsdException w:name="Colorful List Accent 1" w:semiHidden="0" w:uiPriority="72" w:unhideWhenUsed="0"/>
+    <w:lsdException w:name="Colorful Grid Accent 1" w:semiHidden="0" w:uiPriority="73" w:unhideWhenUsed="0"/>
+    <w:lsdException w:name="Light Shading Accent 2" w:semiHidden="0" w:uiPriority="60" w:unhideWhenUsed="0"/>
+    <w:lsdException w:name="Light List Accent 2" w:semiHidden="0" w:uiPriority="61" w:unhideWhenUsed="0"/>
+    <w:lsdException w:name="Light Grid Accent 2" w:semiHidden="0" w:uiPriority="62" w:unhideWhenUsed="0"/>
+    <w:lsdException w:name="Medium Shading 1 Accent 2" w:semiHidden="0" w:uiPriority="63" w:unhideWhenUsed="0"/>
+    <w:lsdException w:name="Medium Shading 2 Accent 2" w:semiHidden="0" w:uiPriority="64" w:unhideWhenUsed="0"/>
+    <w:lsdException w:name="Medium List 1 Accent 2" w:semiHidden="0" w:uiPriority="65" w:unhideWhenUsed="0"/>
+    <w:lsdException w:name="Medium List 2 Accent 2" w:semiHidden="0" w:uiPriority="66" w:unhideWhenUsed="0"/>
+    <w:lsdException w:name="Medium Grid 1 Accent 2" w:semiHidden="0" w:uiPriority="67" w:unhideWhenUsed="0"/>
+    <w:lsdException w:name="Medium Grid 2 Accent 2" w:semiHidden="0" w:uiPriority="68" w:unhideWhenUsed="0"/>
+    <w:lsdException w:name="Medium Grid 3 Accent 2" w:semiHidden="0" w:uiPriority="69" w:unhideWhenUsed="0"/>
+    <w:lsdException w:name="Dark List Accent 2" w:semiHidden="0" w:uiPriority="70" w:unhideWhenUsed="0"/>
+    <w:lsdException w:name="Colorful Shading Accent 2" w:semiHidden="0" w:uiPriority="71" w:unhideWhenUsed="0"/>
+    <w:lsdException w:name="Colorful List Accent 2" w:semiHidden="0" w:uiPriority="72" w:unhideWhenUsed="0"/>
+    <w:lsdException w:name="Colorful Grid Accent 2" w:semiHidden="0" w:uiPriority="73" w:unhideWhenUsed="0"/>
+    <w:lsdException w:name="Light Shading Accent 3" w:semiHidden="0" w:uiPriority="60" w:unhideWhenUsed="0"/>
+    <w:lsdException w:name="Light List Accent 3" w:semiHidden="0" w:uiPriority="61" w:unhideWhenUsed="0"/>
+    <w:lsdException w:name="Light Grid Accent 3" w:semiHidden="0" w:uiPriority="62" w:unhideWhenUsed="0"/>
+    <w:lsdException w:name="Medium Shading 1 Accent 3" w:semiHidden="0" w:uiPriority="63" w:unhideWhenUsed="0"/>
+    <w:lsdException w:name="Medium Shading 2 Accent 3" w:semiHidden="0" w:uiPriority="64" w:unhideWhenUsed="0"/>
+    <w:lsdException w:name="Medium List 1 Accent 3" w:semiHidden="0" w:uiPriority="65" w:unhideWhenUsed="0"/>
+    <w:lsdException w:name="Medium List 2 Accent 3" w:semiHidden="0" w:uiPriority="66" w:unhideWhenUsed="0"/>
+    <w:lsdException w:name="Medium Grid 1 Accent 3" w:semiHidden="0" w:uiPriority="67" w:unhideWhenUsed="0"/>
+    <w:lsdException w:name="Medium Grid 2 Accent 3" w:semiHidden="0" w:uiPriority="68" w:unhideWhenUsed="0"/>
+    <w:lsdException w:name="Medium Grid 3 Accent 3" w:semiHidden="0" w:uiPriority="69" w:unhideWhenUsed="0"/>
+    <w:lsdException w:name="Dark List Accent 3" w:semiHidden="0" w:uiPriority="70" w:unhideWhenUsed="0"/>
+    <w:lsdException w:name="Colorful Shading Accent 3" w:semiHidden="0" w:uiPriority="71" w:unhideWhenUsed="0"/>
+    <w:lsdException w:name="Colorful List Accent 3" w:semiHidden="0" w:uiPriority="72" w:unhideWhenUsed="0"/>
+    <w:lsdException w:name="Colorful Grid Accent 3" w:semiHidden="0" w:uiPriority="73" w:unhideWhenUsed="0"/>
+    <w:lsdException w:name="Light Shading Accent 4" w:semiHidden="0" w:uiPriority="60" w:unhideWhenUsed="0"/>
+    <w:lsdException w:name="Light List Accent 4" w:semiHidden="0" w:uiPriority="61" w:unhideWhenUsed="0"/>
+    <w:lsdException w:name="Light Grid Accent 4" w:semiHidden="0" w:uiPriority="62" w:unhideWhenUsed="0"/>
+    <w:lsdException w:name="Medium Shading 1 Accent 4" w:semiHidden="0" w:uiPriority="63" w:unhideWhenUsed="0"/>
+    <w:lsdException w:name="Medium Shading 2 Accent 4" w:semiHidden="0" w:uiPriority="64" w:unhideWhenUsed="0"/>
+    <w:lsdException w:name="Medium List 1 Accent 4" w:semiHidden="0" w:uiPriority="65" w:unhideWhenUsed="0"/>
+    <w:lsdException w:name="Medium List 2 Accent 4" w:semiHidden="0" w:uiPriority="66" w:unhideWhenUsed="0"/>
+    <w:lsdException w:name="Medium Grid 1 Accent 4" w:semiHidden="0" w:uiPriority="67" w:unhideWhenUsed="0"/>
+    <w:lsdException w:name="Medium Grid 2 Accent 4" w:semiHidden="0" w:uiPriority="68" w:unhideWhenUsed="0"/>
+    <w:lsdException w:name="Medium Grid 3 Accent 4" w:semiHidden="0" w:uiPriority="69" w:unhideWhenUsed="0"/>
+    <w:lsdException w:name="Dark List Accent 4" w:semiHidden="0" w:uiPriority="70" w:unhideWhenUsed="0"/>
+    <w:lsdException w:name="Colorful Shading Accent 4" w:semiHidden="0" w:uiPriority="71" w:unhideWhenUsed="0"/>
+    <w:lsdException w:name="Colorful List Accent 4" w:semiHidden="0" w:uiPriority="72" w:unhideWhenUsed="0"/>
+    <w:lsdException w:name="Colorful Grid Accent 4" w:semiHidden="0" w:uiPriority="73" w:unhideWhenUsed="0"/>
+    <w:lsdException w:name="Light Shading Accent 5" w:semiHidden="0" w:uiPriority="60" w:unhideWhenUsed="0"/>
+    <w:lsdException w:name="Light List Accent 5" w:semiHidden="0" w:uiPriority="61" w:unhideWhenUsed="0"/>
+    <w:lsdException w:name="Light Grid Accent 5" w:semiHidden="0" w:uiPriority="62" w:unhideWhenUsed="0"/>
+    <w:lsdException w:name="Medium Shading 1 Accent 5" w:semiHidden="0" w:uiPriority="63" w:unhideWhenUsed="0"/>
+    <w:lsdException w:name="Medium Shading 2 Accent 5" w:semiHidden="0" w:uiPriority="64" w:unhideWhenUsed="0"/>
+    <w:lsdException w:name="Medium List 1 Accent 5" w:semiHidden="0" w:uiPriority="65" w:unhideWhenUsed="0"/>
+    <w:lsdException w:name="Medium List 2 Accent 5" w:semiHidden="0" w:uiPriority="66" w:unhideWhenUsed="0"/>
+    <w:lsdException w:name="Medium Grid 1 Accent 5" w:semiHidden="0" w:uiPriority="67" w:unhideWhenUsed="0"/>
+    <w:lsdException w:name="Medium Grid 2 Accent 5" w:semiHidden="0" w:uiPriority="68" w:unhideWhenUsed="0"/>
+    <w:lsdException w:name="Medium Grid 3 Accent 5" w:semiHidden="0" w:uiPriority="69" w:unhideWhenUsed="0"/>
+    <w:lsdException w:name="Dark List Accent 5" w:semiHidden="0" w:uiPriority="70" w:unhideWhenUsed="0"/>
+    <w:lsdException w:name="Colorful Shading Accent 5" w:semiHidden="0" w:uiPriority="71" w:unhideWhenUsed="0"/>
+    <w:lsdException w:name="Colorful List Accent 5" w:semiHidden="0" w:uiPriority="72" w:unhideWhenUsed="0"/>
+    <w:lsdException w:name="Colorful Grid Accent 5" w:semiHidden="0" w:uiPriority="73" w:unhideWhenUsed="0"/>
+    <w:lsdException w:name="Light Shading Accent 6" w:semiHidden="0" w:uiPriority="60" w:unhideWhenUsed="0"/>
+    <w:lsdException w:name="Light List Accent 6" w:semiHidden="0" w:uiPriority="61" w:unhideWhenUsed="0"/>
+    <w:lsdException w:name="Light Grid Accent 6" w:semiHidden="0" w:uiPriority="62" w:unhideWhenUsed="0"/>
+    <w:lsdException w:name="Medium Shading 1 Accent 6" w:semiHidden="0" w:uiPriority="63" w:unhideWhenUsed="0"/>
+    <w:lsdException w:name="Medium Shading 2 Accent 6" w:semiHidden="0" w:uiPriority="64" w:unhideWhenUsed="0"/>
+    <w:lsdException w:name="Medium List 1 Accent 6" w:semiHidden="0" w:uiPriority="65" w:unhideWhenUsed="0"/>
+    <w:lsdException w:name="Medium List 2 Accent 6" w:semiHidden="0" w:uiPriority="66" w:unhideWhenUsed="0"/>
+    <w:lsdException w:name="Medium Grid 1 Accent 6" w:semiHidden="0" w:uiPriority="67" w:unhideWhenUsed="0"/>
+    <w:lsdException w:name="Medium Grid 2 Accent 6" w:semiHidden="0" w:uiPriority="68" w:unhideWhenUsed="0"/>
+    <w:lsdException w:name="Medium Grid 3 Accent 6" w:semiHidden="0" w:uiPriority="69" w:unhideWhenUsed="0"/>
+    <w:lsdException w:name="Dark List Accent 6" w:semiHidden="0" w:uiPriority="70" w:unhideWhenUsed="0"/>
+    <w:lsdException w:name="Colorful Shading Accent 6" w:semiHidden="0" w:uiPriority="71" w:unhideWhenUsed="0"/>
+    <w:lsdException w:name="Colorful List Accent 6" w:semiHidden="0" w:uiPriority="72" w:unhideWhenUsed="0"/>
+    <w:lsdException w:name="Colorful Grid Accent 6" w:semiHidden="0" w:uiPriority="73" w:unhideWhenUsed="0"/>
+    <w:lsdException w:name="Subtle Emphasis" w:semiHidden="0" w:uiPriority="19" w:unhideWhenUsed="0" w:qFormat="1"/>
+    <w:lsdException w:name="Intense Emphasis" w:semiHidden="0" w:uiPriority="21" w:unhideWhenUsed="0" w:qFormat="1"/>
+    <w:lsdException w:name="Subtle Reference" w:semiHidden="0" w:uiPriority="31" w:unhideWhenUsed="0" w:qFormat="1"/>
+    <w:lsdException w:name="Intense Reference" w:semiHidden="0" w:uiPriority="32" w:unhideWhenUsed="0" w:qFormat="1"/>
+    <w:lsdException w:name="Book Title" w:semiHidden="0" w:uiPriority="33" w:unhideWhenUsed="0" w:qFormat="1"/>
+    <w:lsdException w:name="Bibliography" w:uiPriority="37"/>
+    <w:lsdException w:name="TOC Heading" w:uiPriority="39" w:qFormat="1"/>
+  </w:latentStyles>
+  <w:style w:type="paragraph" w:default="1" w:styleId="Normal">
+    <w:name w:val="Normal"/>
+    <w:qFormat/>
+  </w:style>
+  <w:style w:type="character" w:default="1" w:styleId="DefaultParagraphFont">
+    <w:name w:val="Default Paragraph Font"/>
+    <w:uiPriority w:val="1"/>
+    <w:semiHidden/>
+    <w:unhideWhenUsed/>
+  </w:style>
+  <w:style w:type="table" w:default="1" w:styleId="TableNormal">
+    <w:name w:val="Normal Table"/>
+    <w:uiPriority w:val="99"/>
+    <w:semiHidden/>
+    <w:unhideWhenUsed/>
+    <w:tblPr>
+      <w:tblInd w:w="0" w:type="dxa"/>
+      <w:tblCellMar>
+        <w:top w:w="0" w:type="dxa"/>
+        <w:left w:w="108" w:type="dxa"/>
+        <w:bottom w:w="0" w:type="dxa"/>
+        <w:right w:w="108" w:type="dxa"/>
+      </w:tblCellMar>
+    </w:tblPr>
+  </w:style>
+  <w:style w:type="numbering" w:default="1" w:styleId="NoList">
+    <w:name w:val="No List"/>
+    <w:uiPriority w:val="99"/>
+    <w:semiHidden/>
+    <w:unhideWhenUsed/>
+  </w:style>
+  <w:style w:type="character" w:styleId="PlaceholderText">
+    <w:name w:val="Placeholder Text"/>
+    <w:basedOn w:val="DefaultParagraphFont"/>
+    <w:uiPriority w:val="99"/>
+    <w:semiHidden/>
+    <w:rsid w:val="00381D83"/>
+    <w:rPr>
+      <w:color w:val="808080"/>
+    </w:rPr>
+  </w:style>
+</w:styles>
+</file>
+
+<file path=word/glossary/stylesWithEffects.xml><?xml version="1.0" encoding="utf-8"?>
+<w:styles xmlns:wpc="http://schemas.microsoft.com/office/word/2010/wordprocessingCanvas" xmlns:mc="http://schemas.openxmlformats.org/markup-compatibility/2006" xmlns:o="urn:schemas-microsoft-com:office:office" xmlns:r="http://schemas.openxmlformats.org/officeDocument/2006/relationships" xmlns:m="http://schemas.openxmlformats.org/officeDocument/2006/math" xmlns:v="urn:schemas-microsoft-com:vml" xmlns:wp14="http://schemas.microsoft.com/office/word/2010/wordprocessingDrawing" xmlns:wp="http://schemas.openxmlformats.org/drawingml/2006/wordprocessingDrawing" xmlns:w10="urn:schemas-microsoft-com:office:word" xmlns:w="http://schemas.openxmlformats.org/wordprocessingml/2006/main" xmlns:w14="http://schemas.microsoft.com/office/word/2010/wordml" xmlns:wpg="http://schemas.microsoft.com/office/word/2010/wordprocessingGroup" xmlns:wpi="http://schemas.microsoft.com/office/word/2010/wordprocessingInk" xmlns:wne="http://schemas.microsoft.com/office/word/2006/wordml" xmlns:wps="http://schemas.microsoft.com/office/word/2010/wordprocessingShape" mc:Ignorable="w14 wp14">
+  <w:docDefaults>
+    <w:rPrDefault>
+      <w:rPr>
+        <w:rFonts w:asciiTheme="minorHAnsi" w:eastAsiaTheme="minorEastAsia" w:hAnsiTheme="minorHAnsi" w:cstheme="minorBidi"/>
+        <w:sz w:val="22"/>
+        <w:szCs w:val="22"/>
+        <w:lang w:val="en-US" w:eastAsia="en-US" w:bidi="ar-SA"/>
+      </w:rPr>
+    </w:rPrDefault>
+    <w:pPrDefault>
+      <w:pPr>
+        <w:spacing w:after="200" w:line="276" w:lineRule="auto"/>
+      </w:pPr>
+    </w:pPrDefault>
+  </w:docDefaults>
+  <w:latentStyles w:defLockedState="0" w:defUIPriority="99" w:defSemiHidden="1" w:defUnhideWhenUsed="1" w:defQFormat="0" w:count="267">
+    <w:lsdException w:name="Normal" w:semiHidden="0" w:uiPriority="0" w:unhideWhenUsed="0" w:qFormat="1"/>
+    <w:lsdException w:name="heading 1" w:semiHidden="0" w:uiPriority="9" w:unhideWhenUsed="0" w:qFormat="1"/>
+    <w:lsdException w:name="heading 2" w:uiPriority="9" w:qFormat="1"/>
+    <w:lsdException w:name="heading 3" w:uiPriority="9" w:qFormat="1"/>
+    <w:lsdException w:name="heading 4" w:uiPriority="9" w:qFormat="1"/>
+    <w:lsdException w:name="heading 5" w:uiPriority="9" w:qFormat="1"/>
+    <w:lsdException w:name="heading 6" w:uiPriority="9" w:qFormat="1"/>
+    <w:lsdException w:name="heading 7" w:uiPriority="9" w:qFormat="1"/>
+    <w:lsdException w:name="heading 8" w:uiPriority="9" w:qFormat="1"/>
+    <w:lsdException w:name="heading 9" w:uiPriority="9" w:qFormat="1"/>
+    <w:lsdException w:name="toc 1" w:uiPriority="39"/>
+    <w:lsdException w:name="toc 2" w:uiPriority="39"/>
+    <w:lsdException w:name="toc 3" w:uiPriority="39"/>
+    <w:lsdException w:name="toc 4" w:uiPriority="39"/>
+    <w:lsdException w:name="toc 5" w:uiPriority="39"/>
+    <w:lsdException w:name="toc 6" w:uiPriority="39"/>
+    <w:lsdException w:name="toc 7" w:uiPriority="39"/>
+    <w:lsdException w:name="toc 8" w:uiPriority="39"/>
+    <w:lsdException w:name="toc 9" w:uiPriority="39"/>
+    <w:lsdException w:name="caption" w:uiPriority="35" w:qFormat="1"/>
+    <w:lsdException w:name="Title" w:semiHidden="0" w:uiPriority="10" w:unhideWhenUsed="0" w:qFormat="1"/>
+    <w:lsdException w:name="Default Paragraph Font" w:uiPriority="1"/>
+    <w:lsdException w:name="Subtitle" w:semiHidden="0" w:uiPriority="11" w:unhideWhenUsed="0" w:qFormat="1"/>
+    <w:lsdException w:name="Strong" w:semiHidden="0" w:uiPriority="22" w:unhideWhenUsed="0" w:qFormat="1"/>
+    <w:lsdException w:name="Emphasis" w:semiHidden="0" w:uiPriority="20" w:unhideWhenUsed="0" w:qFormat="1"/>
+    <w:lsdException w:name="Table Grid" w:semiHidden="0" w:uiPriority="59" w:unhideWhenUsed="0"/>
+    <w:lsdException w:name="Placeholder Text" w:unhideWhenUsed="0"/>
+    <w:lsdException w:name="No Spacing" w:semiHidden="0" w:uiPriority="1" w:unhideWhenUsed="0" w:qFormat="1"/>
+    <w:lsdException w:name="Light Shading" w:semiHidden="0" w:uiPriority="60" w:unhideWhenUsed="0"/>
+    <w:lsdException w:name="Light List" w:semiHidden="0" w:uiPriority="61" w:unhideWhenUsed="0"/>
+    <w:lsdException w:name="Light Grid" w:semiHidden="0" w:uiPriority="62" w:unhideWhenUsed="0"/>
+    <w:lsdException w:name="Medium Shading 1" w:semiHidden="0" w:uiPriority="63" w:unhideWhenUsed="0"/>
+    <w:lsdException w:name="Medium Shading 2" w:semiHidden="0" w:uiPriority="64" w:unhideWhenUsed="0"/>
+    <w:lsdException w:name="Medium List 1" w:semiHidden="0" w:uiPriority="65" w:unhideWhenUsed="0"/>
+    <w:lsdException w:name="Medium List 2" w:semiHidden="0" w:uiPriority="66" w:unhideWhenUsed="0"/>
+    <w:lsdException w:name="Medium Grid 1" w:semiHidden="0" w:uiPriority="67" w:unhideWhenUsed="0"/>
+    <w:lsdException w:name="Medium Grid 2" w:semiHidden="0" w:uiPriority="68" w:unhideWhenUsed="0"/>
+    <w:lsdException w:name="Medium Grid 3" w:semiHidden="0" w:uiPriority="69" w:unhideWhenUsed="0"/>
+    <w:lsdException w:name="Dark List" w:semiHidden="0" w:uiPriority="70" w:unhideWhenUsed="0"/>
+    <w:lsdException w:name="Colorful Shading" w:semiHidden="0" w:uiPriority="71" w:unhideWhenUsed="0"/>
+    <w:lsdException w:name="Colorful List" w:semiHidden="0" w:uiPriority="72" w:unhideWhenUsed="0"/>
+    <w:lsdException w:name="Colorful Grid" w:semiHidden="0" w:uiPriority="73" w:unhideWhenUsed="0"/>
+    <w:lsdException w:name="Light Shading Accent 1" w:semiHidden="0" w:uiPriority="60" w:unhideWhenUsed="0"/>
+    <w:lsdException w:name="Light List Accent 1" w:semiHidden="0" w:uiPriority="61" w:unhideWhenUsed="0"/>
+    <w:lsdException w:name="Light Grid Accent 1" w:semiHidden="0" w:uiPriority="62" w:unhideWhenUsed="0"/>
+    <w:lsdException w:name="Medium Shading 1 Accent 1" w:semiHidden="0" w:uiPriority="63" w:unhideWhenUsed="0"/>
+    <w:lsdException w:name="Medium Shading 2 Accent 1" w:semiHidden="0" w:uiPriority="64" w:unhideWhenUsed="0"/>
+    <w:lsdException w:name="Medium List 1 Accent 1" w:semiHidden="0" w:uiPriority="65" w:unhideWhenUsed="0"/>
+    <w:lsdException w:name="Revision" w:unhideWhenUsed="0"/>
+    <w:lsdException w:name="List Paragraph" w:semiHidden="0" w:uiPriority="34" w:unhideWhenUsed="0" w:qFormat="1"/>
+    <w:lsdException w:name="Quote" w:semiHidden="0" w:uiPriority="29" w:unhideWhenUsed="0" w:qFormat="1"/>
+    <w:lsdException w:name="Intense Quote" w:semiHidden="0" w:uiPriority="30" w:unhideWhenUsed="0" w:qFormat="1"/>
+    <w:lsdException w:name="Medium List 2 Accent 1" w:semiHidden="0" w:uiPriority="66" w:unhideWhenUsed="0"/>
+    <w:lsdException w:name="Medium Grid 1 Accent 1" w:semiHidden="0" w:uiPriority="67" w:unhideWhenUsed="0"/>
+    <w:lsdException w:name="Medium Grid 2 Accent 1" w:semiHidden="0" w:uiPriority="68" w:unhideWhenUsed="0"/>
+    <w:lsdException w:name="Medium Grid 3 Accent 1" w:semiHidden="0" w:uiPriority="69" w:unhideWhenUsed="0"/>
+    <w:lsdException w:name="Dark List Accent 1" w:semiHidden="0" w:uiPriority="70" w:unhideWhenUsed="0"/>
+    <w:lsdException w:name="Colorful Shading Accent 1" w:semiHidden="0" w:uiPriority="71" w:unhideWhenUsed="0"/>
+    <w:lsdException w:name="Colorful List Accent 1" w:semiHidden="0" w:uiPriority="72" w:unhideWhenUsed="0"/>
+    <w:lsdException w:name="Colorful Grid Accent 1" w:semiHidden="0" w:uiPriority="73" w:unhideWhenUsed="0"/>
+    <w:lsdException w:name="Light Shading Accent 2" w:semiHidden="0" w:uiPriority="60" w:unhideWhenUsed="0"/>
+    <w:lsdException w:name="Light List Accent 2" w:semiHidden="0" w:uiPriority="61" w:unhideWhenUsed="0"/>
+    <w:lsdException w:name="Light Grid Accent 2" w:semiHidden="0" w:uiPriority="62" w:unhideWhenUsed="0"/>
+    <w:lsdException w:name="Medium Shading 1 Accent 2" w:semiHidden="0" w:uiPriority="63" w:unhideWhenUsed="0"/>
+    <w:lsdException w:name="Medium Shading 2 Accent 2" w:semiHidden="0" w:uiPriority="64" w:unhideWhenUsed="0"/>
+    <w:lsdException w:name="Medium List 1 Accent 2" w:semiHidden="0" w:uiPriority="65" w:unhideWhenUsed="0"/>
+    <w:lsdException w:name="Medium List 2 Accent 2" w:semiHidden="0" w:uiPriority="66" w:unhideWhenUsed="0"/>
+    <w:lsdException w:name="Medium Grid 1 Accent 2" w:semiHidden="0" w:uiPriority="67" w:unhideWhenUsed="0"/>
+    <w:lsdException w:name="Medium Grid 2 Accent 2" w:semiHidden="0" w:uiPriority="68" w:unhideWhenUsed="0"/>
+    <w:lsdException w:name="Medium Grid 3 Accent 2" w:semiHidden="0" w:uiPriority="69" w:unhideWhenUsed="0"/>
+    <w:lsdException w:name="Dark List Accent 2" w:semiHidden="0" w:uiPriority="70" w:unhideWhenUsed="0"/>
+    <w:lsdException w:name="Colorful Shading Accent 2" w:semiHidden="0" w:uiPriority="71" w:unhideWhenUsed="0"/>
+    <w:lsdException w:name="Colorful List Accent 2" w:semiHidden="0" w:uiPriority="72" w:unhideWhenUsed="0"/>
+    <w:lsdException w:name="Colorful Grid Accent 2" w:semiHidden="0" w:uiPriority="73" w:unhideWhenUsed="0"/>
+    <w:lsdException w:name="Light Shading Accent 3" w:semiHidden="0" w:uiPriority="60" w:unhideWhenUsed="0"/>
+    <w:lsdException w:name="Light List Accent 3" w:semiHidden="0" w:uiPriority="61" w:unhideWhenUsed="0"/>
+    <w:lsdException w:name="Light Grid Accent 3" w:semiHidden="0" w:uiPriority="62" w:unhideWhenUsed="0"/>
+    <w:lsdException w:name="Medium Shading 1 Accent 3" w:semiHidden="0" w:uiPriority="63" w:unhideWhenUsed="0"/>
+    <w:lsdException w:name="Medium Shading 2 Accent 3" w:semiHidden="0" w:uiPriority="64" w:unhideWhenUsed="0"/>
+    <w:lsdException w:name="Medium List 1 Accent 3" w:semiHidden="0" w:uiPriority="65" w:unhideWhenUsed="0"/>
+    <w:lsdException w:name="Medium List 2 Accent 3" w:semiHidden="0" w:uiPriority="66" w:unhideWhenUsed="0"/>
+    <w:lsdException w:name="Medium Grid 1 Accent 3" w:semiHidden="0" w:uiPriority="67" w:unhideWhenUsed="0"/>
+    <w:lsdException w:name="Medium Grid 2 Accent 3" w:semiHidden="0" w:uiPriority="68" w:unhideWhenUsed="0"/>
+    <w:lsdException w:name="Medium Grid 3 Accent 3" w:semiHidden="0" w:uiPriority="69" w:unhideWhenUsed="0"/>
+    <w:lsdException w:name="Dark List Accent 3" w:semiHidden="0" w:uiPriority="70" w:unhideWhenUsed="0"/>
+    <w:lsdException w:name="Colorful Shading Accent 3" w:semiHidden="0" w:uiPriority="71" w:unhideWhenUsed="0"/>
+    <w:lsdException w:name="Colorful List Accent 3" w:semiHidden="0" w:uiPriority="72" w:unhideWhenUsed="0"/>
+    <w:lsdException w:name="Colorful Grid Accent 3" w:semiHidden="0" w:uiPriority="73" w:unhideWhenUsed="0"/>
+    <w:lsdException w:name="Light Shading Accent 4" w:semiHidden="0" w:uiPriority="60" w:unhideWhenUsed="0"/>
+    <w:lsdException w:name="Light List Accent 4" w:semiHidden="0" w:uiPriority="61" w:unhideWhenUsed="0"/>
+    <w:lsdException w:name="Light Grid Accent 4" w:semiHidden="0" w:uiPriority="62" w:unhideWhenUsed="0"/>
+    <w:lsdException w:name="Medium Shading 1 Accent 4" w:semiHidden="0" w:uiPriority="63" w:unhideWhenUsed="0"/>
+    <w:lsdException w:name="Medium Shading 2 Accent 4" w:semiHidden="0" w:uiPriority="64" w:unhideWhenUsed="0"/>
+    <w:lsdException w:name="Medium List 1 Accent 4" w:semiHidden="0" w:uiPriority="65" w:unhideWhenUsed="0"/>
+    <w:lsdException w:name="Medium List 2 Accent 4" w:semiHidden="0" w:uiPriority="66" w:unhideWhenUsed="0"/>
+    <w:lsdException w:name="Medium Grid 1 Accent 4" w:semiHidden="0" w:uiPriority="67" w:unhideWhenUsed="0"/>
+    <w:lsdException w:name="Medium Grid 2 Accent 4" w:semiHidden="0" w:uiPriority="68" w:unhideWhenUsed="0"/>
+    <w:lsdException w:name="Medium Grid 3 Accent 4" w:semiHidden="0" w:uiPriority="69" w:unhideWhenUsed="0"/>
+    <w:lsdException w:name="Dark List Accent 4" w:semiHidden="0" w:uiPriority="70" w:unhideWhenUsed="0"/>
+    <w:lsdException w:name="Colorful Shading Accent 4" w:semiHidden="0" w:uiPriority="71" w:unhideWhenUsed="0"/>
+    <w:lsdException w:name="Colorful List Accent 4" w:semiHidden="0" w:uiPriority="72" w:unhideWhenUsed="0"/>
+    <w:lsdException w:name="Colorful Grid Accent 4" w:semiHidden="0" w:uiPriority="73" w:unhideWhenUsed="0"/>
+    <w:lsdException w:name="Light Shading Accent 5" w:semiHidden="0" w:uiPriority="60" w:unhideWhenUsed="0"/>
+    <w:lsdException w:name="Light List Accent 5" w:semiHidden="0" w:uiPriority="61" w:unhideWhenUsed="0"/>
+    <w:lsdException w:name="Light Grid Accent 5" w:semiHidden="0" w:uiPriority="62" w:unhideWhenUsed="0"/>
+    <w:lsdException w:name="Medium Shading 1 Accent 5" w:semiHidden="0" w:uiPriority="63" w:unhideWhenUsed="0"/>
+    <w:lsdException w:name="Medium Shading 2 Accent 5" w:semiHidden="0" w:uiPriority="64" w:unhideWhenUsed="0"/>
+    <w:lsdException w:name="Medium List 1 Accent 5" w:semiHidden="0" w:uiPriority="65" w:unhideWhenUsed="0"/>
+    <w:lsdException w:name="Medium List 2 Accent 5" w:semiHidden="0" w:uiPriority="66" w:unhideWhenUsed="0"/>
+    <w:lsdException w:name="Medium Grid 1 Accent 5" w:semiHidden="0" w:uiPriority="67" w:unhideWhenUsed="0"/>
+    <w:lsdException w:name="Medium Grid 2 Accent 5" w:semiHidden="0" w:uiPriority="68" w:unhideWhenUsed="0"/>
+    <w:lsdException w:name="Medium Grid 3 Accent 5" w:semiHidden="0" w:uiPriority="69" w:unhideWhenUsed="0"/>
+    <w:lsdException w:name="Dark List Accent 5" w:semiHidden="0" w:uiPriority="70" w:unhideWhenUsed="0"/>
+    <w:lsdException w:name="Colorful Shading Accent 5" w:semiHidden="0" w:uiPriority="71" w:unhideWhenUsed="0"/>
+    <w:lsdException w:name="Colorful List Accent 5" w:semiHidden="0" w:uiPriority="72" w:unhideWhenUsed="0"/>
+    <w:lsdException w:name="Colorful Grid Accent 5" w:semiHidden="0" w:uiPriority="73" w:unhideWhenUsed="0"/>
+    <w:lsdException w:name="Light Shading Accent 6" w:semiHidden="0" w:uiPriority="60" w:unhideWhenUsed="0"/>
+    <w:lsdException w:name="Light List Accent 6" w:semiHidden="0" w:uiPriority="61" w:unhideWhenUsed="0"/>
+    <w:lsdException w:name="Light Grid Accent 6" w:semiHidden="0" w:uiPriority="62" w:unhideWhenUsed="0"/>
+    <w:lsdException w:name="Medium Shading 1 Accent 6" w:semiHidden="0" w:uiPriority="63" w:unhideWhenUsed="0"/>
+    <w:lsdException w:name="Medium Shading 2 Accent 6" w:semiHidden="0" w:uiPriority="64" w:unhideWhenUsed="0"/>
+    <w:lsdException w:name="Medium List 1 Accent 6" w:semiHidden="0" w:uiPriority="65" w:unhideWhenUsed="0"/>
+    <w:lsdException w:name="Medium List 2 Accent 6" w:semiHidden="0" w:uiPriority="66" w:unhideWhenUsed="0"/>
+    <w:lsdException w:name="Medium Grid 1 Accent 6" w:semiHidden="0" w:uiPriority="67" w:unhideWhenUsed="0"/>
+    <w:lsdException w:name="Medium Grid 2 Accent 6" w:semiHidden="0" w:uiPriority="68" w:unhideWhenUsed="0"/>
+    <w:lsdException w:name="Medium Grid 3 Accent 6" w:semiHidden="0" w:uiPriority="69" w:unhideWhenUsed="0"/>
+    <w:lsdException w:name="Dark List Accent 6" w:semiHidden="0" w:uiPriority="70" w:unhideWhenUsed="0"/>
+    <w:lsdException w:name="Colorful Shading Accent 6" w:semiHidden="0" w:uiPriority="71" w:unhideWhenUsed="0"/>
+    <w:lsdException w:name="Colorful List Accent 6" w:semiHidden="0" w:uiPriority="72" w:unhideWhenUsed="0"/>
+    <w:lsdException w:name="Colorful Grid Accent 6" w:semiHidden="0" w:uiPriority="73" w:unhideWhenUsed="0"/>
+    <w:lsdException w:name="Subtle Emphasis" w:semiHidden="0" w:uiPriority="19" w:unhideWhenUsed="0" w:qFormat="1"/>
+    <w:lsdException w:name="Intense Emphasis" w:semiHidden="0" w:uiPriority="21" w:unhideWhenUsed="0" w:qFormat="1"/>
+    <w:lsdException w:name="Subtle Reference" w:semiHidden="0" w:uiPriority="31" w:unhideWhenUsed="0" w:qFormat="1"/>
+    <w:lsdException w:name="Intense Reference" w:semiHidden="0" w:uiPriority="32" w:unhideWhenUsed="0" w:qFormat="1"/>
+    <w:lsdException w:name="Book Title" w:semiHidden="0" w:uiPriority="33" w:unhideWhenUsed="0" w:qFormat="1"/>
+    <w:lsdException w:name="Bibliography" w:uiPriority="37"/>
+    <w:lsdException w:name="TOC Heading" w:uiPriority="39" w:qFormat="1"/>
+  </w:latentStyles>
+  <w:style w:type="paragraph" w:default="1" w:styleId="Normal">
+    <w:name w:val="Normal"/>
+    <w:qFormat/>
+  </w:style>
+  <w:style w:type="character" w:default="1" w:styleId="DefaultParagraphFont">
+    <w:name w:val="Default Paragraph Font"/>
+    <w:uiPriority w:val="1"/>
+    <w:semiHidden/>
+    <w:unhideWhenUsed/>
+  </w:style>
+  <w:style w:type="table" w:default="1" w:styleId="TableNormal">
+    <w:name w:val="Normal Table"/>
+    <w:uiPriority w:val="99"/>
+    <w:semiHidden/>
+    <w:unhideWhenUsed/>
+    <w:tblPr>
+      <w:tblInd w:w="0" w:type="dxa"/>
+      <w:tblCellMar>
+        <w:top w:w="0" w:type="dxa"/>
+        <w:left w:w="108" w:type="dxa"/>
+        <w:bottom w:w="0" w:type="dxa"/>
+        <w:right w:w="108" w:type="dxa"/>
+      </w:tblCellMar>
+    </w:tblPr>
+  </w:style>
+  <w:style w:type="numbering" w:default="1" w:styleId="NoList">
+    <w:name w:val="No List"/>
+    <w:uiPriority w:val="99"/>
+    <w:semiHidden/>
+    <w:unhideWhenUsed/>
+  </w:style>
+  <w:style w:type="character" w:styleId="PlaceholderText">
+    <w:name w:val="Placeholder Text"/>
+    <w:basedOn w:val="DefaultParagraphFont"/>
+    <w:uiPriority w:val="99"/>
+    <w:semiHidden/>
+    <w:rsid w:val="00381D83"/>
+    <w:rPr>
+      <w:color w:val="808080"/>
+    </w:rPr>
+  </w:style>
+</w:styles>
+</file>
+
+<file path=word/glossary/webSettings.xml><?xml version="1.0" encoding="utf-8"?>
+<w:webSettings xmlns:mc="http://schemas.openxmlformats.org/markup-compatibility/2006" xmlns:r="http://schemas.openxmlformats.org/officeDocument/2006/relationships" xmlns:w="http://schemas.openxmlformats.org/wordprocessingml/2006/main" xmlns:w14="http://schemas.microsoft.com/office/word/2010/wordml" mc:Ignorable="w14">
+  <w:optimizeForBrowser/>
+  <w:allowPNG/>
+</w:webSettings>
 </file>
 
 <file path=word/theme/theme1.xml><?xml version="1.0" encoding="utf-8"?>
@@ -3231,7 +4204,7 @@
 </file>
 
 <file path=customXml/itemProps1.xml><?xml version="1.0" encoding="utf-8"?>
-<ds:datastoreItem xmlns:ds="http://schemas.openxmlformats.org/officeDocument/2006/customXml" ds:itemID="{89CA93EB-3ABD-4FC5-A239-D9392BD06C23}">
+<ds:datastoreItem xmlns:ds="http://schemas.openxmlformats.org/officeDocument/2006/customXml" ds:itemID="{BC28BF31-3006-4680-91A1-DBF5857B50C3}">
   <ds:schemaRefs>
     <ds:schemaRef ds:uri="http://schemas.openxmlformats.org/officeDocument/2006/bibliography"/>
   </ds:schemaRefs>

</xml_diff>

<commit_message>
Updated BOM, Project Log, and Schematic PDF, and improved schematic details
</commit_message>
<xml_diff>
--- a/Notes/BPS Project Log.docx
+++ b/Notes/BPS Project Log.docx
@@ -2394,13 +2394,7 @@
                 <w:rPr>
                   <w:rFonts w:ascii="Cambria Math" w:hAnsi="Cambria Math"/>
                 </w:rPr>
-                <m:t>2π</m:t>
-              </m:r>
-              <m:r>
-                <w:rPr>
-                  <w:rFonts w:ascii="Cambria Math" w:hAnsi="Cambria Math"/>
-                </w:rPr>
-                <m:t>(100000)(0.000000001)</m:t>
+                <m:t>2π(100000)(0.000000001)</m:t>
               </m:r>
             </m:den>
           </m:f>
@@ -2465,31 +2459,7 @@
                 <w:rPr>
                   <w:rFonts w:ascii="Cambria Math" w:hAnsi="Cambria Math"/>
                 </w:rPr>
-                <m:t>2π</m:t>
-              </m:r>
-              <m:r>
-                <w:rPr>
-                  <w:rFonts w:ascii="Cambria Math" w:hAnsi="Cambria Math"/>
-                </w:rPr>
-                <m:t>(100000)(0.000</m:t>
-              </m:r>
-              <m:r>
-                <w:rPr>
-                  <w:rFonts w:ascii="Cambria Math" w:hAnsi="Cambria Math"/>
-                </w:rPr>
-                <m:t>0</m:t>
-              </m:r>
-              <m:r>
-                <w:rPr>
-                  <w:rFonts w:ascii="Cambria Math" w:hAnsi="Cambria Math"/>
-                </w:rPr>
-                <m:t>0</m:t>
-              </m:r>
-              <m:r>
-                <w:rPr>
-                  <w:rFonts w:ascii="Cambria Math" w:hAnsi="Cambria Math"/>
-                </w:rPr>
-                <m:t>01)</m:t>
+                <m:t>2π(100000)(0.0000001)</m:t>
               </m:r>
             </m:den>
           </m:f>
@@ -2539,6 +2509,64 @@
       </w:r>
       <w:r>
         <w:t xml:space="preserve"> I won’t really know for sure until I build and test the prototype. I guess that’s half the fun. What surprises, good and bad, will I find? Even the ‘bad’ ones can turn out to be an amazing learning opportunity.</w:t>
+      </w:r>
+    </w:p>
+    <w:p>
+      <w:pPr>
+        <w:pBdr>
+          <w:bottom w:val="single" w:sz="6" w:space="1" w:color="auto"/>
+        </w:pBdr>
+        <w:spacing w:after="0" w:line="240" w:lineRule="auto"/>
+      </w:pPr>
+    </w:p>
+    <w:p>
+      <w:pPr>
+        <w:spacing w:after="0" w:line="240" w:lineRule="auto"/>
+      </w:pPr>
+    </w:p>
+    <w:p>
+      <w:pPr>
+        <w:spacing w:after="0" w:line="240" w:lineRule="auto"/>
+      </w:pPr>
+      <w:r>
+        <w:t>I continued making minor changes and improvements this evening. I found the best resistor for the pull-ups in the project. Basically, I knew I needed a resistor between 4.7k and 10k, so I went on DigiKey, selected all the surface mount resistors with those values able to handle 1/8W or above. Since I need to per board, and I’m currently aiming to produce 500 boards, I sorted by price for quantity 1,000. That showed me a 10k resistor with over 1 million in stock for about 4/10 of a cent each.</w:t>
+      </w:r>
+    </w:p>
+    <w:p>
+      <w:pPr>
+        <w:spacing w:after="0" w:line="240" w:lineRule="auto"/>
+      </w:pPr>
+    </w:p>
+    <w:p>
+      <w:pPr>
+        <w:spacing w:after="0" w:line="240" w:lineRule="auto"/>
+      </w:pPr>
+      <w:r>
+        <w:t>I also added a couple more LEDs to the matrix to make the prototype more realistic (well, it tiny bit). 14 RGB LEDs in all for the prototype, plus a power LED and an indicator LED on the bottom side of the board.</w:t>
+      </w:r>
+    </w:p>
+    <w:p>
+      <w:pPr>
+        <w:spacing w:after="0" w:line="240" w:lineRule="auto"/>
+      </w:pPr>
+    </w:p>
+    <w:p>
+      <w:pPr>
+        <w:spacing w:after="0" w:line="240" w:lineRule="auto"/>
+      </w:pPr>
+      <w:r>
+        <w:t xml:space="preserve">Last, I found a nice little tool today for formatting a Bill of Materials (BOM) generated from KiCad into a more useable format. </w:t>
+      </w:r>
+      <w:hyperlink r:id="rId10" w:history="1">
+        <w:r>
+          <w:rPr>
+            <w:rStyle w:val="Hyperlink"/>
+          </w:rPr>
+          <w:t>KiCAD Excel Add-In</w:t>
+        </w:r>
+      </w:hyperlink>
+      <w:r>
+        <w:t>.</w:t>
       </w:r>
     </w:p>
     <w:p>
@@ -3400,522 +3428,6 @@
 </w:styles>
 </file>
 
-<file path=word/glossary/document.xml><?xml version="1.0" encoding="utf-8"?>
-<w:glossaryDocument xmlns:wpc="http://schemas.microsoft.com/office/word/2010/wordprocessingCanvas" xmlns:mc="http://schemas.openxmlformats.org/markup-compatibility/2006" xmlns:o="urn:schemas-microsoft-com:office:office" xmlns:r="http://schemas.openxmlformats.org/officeDocument/2006/relationships" xmlns:m="http://schemas.openxmlformats.org/officeDocument/2006/math" xmlns:v="urn:schemas-microsoft-com:vml" xmlns:wp14="http://schemas.microsoft.com/office/word/2010/wordprocessingDrawing" xmlns:wp="http://schemas.openxmlformats.org/drawingml/2006/wordprocessingDrawing" xmlns:w10="urn:schemas-microsoft-com:office:word" xmlns:w="http://schemas.openxmlformats.org/wordprocessingml/2006/main" xmlns:w14="http://schemas.microsoft.com/office/word/2010/wordml" xmlns:wpg="http://schemas.microsoft.com/office/word/2010/wordprocessingGroup" xmlns:wpi="http://schemas.microsoft.com/office/word/2010/wordprocessingInk" xmlns:wne="http://schemas.microsoft.com/office/word/2006/wordml" xmlns:wps="http://schemas.microsoft.com/office/word/2010/wordprocessingShape" mc:Ignorable="w14 wp14"/>
-</file>
-
-<file path=word/glossary/fontTable.xml><?xml version="1.0" encoding="utf-8"?>
-<w:fonts xmlns:mc="http://schemas.openxmlformats.org/markup-compatibility/2006" xmlns:r="http://schemas.openxmlformats.org/officeDocument/2006/relationships" xmlns:w="http://schemas.openxmlformats.org/wordprocessingml/2006/main" xmlns:w14="http://schemas.microsoft.com/office/word/2010/wordml" mc:Ignorable="w14">
-  <w:font w:name="Times New Roman">
-    <w:panose1 w:val="02020603050405020304"/>
-    <w:charset w:val="00"/>
-    <w:family w:val="roman"/>
-    <w:pitch w:val="variable"/>
-    <w:sig w:usb0="E0002AFF" w:usb1="C0007841" w:usb2="00000009" w:usb3="00000000" w:csb0="000001FF" w:csb1="00000000"/>
-  </w:font>
-  <w:font w:name="Calibri">
-    <w:panose1 w:val="020F0502020204030204"/>
-    <w:charset w:val="00"/>
-    <w:family w:val="swiss"/>
-    <w:pitch w:val="variable"/>
-    <w:sig w:usb0="E10002FF" w:usb1="4000ACFF" w:usb2="00000009" w:usb3="00000000" w:csb0="0000019F" w:csb1="00000000"/>
-  </w:font>
-  <w:font w:name="Courier New">
-    <w:panose1 w:val="02070309020205020404"/>
-    <w:charset w:val="00"/>
-    <w:family w:val="modern"/>
-    <w:pitch w:val="fixed"/>
-    <w:sig w:usb0="E0002AFF" w:usb1="C0007843" w:usb2="00000009" w:usb3="00000000" w:csb0="000001FF" w:csb1="00000000"/>
-  </w:font>
-  <w:font w:name="Wingdings">
-    <w:panose1 w:val="05000000000000000000"/>
-    <w:charset w:val="02"/>
-    <w:family w:val="auto"/>
-    <w:pitch w:val="variable"/>
-    <w:sig w:usb0="00000000" w:usb1="10000000" w:usb2="00000000" w:usb3="00000000" w:csb0="80000000" w:csb1="00000000"/>
-  </w:font>
-  <w:font w:name="Symbol">
-    <w:panose1 w:val="05050102010706020507"/>
-    <w:charset w:val="02"/>
-    <w:family w:val="roman"/>
-    <w:pitch w:val="variable"/>
-    <w:sig w:usb0="00000000" w:usb1="10000000" w:usb2="00000000" w:usb3="00000000" w:csb0="80000000" w:csb1="00000000"/>
-  </w:font>
-  <w:font w:name="Cambria">
-    <w:panose1 w:val="02040503050406030204"/>
-    <w:charset w:val="00"/>
-    <w:family w:val="roman"/>
-    <w:pitch w:val="variable"/>
-    <w:sig w:usb0="E00002FF" w:usb1="400004FF" w:usb2="00000000" w:usb3="00000000" w:csb0="0000019F" w:csb1="00000000"/>
-  </w:font>
-  <w:font w:name="Tahoma">
-    <w:panose1 w:val="020B0604030504040204"/>
-    <w:charset w:val="00"/>
-    <w:family w:val="swiss"/>
-    <w:pitch w:val="variable"/>
-    <w:sig w:usb0="E1002EFF" w:usb1="C000605B" w:usb2="00000029" w:usb3="00000000" w:csb0="000101FF" w:csb1="00000000"/>
-  </w:font>
-  <w:font w:name="Lucida Sans Unicode">
-    <w:panose1 w:val="020B0602030504020204"/>
-    <w:charset w:val="00"/>
-    <w:family w:val="swiss"/>
-    <w:pitch w:val="variable"/>
-    <w:sig w:usb0="80000AFF" w:usb1="0000396B" w:usb2="00000000" w:usb3="00000000" w:csb0="000000BF" w:csb1="00000000"/>
-  </w:font>
-  <w:font w:name="Cambria Math">
-    <w:panose1 w:val="02040503050406030204"/>
-    <w:charset w:val="00"/>
-    <w:family w:val="roman"/>
-    <w:pitch w:val="variable"/>
-    <w:sig w:usb0="E00002FF" w:usb1="420024FF" w:usb2="00000000" w:usb3="00000000" w:csb0="0000019F" w:csb1="00000000"/>
-  </w:font>
-</w:fonts>
-</file>
-
-<file path=word/glossary/settings.xml><?xml version="1.0" encoding="utf-8"?>
-<w:settings xmlns:mc="http://schemas.openxmlformats.org/markup-compatibility/2006" xmlns:o="urn:schemas-microsoft-com:office:office" xmlns:r="http://schemas.openxmlformats.org/officeDocument/2006/relationships" xmlns:m="http://schemas.openxmlformats.org/officeDocument/2006/math" xmlns:v="urn:schemas-microsoft-com:vml" xmlns:w10="urn:schemas-microsoft-com:office:word" xmlns:w="http://schemas.openxmlformats.org/wordprocessingml/2006/main" xmlns:w14="http://schemas.microsoft.com/office/word/2010/wordml" xmlns:sl="http://schemas.openxmlformats.org/schemaLibrary/2006/main" mc:Ignorable="w14">
-  <w:view w:val="normal"/>
-  <w:defaultTabStop w:val="720"/>
-  <w:characterSpacingControl w:val="doNotCompress"/>
-  <w:compat>
-    <w:useFELayout/>
-    <w:compatSetting w:name="compatibilityMode" w:uri="http://schemas.microsoft.com/office/word" w:val="14"/>
-    <w:compatSetting w:name="overrideTableStyleFontSizeAndJustification" w:uri="http://schemas.microsoft.com/office/word" w:val="1"/>
-    <w:compatSetting w:name="enableOpenTypeFeatures" w:uri="http://schemas.microsoft.com/office/word" w:val="1"/>
-    <w:compatSetting w:name="doNotFlipMirrorIndents" w:uri="http://schemas.microsoft.com/office/word" w:val="1"/>
-  </w:compat>
-  <w:rsids>
-    <w:rsidRoot w:val="00381D83"/>
-    <w:rsid w:val="002C7CC4"/>
-    <w:rsid w:val="00381D83"/>
-  </w:rsids>
-  <m:mathPr>
-    <m:mathFont m:val="Cambria Math"/>
-    <m:brkBin m:val="before"/>
-    <m:brkBinSub m:val="--"/>
-    <m:smallFrac m:val="0"/>
-    <m:dispDef/>
-    <m:lMargin m:val="0"/>
-    <m:rMargin m:val="0"/>
-    <m:defJc m:val="centerGroup"/>
-    <m:wrapIndent m:val="1440"/>
-    <m:intLim m:val="subSup"/>
-    <m:naryLim m:val="undOvr"/>
-  </m:mathPr>
-  <w:themeFontLang w:val="en-US"/>
-  <w:clrSchemeMapping w:bg1="light1" w:t1="dark1" w:bg2="light2" w:t2="dark2" w:accent1="accent1" w:accent2="accent2" w:accent3="accent3" w:accent4="accent4" w:accent5="accent5" w:accent6="accent6" w:hyperlink="hyperlink" w:followedHyperlink="followedHyperlink"/>
-  <w:decimalSymbol w:val="."/>
-  <w:listSeparator w:val=","/>
-</w:settings>
-</file>
-
-<file path=word/glossary/styles.xml><?xml version="1.0" encoding="utf-8"?>
-<w:styles xmlns:mc="http://schemas.openxmlformats.org/markup-compatibility/2006" xmlns:r="http://schemas.openxmlformats.org/officeDocument/2006/relationships" xmlns:w="http://schemas.openxmlformats.org/wordprocessingml/2006/main" xmlns:w14="http://schemas.microsoft.com/office/word/2010/wordml" mc:Ignorable="w14">
-  <w:docDefaults>
-    <w:rPrDefault>
-      <w:rPr>
-        <w:rFonts w:asciiTheme="minorHAnsi" w:eastAsiaTheme="minorEastAsia" w:hAnsiTheme="minorHAnsi" w:cstheme="minorBidi"/>
-        <w:sz w:val="22"/>
-        <w:szCs w:val="22"/>
-        <w:lang w:val="en-US" w:eastAsia="en-US" w:bidi="ar-SA"/>
-      </w:rPr>
-    </w:rPrDefault>
-    <w:pPrDefault>
-      <w:pPr>
-        <w:spacing w:after="200" w:line="276" w:lineRule="auto"/>
-      </w:pPr>
-    </w:pPrDefault>
-  </w:docDefaults>
-  <w:latentStyles w:defLockedState="0" w:defUIPriority="99" w:defSemiHidden="1" w:defUnhideWhenUsed="1" w:defQFormat="0" w:count="267">
-    <w:lsdException w:name="Normal" w:semiHidden="0" w:uiPriority="0" w:unhideWhenUsed="0" w:qFormat="1"/>
-    <w:lsdException w:name="heading 1" w:semiHidden="0" w:uiPriority="9" w:unhideWhenUsed="0" w:qFormat="1"/>
-    <w:lsdException w:name="heading 2" w:uiPriority="9" w:qFormat="1"/>
-    <w:lsdException w:name="heading 3" w:uiPriority="9" w:qFormat="1"/>
-    <w:lsdException w:name="heading 4" w:uiPriority="9" w:qFormat="1"/>
-    <w:lsdException w:name="heading 5" w:uiPriority="9" w:qFormat="1"/>
-    <w:lsdException w:name="heading 6" w:uiPriority="9" w:qFormat="1"/>
-    <w:lsdException w:name="heading 7" w:uiPriority="9" w:qFormat="1"/>
-    <w:lsdException w:name="heading 8" w:uiPriority="9" w:qFormat="1"/>
-    <w:lsdException w:name="heading 9" w:uiPriority="9" w:qFormat="1"/>
-    <w:lsdException w:name="toc 1" w:uiPriority="39"/>
-    <w:lsdException w:name="toc 2" w:uiPriority="39"/>
-    <w:lsdException w:name="toc 3" w:uiPriority="39"/>
-    <w:lsdException w:name="toc 4" w:uiPriority="39"/>
-    <w:lsdException w:name="toc 5" w:uiPriority="39"/>
-    <w:lsdException w:name="toc 6" w:uiPriority="39"/>
-    <w:lsdException w:name="toc 7" w:uiPriority="39"/>
-    <w:lsdException w:name="toc 8" w:uiPriority="39"/>
-    <w:lsdException w:name="toc 9" w:uiPriority="39"/>
-    <w:lsdException w:name="caption" w:uiPriority="35" w:qFormat="1"/>
-    <w:lsdException w:name="Title" w:semiHidden="0" w:uiPriority="10" w:unhideWhenUsed="0" w:qFormat="1"/>
-    <w:lsdException w:name="Default Paragraph Font" w:uiPriority="1"/>
-    <w:lsdException w:name="Subtitle" w:semiHidden="0" w:uiPriority="11" w:unhideWhenUsed="0" w:qFormat="1"/>
-    <w:lsdException w:name="Strong" w:semiHidden="0" w:uiPriority="22" w:unhideWhenUsed="0" w:qFormat="1"/>
-    <w:lsdException w:name="Emphasis" w:semiHidden="0" w:uiPriority="20" w:unhideWhenUsed="0" w:qFormat="1"/>
-    <w:lsdException w:name="Table Grid" w:semiHidden="0" w:uiPriority="59" w:unhideWhenUsed="0"/>
-    <w:lsdException w:name="Placeholder Text" w:unhideWhenUsed="0"/>
-    <w:lsdException w:name="No Spacing" w:semiHidden="0" w:uiPriority="1" w:unhideWhenUsed="0" w:qFormat="1"/>
-    <w:lsdException w:name="Light Shading" w:semiHidden="0" w:uiPriority="60" w:unhideWhenUsed="0"/>
-    <w:lsdException w:name="Light List" w:semiHidden="0" w:uiPriority="61" w:unhideWhenUsed="0"/>
-    <w:lsdException w:name="Light Grid" w:semiHidden="0" w:uiPriority="62" w:unhideWhenUsed="0"/>
-    <w:lsdException w:name="Medium Shading 1" w:semiHidden="0" w:uiPriority="63" w:unhideWhenUsed="0"/>
-    <w:lsdException w:name="Medium Shading 2" w:semiHidden="0" w:uiPriority="64" w:unhideWhenUsed="0"/>
-    <w:lsdException w:name="Medium List 1" w:semiHidden="0" w:uiPriority="65" w:unhideWhenUsed="0"/>
-    <w:lsdException w:name="Medium List 2" w:semiHidden="0" w:uiPriority="66" w:unhideWhenUsed="0"/>
-    <w:lsdException w:name="Medium Grid 1" w:semiHidden="0" w:uiPriority="67" w:unhideWhenUsed="0"/>
-    <w:lsdException w:name="Medium Grid 2" w:semiHidden="0" w:uiPriority="68" w:unhideWhenUsed="0"/>
-    <w:lsdException w:name="Medium Grid 3" w:semiHidden="0" w:uiPriority="69" w:unhideWhenUsed="0"/>
-    <w:lsdException w:name="Dark List" w:semiHidden="0" w:uiPriority="70" w:unhideWhenUsed="0"/>
-    <w:lsdException w:name="Colorful Shading" w:semiHidden="0" w:uiPriority="71" w:unhideWhenUsed="0"/>
-    <w:lsdException w:name="Colorful List" w:semiHidden="0" w:uiPriority="72" w:unhideWhenUsed="0"/>
-    <w:lsdException w:name="Colorful Grid" w:semiHidden="0" w:uiPriority="73" w:unhideWhenUsed="0"/>
-    <w:lsdException w:name="Light Shading Accent 1" w:semiHidden="0" w:uiPriority="60" w:unhideWhenUsed="0"/>
-    <w:lsdException w:name="Light List Accent 1" w:semiHidden="0" w:uiPriority="61" w:unhideWhenUsed="0"/>
-    <w:lsdException w:name="Light Grid Accent 1" w:semiHidden="0" w:uiPriority="62" w:unhideWhenUsed="0"/>
-    <w:lsdException w:name="Medium Shading 1 Accent 1" w:semiHidden="0" w:uiPriority="63" w:unhideWhenUsed="0"/>
-    <w:lsdException w:name="Medium Shading 2 Accent 1" w:semiHidden="0" w:uiPriority="64" w:unhideWhenUsed="0"/>
-    <w:lsdException w:name="Medium List 1 Accent 1" w:semiHidden="0" w:uiPriority="65" w:unhideWhenUsed="0"/>
-    <w:lsdException w:name="Revision" w:unhideWhenUsed="0"/>
-    <w:lsdException w:name="List Paragraph" w:semiHidden="0" w:uiPriority="34" w:unhideWhenUsed="0" w:qFormat="1"/>
-    <w:lsdException w:name="Quote" w:semiHidden="0" w:uiPriority="29" w:unhideWhenUsed="0" w:qFormat="1"/>
-    <w:lsdException w:name="Intense Quote" w:semiHidden="0" w:uiPriority="30" w:unhideWhenUsed="0" w:qFormat="1"/>
-    <w:lsdException w:name="Medium List 2 Accent 1" w:semiHidden="0" w:uiPriority="66" w:unhideWhenUsed="0"/>
-    <w:lsdException w:name="Medium Grid 1 Accent 1" w:semiHidden="0" w:uiPriority="67" w:unhideWhenUsed="0"/>
-    <w:lsdException w:name="Medium Grid 2 Accent 1" w:semiHidden="0" w:uiPriority="68" w:unhideWhenUsed="0"/>
-    <w:lsdException w:name="Medium Grid 3 Accent 1" w:semiHidden="0" w:uiPriority="69" w:unhideWhenUsed="0"/>
-    <w:lsdException w:name="Dark List Accent 1" w:semiHidden="0" w:uiPriority="70" w:unhideWhenUsed="0"/>
-    <w:lsdException w:name="Colorful Shading Accent 1" w:semiHidden="0" w:uiPriority="71" w:unhideWhenUsed="0"/>
-    <w:lsdException w:name="Colorful List Accent 1" w:semiHidden="0" w:uiPriority="72" w:unhideWhenUsed="0"/>
-    <w:lsdException w:name="Colorful Grid Accent 1" w:semiHidden="0" w:uiPriority="73" w:unhideWhenUsed="0"/>
-    <w:lsdException w:name="Light Shading Accent 2" w:semiHidden="0" w:uiPriority="60" w:unhideWhenUsed="0"/>
-    <w:lsdException w:name="Light List Accent 2" w:semiHidden="0" w:uiPriority="61" w:unhideWhenUsed="0"/>
-    <w:lsdException w:name="Light Grid Accent 2" w:semiHidden="0" w:uiPriority="62" w:unhideWhenUsed="0"/>
-    <w:lsdException w:name="Medium Shading 1 Accent 2" w:semiHidden="0" w:uiPriority="63" w:unhideWhenUsed="0"/>
-    <w:lsdException w:name="Medium Shading 2 Accent 2" w:semiHidden="0" w:uiPriority="64" w:unhideWhenUsed="0"/>
-    <w:lsdException w:name="Medium List 1 Accent 2" w:semiHidden="0" w:uiPriority="65" w:unhideWhenUsed="0"/>
-    <w:lsdException w:name="Medium List 2 Accent 2" w:semiHidden="0" w:uiPriority="66" w:unhideWhenUsed="0"/>
-    <w:lsdException w:name="Medium Grid 1 Accent 2" w:semiHidden="0" w:uiPriority="67" w:unhideWhenUsed="0"/>
-    <w:lsdException w:name="Medium Grid 2 Accent 2" w:semiHidden="0" w:uiPriority="68" w:unhideWhenUsed="0"/>
-    <w:lsdException w:name="Medium Grid 3 Accent 2" w:semiHidden="0" w:uiPriority="69" w:unhideWhenUsed="0"/>
-    <w:lsdException w:name="Dark List Accent 2" w:semiHidden="0" w:uiPriority="70" w:unhideWhenUsed="0"/>
-    <w:lsdException w:name="Colorful Shading Accent 2" w:semiHidden="0" w:uiPriority="71" w:unhideWhenUsed="0"/>
-    <w:lsdException w:name="Colorful List Accent 2" w:semiHidden="0" w:uiPriority="72" w:unhideWhenUsed="0"/>
-    <w:lsdException w:name="Colorful Grid Accent 2" w:semiHidden="0" w:uiPriority="73" w:unhideWhenUsed="0"/>
-    <w:lsdException w:name="Light Shading Accent 3" w:semiHidden="0" w:uiPriority="60" w:unhideWhenUsed="0"/>
-    <w:lsdException w:name="Light List Accent 3" w:semiHidden="0" w:uiPriority="61" w:unhideWhenUsed="0"/>
-    <w:lsdException w:name="Light Grid Accent 3" w:semiHidden="0" w:uiPriority="62" w:unhideWhenUsed="0"/>
-    <w:lsdException w:name="Medium Shading 1 Accent 3" w:semiHidden="0" w:uiPriority="63" w:unhideWhenUsed="0"/>
-    <w:lsdException w:name="Medium Shading 2 Accent 3" w:semiHidden="0" w:uiPriority="64" w:unhideWhenUsed="0"/>
-    <w:lsdException w:name="Medium List 1 Accent 3" w:semiHidden="0" w:uiPriority="65" w:unhideWhenUsed="0"/>
-    <w:lsdException w:name="Medium List 2 Accent 3" w:semiHidden="0" w:uiPriority="66" w:unhideWhenUsed="0"/>
-    <w:lsdException w:name="Medium Grid 1 Accent 3" w:semiHidden="0" w:uiPriority="67" w:unhideWhenUsed="0"/>
-    <w:lsdException w:name="Medium Grid 2 Accent 3" w:semiHidden="0" w:uiPriority="68" w:unhideWhenUsed="0"/>
-    <w:lsdException w:name="Medium Grid 3 Accent 3" w:semiHidden="0" w:uiPriority="69" w:unhideWhenUsed="0"/>
-    <w:lsdException w:name="Dark List Accent 3" w:semiHidden="0" w:uiPriority="70" w:unhideWhenUsed="0"/>
-    <w:lsdException w:name="Colorful Shading Accent 3" w:semiHidden="0" w:uiPriority="71" w:unhideWhenUsed="0"/>
-    <w:lsdException w:name="Colorful List Accent 3" w:semiHidden="0" w:uiPriority="72" w:unhideWhenUsed="0"/>
-    <w:lsdException w:name="Colorful Grid Accent 3" w:semiHidden="0" w:uiPriority="73" w:unhideWhenUsed="0"/>
-    <w:lsdException w:name="Light Shading Accent 4" w:semiHidden="0" w:uiPriority="60" w:unhideWhenUsed="0"/>
-    <w:lsdException w:name="Light List Accent 4" w:semiHidden="0" w:uiPriority="61" w:unhideWhenUsed="0"/>
-    <w:lsdException w:name="Light Grid Accent 4" w:semiHidden="0" w:uiPriority="62" w:unhideWhenUsed="0"/>
-    <w:lsdException w:name="Medium Shading 1 Accent 4" w:semiHidden="0" w:uiPriority="63" w:unhideWhenUsed="0"/>
-    <w:lsdException w:name="Medium Shading 2 Accent 4" w:semiHidden="0" w:uiPriority="64" w:unhideWhenUsed="0"/>
-    <w:lsdException w:name="Medium List 1 Accent 4" w:semiHidden="0" w:uiPriority="65" w:unhideWhenUsed="0"/>
-    <w:lsdException w:name="Medium List 2 Accent 4" w:semiHidden="0" w:uiPriority="66" w:unhideWhenUsed="0"/>
-    <w:lsdException w:name="Medium Grid 1 Accent 4" w:semiHidden="0" w:uiPriority="67" w:unhideWhenUsed="0"/>
-    <w:lsdException w:name="Medium Grid 2 Accent 4" w:semiHidden="0" w:uiPriority="68" w:unhideWhenUsed="0"/>
-    <w:lsdException w:name="Medium Grid 3 Accent 4" w:semiHidden="0" w:uiPriority="69" w:unhideWhenUsed="0"/>
-    <w:lsdException w:name="Dark List Accent 4" w:semiHidden="0" w:uiPriority="70" w:unhideWhenUsed="0"/>
-    <w:lsdException w:name="Colorful Shading Accent 4" w:semiHidden="0" w:uiPriority="71" w:unhideWhenUsed="0"/>
-    <w:lsdException w:name="Colorful List Accent 4" w:semiHidden="0" w:uiPriority="72" w:unhideWhenUsed="0"/>
-    <w:lsdException w:name="Colorful Grid Accent 4" w:semiHidden="0" w:uiPriority="73" w:unhideWhenUsed="0"/>
-    <w:lsdException w:name="Light Shading Accent 5" w:semiHidden="0" w:uiPriority="60" w:unhideWhenUsed="0"/>
-    <w:lsdException w:name="Light List Accent 5" w:semiHidden="0" w:uiPriority="61" w:unhideWhenUsed="0"/>
-    <w:lsdException w:name="Light Grid Accent 5" w:semiHidden="0" w:uiPriority="62" w:unhideWhenUsed="0"/>
-    <w:lsdException w:name="Medium Shading 1 Accent 5" w:semiHidden="0" w:uiPriority="63" w:unhideWhenUsed="0"/>
-    <w:lsdException w:name="Medium Shading 2 Accent 5" w:semiHidden="0" w:uiPriority="64" w:unhideWhenUsed="0"/>
-    <w:lsdException w:name="Medium List 1 Accent 5" w:semiHidden="0" w:uiPriority="65" w:unhideWhenUsed="0"/>
-    <w:lsdException w:name="Medium List 2 Accent 5" w:semiHidden="0" w:uiPriority="66" w:unhideWhenUsed="0"/>
-    <w:lsdException w:name="Medium Grid 1 Accent 5" w:semiHidden="0" w:uiPriority="67" w:unhideWhenUsed="0"/>
-    <w:lsdException w:name="Medium Grid 2 Accent 5" w:semiHidden="0" w:uiPriority="68" w:unhideWhenUsed="0"/>
-    <w:lsdException w:name="Medium Grid 3 Accent 5" w:semiHidden="0" w:uiPriority="69" w:unhideWhenUsed="0"/>
-    <w:lsdException w:name="Dark List Accent 5" w:semiHidden="0" w:uiPriority="70" w:unhideWhenUsed="0"/>
-    <w:lsdException w:name="Colorful Shading Accent 5" w:semiHidden="0" w:uiPriority="71" w:unhideWhenUsed="0"/>
-    <w:lsdException w:name="Colorful List Accent 5" w:semiHidden="0" w:uiPriority="72" w:unhideWhenUsed="0"/>
-    <w:lsdException w:name="Colorful Grid Accent 5" w:semiHidden="0" w:uiPriority="73" w:unhideWhenUsed="0"/>
-    <w:lsdException w:name="Light Shading Accent 6" w:semiHidden="0" w:uiPriority="60" w:unhideWhenUsed="0"/>
-    <w:lsdException w:name="Light List Accent 6" w:semiHidden="0" w:uiPriority="61" w:unhideWhenUsed="0"/>
-    <w:lsdException w:name="Light Grid Accent 6" w:semiHidden="0" w:uiPriority="62" w:unhideWhenUsed="0"/>
-    <w:lsdException w:name="Medium Shading 1 Accent 6" w:semiHidden="0" w:uiPriority="63" w:unhideWhenUsed="0"/>
-    <w:lsdException w:name="Medium Shading 2 Accent 6" w:semiHidden="0" w:uiPriority="64" w:unhideWhenUsed="0"/>
-    <w:lsdException w:name="Medium List 1 Accent 6" w:semiHidden="0" w:uiPriority="65" w:unhideWhenUsed="0"/>
-    <w:lsdException w:name="Medium List 2 Accent 6" w:semiHidden="0" w:uiPriority="66" w:unhideWhenUsed="0"/>
-    <w:lsdException w:name="Medium Grid 1 Accent 6" w:semiHidden="0" w:uiPriority="67" w:unhideWhenUsed="0"/>
-    <w:lsdException w:name="Medium Grid 2 Accent 6" w:semiHidden="0" w:uiPriority="68" w:unhideWhenUsed="0"/>
-    <w:lsdException w:name="Medium Grid 3 Accent 6" w:semiHidden="0" w:uiPriority="69" w:unhideWhenUsed="0"/>
-    <w:lsdException w:name="Dark List Accent 6" w:semiHidden="0" w:uiPriority="70" w:unhideWhenUsed="0"/>
-    <w:lsdException w:name="Colorful Shading Accent 6" w:semiHidden="0" w:uiPriority="71" w:unhideWhenUsed="0"/>
-    <w:lsdException w:name="Colorful List Accent 6" w:semiHidden="0" w:uiPriority="72" w:unhideWhenUsed="0"/>
-    <w:lsdException w:name="Colorful Grid Accent 6" w:semiHidden="0" w:uiPriority="73" w:unhideWhenUsed="0"/>
-    <w:lsdException w:name="Subtle Emphasis" w:semiHidden="0" w:uiPriority="19" w:unhideWhenUsed="0" w:qFormat="1"/>
-    <w:lsdException w:name="Intense Emphasis" w:semiHidden="0" w:uiPriority="21" w:unhideWhenUsed="0" w:qFormat="1"/>
-    <w:lsdException w:name="Subtle Reference" w:semiHidden="0" w:uiPriority="31" w:unhideWhenUsed="0" w:qFormat="1"/>
-    <w:lsdException w:name="Intense Reference" w:semiHidden="0" w:uiPriority="32" w:unhideWhenUsed="0" w:qFormat="1"/>
-    <w:lsdException w:name="Book Title" w:semiHidden="0" w:uiPriority="33" w:unhideWhenUsed="0" w:qFormat="1"/>
-    <w:lsdException w:name="Bibliography" w:uiPriority="37"/>
-    <w:lsdException w:name="TOC Heading" w:uiPriority="39" w:qFormat="1"/>
-  </w:latentStyles>
-  <w:style w:type="paragraph" w:default="1" w:styleId="Normal">
-    <w:name w:val="Normal"/>
-    <w:qFormat/>
-  </w:style>
-  <w:style w:type="character" w:default="1" w:styleId="DefaultParagraphFont">
-    <w:name w:val="Default Paragraph Font"/>
-    <w:uiPriority w:val="1"/>
-    <w:semiHidden/>
-    <w:unhideWhenUsed/>
-  </w:style>
-  <w:style w:type="table" w:default="1" w:styleId="TableNormal">
-    <w:name w:val="Normal Table"/>
-    <w:uiPriority w:val="99"/>
-    <w:semiHidden/>
-    <w:unhideWhenUsed/>
-    <w:tblPr>
-      <w:tblInd w:w="0" w:type="dxa"/>
-      <w:tblCellMar>
-        <w:top w:w="0" w:type="dxa"/>
-        <w:left w:w="108" w:type="dxa"/>
-        <w:bottom w:w="0" w:type="dxa"/>
-        <w:right w:w="108" w:type="dxa"/>
-      </w:tblCellMar>
-    </w:tblPr>
-  </w:style>
-  <w:style w:type="numbering" w:default="1" w:styleId="NoList">
-    <w:name w:val="No List"/>
-    <w:uiPriority w:val="99"/>
-    <w:semiHidden/>
-    <w:unhideWhenUsed/>
-  </w:style>
-  <w:style w:type="character" w:styleId="PlaceholderText">
-    <w:name w:val="Placeholder Text"/>
-    <w:basedOn w:val="DefaultParagraphFont"/>
-    <w:uiPriority w:val="99"/>
-    <w:semiHidden/>
-    <w:rsid w:val="00381D83"/>
-    <w:rPr>
-      <w:color w:val="808080"/>
-    </w:rPr>
-  </w:style>
-</w:styles>
-</file>
-
-<file path=word/glossary/stylesWithEffects.xml><?xml version="1.0" encoding="utf-8"?>
-<w:styles xmlns:wpc="http://schemas.microsoft.com/office/word/2010/wordprocessingCanvas" xmlns:mc="http://schemas.openxmlformats.org/markup-compatibility/2006" xmlns:o="urn:schemas-microsoft-com:office:office" xmlns:r="http://schemas.openxmlformats.org/officeDocument/2006/relationships" xmlns:m="http://schemas.openxmlformats.org/officeDocument/2006/math" xmlns:v="urn:schemas-microsoft-com:vml" xmlns:wp14="http://schemas.microsoft.com/office/word/2010/wordprocessingDrawing" xmlns:wp="http://schemas.openxmlformats.org/drawingml/2006/wordprocessingDrawing" xmlns:w10="urn:schemas-microsoft-com:office:word" xmlns:w="http://schemas.openxmlformats.org/wordprocessingml/2006/main" xmlns:w14="http://schemas.microsoft.com/office/word/2010/wordml" xmlns:wpg="http://schemas.microsoft.com/office/word/2010/wordprocessingGroup" xmlns:wpi="http://schemas.microsoft.com/office/word/2010/wordprocessingInk" xmlns:wne="http://schemas.microsoft.com/office/word/2006/wordml" xmlns:wps="http://schemas.microsoft.com/office/word/2010/wordprocessingShape" mc:Ignorable="w14 wp14">
-  <w:docDefaults>
-    <w:rPrDefault>
-      <w:rPr>
-        <w:rFonts w:asciiTheme="minorHAnsi" w:eastAsiaTheme="minorEastAsia" w:hAnsiTheme="minorHAnsi" w:cstheme="minorBidi"/>
-        <w:sz w:val="22"/>
-        <w:szCs w:val="22"/>
-        <w:lang w:val="en-US" w:eastAsia="en-US" w:bidi="ar-SA"/>
-      </w:rPr>
-    </w:rPrDefault>
-    <w:pPrDefault>
-      <w:pPr>
-        <w:spacing w:after="200" w:line="276" w:lineRule="auto"/>
-      </w:pPr>
-    </w:pPrDefault>
-  </w:docDefaults>
-  <w:latentStyles w:defLockedState="0" w:defUIPriority="99" w:defSemiHidden="1" w:defUnhideWhenUsed="1" w:defQFormat="0" w:count="267">
-    <w:lsdException w:name="Normal" w:semiHidden="0" w:uiPriority="0" w:unhideWhenUsed="0" w:qFormat="1"/>
-    <w:lsdException w:name="heading 1" w:semiHidden="0" w:uiPriority="9" w:unhideWhenUsed="0" w:qFormat="1"/>
-    <w:lsdException w:name="heading 2" w:uiPriority="9" w:qFormat="1"/>
-    <w:lsdException w:name="heading 3" w:uiPriority="9" w:qFormat="1"/>
-    <w:lsdException w:name="heading 4" w:uiPriority="9" w:qFormat="1"/>
-    <w:lsdException w:name="heading 5" w:uiPriority="9" w:qFormat="1"/>
-    <w:lsdException w:name="heading 6" w:uiPriority="9" w:qFormat="1"/>
-    <w:lsdException w:name="heading 7" w:uiPriority="9" w:qFormat="1"/>
-    <w:lsdException w:name="heading 8" w:uiPriority="9" w:qFormat="1"/>
-    <w:lsdException w:name="heading 9" w:uiPriority="9" w:qFormat="1"/>
-    <w:lsdException w:name="toc 1" w:uiPriority="39"/>
-    <w:lsdException w:name="toc 2" w:uiPriority="39"/>
-    <w:lsdException w:name="toc 3" w:uiPriority="39"/>
-    <w:lsdException w:name="toc 4" w:uiPriority="39"/>
-    <w:lsdException w:name="toc 5" w:uiPriority="39"/>
-    <w:lsdException w:name="toc 6" w:uiPriority="39"/>
-    <w:lsdException w:name="toc 7" w:uiPriority="39"/>
-    <w:lsdException w:name="toc 8" w:uiPriority="39"/>
-    <w:lsdException w:name="toc 9" w:uiPriority="39"/>
-    <w:lsdException w:name="caption" w:uiPriority="35" w:qFormat="1"/>
-    <w:lsdException w:name="Title" w:semiHidden="0" w:uiPriority="10" w:unhideWhenUsed="0" w:qFormat="1"/>
-    <w:lsdException w:name="Default Paragraph Font" w:uiPriority="1"/>
-    <w:lsdException w:name="Subtitle" w:semiHidden="0" w:uiPriority="11" w:unhideWhenUsed="0" w:qFormat="1"/>
-    <w:lsdException w:name="Strong" w:semiHidden="0" w:uiPriority="22" w:unhideWhenUsed="0" w:qFormat="1"/>
-    <w:lsdException w:name="Emphasis" w:semiHidden="0" w:uiPriority="20" w:unhideWhenUsed="0" w:qFormat="1"/>
-    <w:lsdException w:name="Table Grid" w:semiHidden="0" w:uiPriority="59" w:unhideWhenUsed="0"/>
-    <w:lsdException w:name="Placeholder Text" w:unhideWhenUsed="0"/>
-    <w:lsdException w:name="No Spacing" w:semiHidden="0" w:uiPriority="1" w:unhideWhenUsed="0" w:qFormat="1"/>
-    <w:lsdException w:name="Light Shading" w:semiHidden="0" w:uiPriority="60" w:unhideWhenUsed="0"/>
-    <w:lsdException w:name="Light List" w:semiHidden="0" w:uiPriority="61" w:unhideWhenUsed="0"/>
-    <w:lsdException w:name="Light Grid" w:semiHidden="0" w:uiPriority="62" w:unhideWhenUsed="0"/>
-    <w:lsdException w:name="Medium Shading 1" w:semiHidden="0" w:uiPriority="63" w:unhideWhenUsed="0"/>
-    <w:lsdException w:name="Medium Shading 2" w:semiHidden="0" w:uiPriority="64" w:unhideWhenUsed="0"/>
-    <w:lsdException w:name="Medium List 1" w:semiHidden="0" w:uiPriority="65" w:unhideWhenUsed="0"/>
-    <w:lsdException w:name="Medium List 2" w:semiHidden="0" w:uiPriority="66" w:unhideWhenUsed="0"/>
-    <w:lsdException w:name="Medium Grid 1" w:semiHidden="0" w:uiPriority="67" w:unhideWhenUsed="0"/>
-    <w:lsdException w:name="Medium Grid 2" w:semiHidden="0" w:uiPriority="68" w:unhideWhenUsed="0"/>
-    <w:lsdException w:name="Medium Grid 3" w:semiHidden="0" w:uiPriority="69" w:unhideWhenUsed="0"/>
-    <w:lsdException w:name="Dark List" w:semiHidden="0" w:uiPriority="70" w:unhideWhenUsed="0"/>
-    <w:lsdException w:name="Colorful Shading" w:semiHidden="0" w:uiPriority="71" w:unhideWhenUsed="0"/>
-    <w:lsdException w:name="Colorful List" w:semiHidden="0" w:uiPriority="72" w:unhideWhenUsed="0"/>
-    <w:lsdException w:name="Colorful Grid" w:semiHidden="0" w:uiPriority="73" w:unhideWhenUsed="0"/>
-    <w:lsdException w:name="Light Shading Accent 1" w:semiHidden="0" w:uiPriority="60" w:unhideWhenUsed="0"/>
-    <w:lsdException w:name="Light List Accent 1" w:semiHidden="0" w:uiPriority="61" w:unhideWhenUsed="0"/>
-    <w:lsdException w:name="Light Grid Accent 1" w:semiHidden="0" w:uiPriority="62" w:unhideWhenUsed="0"/>
-    <w:lsdException w:name="Medium Shading 1 Accent 1" w:semiHidden="0" w:uiPriority="63" w:unhideWhenUsed="0"/>
-    <w:lsdException w:name="Medium Shading 2 Accent 1" w:semiHidden="0" w:uiPriority="64" w:unhideWhenUsed="0"/>
-    <w:lsdException w:name="Medium List 1 Accent 1" w:semiHidden="0" w:uiPriority="65" w:unhideWhenUsed="0"/>
-    <w:lsdException w:name="Revision" w:unhideWhenUsed="0"/>
-    <w:lsdException w:name="List Paragraph" w:semiHidden="0" w:uiPriority="34" w:unhideWhenUsed="0" w:qFormat="1"/>
-    <w:lsdException w:name="Quote" w:semiHidden="0" w:uiPriority="29" w:unhideWhenUsed="0" w:qFormat="1"/>
-    <w:lsdException w:name="Intense Quote" w:semiHidden="0" w:uiPriority="30" w:unhideWhenUsed="0" w:qFormat="1"/>
-    <w:lsdException w:name="Medium List 2 Accent 1" w:semiHidden="0" w:uiPriority="66" w:unhideWhenUsed="0"/>
-    <w:lsdException w:name="Medium Grid 1 Accent 1" w:semiHidden="0" w:uiPriority="67" w:unhideWhenUsed="0"/>
-    <w:lsdException w:name="Medium Grid 2 Accent 1" w:semiHidden="0" w:uiPriority="68" w:unhideWhenUsed="0"/>
-    <w:lsdException w:name="Medium Grid 3 Accent 1" w:semiHidden="0" w:uiPriority="69" w:unhideWhenUsed="0"/>
-    <w:lsdException w:name="Dark List Accent 1" w:semiHidden="0" w:uiPriority="70" w:unhideWhenUsed="0"/>
-    <w:lsdException w:name="Colorful Shading Accent 1" w:semiHidden="0" w:uiPriority="71" w:unhideWhenUsed="0"/>
-    <w:lsdException w:name="Colorful List Accent 1" w:semiHidden="0" w:uiPriority="72" w:unhideWhenUsed="0"/>
-    <w:lsdException w:name="Colorful Grid Accent 1" w:semiHidden="0" w:uiPriority="73" w:unhideWhenUsed="0"/>
-    <w:lsdException w:name="Light Shading Accent 2" w:semiHidden="0" w:uiPriority="60" w:unhideWhenUsed="0"/>
-    <w:lsdException w:name="Light List Accent 2" w:semiHidden="0" w:uiPriority="61" w:unhideWhenUsed="0"/>
-    <w:lsdException w:name="Light Grid Accent 2" w:semiHidden="0" w:uiPriority="62" w:unhideWhenUsed="0"/>
-    <w:lsdException w:name="Medium Shading 1 Accent 2" w:semiHidden="0" w:uiPriority="63" w:unhideWhenUsed="0"/>
-    <w:lsdException w:name="Medium Shading 2 Accent 2" w:semiHidden="0" w:uiPriority="64" w:unhideWhenUsed="0"/>
-    <w:lsdException w:name="Medium List 1 Accent 2" w:semiHidden="0" w:uiPriority="65" w:unhideWhenUsed="0"/>
-    <w:lsdException w:name="Medium List 2 Accent 2" w:semiHidden="0" w:uiPriority="66" w:unhideWhenUsed="0"/>
-    <w:lsdException w:name="Medium Grid 1 Accent 2" w:semiHidden="0" w:uiPriority="67" w:unhideWhenUsed="0"/>
-    <w:lsdException w:name="Medium Grid 2 Accent 2" w:semiHidden="0" w:uiPriority="68" w:unhideWhenUsed="0"/>
-    <w:lsdException w:name="Medium Grid 3 Accent 2" w:semiHidden="0" w:uiPriority="69" w:unhideWhenUsed="0"/>
-    <w:lsdException w:name="Dark List Accent 2" w:semiHidden="0" w:uiPriority="70" w:unhideWhenUsed="0"/>
-    <w:lsdException w:name="Colorful Shading Accent 2" w:semiHidden="0" w:uiPriority="71" w:unhideWhenUsed="0"/>
-    <w:lsdException w:name="Colorful List Accent 2" w:semiHidden="0" w:uiPriority="72" w:unhideWhenUsed="0"/>
-    <w:lsdException w:name="Colorful Grid Accent 2" w:semiHidden="0" w:uiPriority="73" w:unhideWhenUsed="0"/>
-    <w:lsdException w:name="Light Shading Accent 3" w:semiHidden="0" w:uiPriority="60" w:unhideWhenUsed="0"/>
-    <w:lsdException w:name="Light List Accent 3" w:semiHidden="0" w:uiPriority="61" w:unhideWhenUsed="0"/>
-    <w:lsdException w:name="Light Grid Accent 3" w:semiHidden="0" w:uiPriority="62" w:unhideWhenUsed="0"/>
-    <w:lsdException w:name="Medium Shading 1 Accent 3" w:semiHidden="0" w:uiPriority="63" w:unhideWhenUsed="0"/>
-    <w:lsdException w:name="Medium Shading 2 Accent 3" w:semiHidden="0" w:uiPriority="64" w:unhideWhenUsed="0"/>
-    <w:lsdException w:name="Medium List 1 Accent 3" w:semiHidden="0" w:uiPriority="65" w:unhideWhenUsed="0"/>
-    <w:lsdException w:name="Medium List 2 Accent 3" w:semiHidden="0" w:uiPriority="66" w:unhideWhenUsed="0"/>
-    <w:lsdException w:name="Medium Grid 1 Accent 3" w:semiHidden="0" w:uiPriority="67" w:unhideWhenUsed="0"/>
-    <w:lsdException w:name="Medium Grid 2 Accent 3" w:semiHidden="0" w:uiPriority="68" w:unhideWhenUsed="0"/>
-    <w:lsdException w:name="Medium Grid 3 Accent 3" w:semiHidden="0" w:uiPriority="69" w:unhideWhenUsed="0"/>
-    <w:lsdException w:name="Dark List Accent 3" w:semiHidden="0" w:uiPriority="70" w:unhideWhenUsed="0"/>
-    <w:lsdException w:name="Colorful Shading Accent 3" w:semiHidden="0" w:uiPriority="71" w:unhideWhenUsed="0"/>
-    <w:lsdException w:name="Colorful List Accent 3" w:semiHidden="0" w:uiPriority="72" w:unhideWhenUsed="0"/>
-    <w:lsdException w:name="Colorful Grid Accent 3" w:semiHidden="0" w:uiPriority="73" w:unhideWhenUsed="0"/>
-    <w:lsdException w:name="Light Shading Accent 4" w:semiHidden="0" w:uiPriority="60" w:unhideWhenUsed="0"/>
-    <w:lsdException w:name="Light List Accent 4" w:semiHidden="0" w:uiPriority="61" w:unhideWhenUsed="0"/>
-    <w:lsdException w:name="Light Grid Accent 4" w:semiHidden="0" w:uiPriority="62" w:unhideWhenUsed="0"/>
-    <w:lsdException w:name="Medium Shading 1 Accent 4" w:semiHidden="0" w:uiPriority="63" w:unhideWhenUsed="0"/>
-    <w:lsdException w:name="Medium Shading 2 Accent 4" w:semiHidden="0" w:uiPriority="64" w:unhideWhenUsed="0"/>
-    <w:lsdException w:name="Medium List 1 Accent 4" w:semiHidden="0" w:uiPriority="65" w:unhideWhenUsed="0"/>
-    <w:lsdException w:name="Medium List 2 Accent 4" w:semiHidden="0" w:uiPriority="66" w:unhideWhenUsed="0"/>
-    <w:lsdException w:name="Medium Grid 1 Accent 4" w:semiHidden="0" w:uiPriority="67" w:unhideWhenUsed="0"/>
-    <w:lsdException w:name="Medium Grid 2 Accent 4" w:semiHidden="0" w:uiPriority="68" w:unhideWhenUsed="0"/>
-    <w:lsdException w:name="Medium Grid 3 Accent 4" w:semiHidden="0" w:uiPriority="69" w:unhideWhenUsed="0"/>
-    <w:lsdException w:name="Dark List Accent 4" w:semiHidden="0" w:uiPriority="70" w:unhideWhenUsed="0"/>
-    <w:lsdException w:name="Colorful Shading Accent 4" w:semiHidden="0" w:uiPriority="71" w:unhideWhenUsed="0"/>
-    <w:lsdException w:name="Colorful List Accent 4" w:semiHidden="0" w:uiPriority="72" w:unhideWhenUsed="0"/>
-    <w:lsdException w:name="Colorful Grid Accent 4" w:semiHidden="0" w:uiPriority="73" w:unhideWhenUsed="0"/>
-    <w:lsdException w:name="Light Shading Accent 5" w:semiHidden="0" w:uiPriority="60" w:unhideWhenUsed="0"/>
-    <w:lsdException w:name="Light List Accent 5" w:semiHidden="0" w:uiPriority="61" w:unhideWhenUsed="0"/>
-    <w:lsdException w:name="Light Grid Accent 5" w:semiHidden="0" w:uiPriority="62" w:unhideWhenUsed="0"/>
-    <w:lsdException w:name="Medium Shading 1 Accent 5" w:semiHidden="0" w:uiPriority="63" w:unhideWhenUsed="0"/>
-    <w:lsdException w:name="Medium Shading 2 Accent 5" w:semiHidden="0" w:uiPriority="64" w:unhideWhenUsed="0"/>
-    <w:lsdException w:name="Medium List 1 Accent 5" w:semiHidden="0" w:uiPriority="65" w:unhideWhenUsed="0"/>
-    <w:lsdException w:name="Medium List 2 Accent 5" w:semiHidden="0" w:uiPriority="66" w:unhideWhenUsed="0"/>
-    <w:lsdException w:name="Medium Grid 1 Accent 5" w:semiHidden="0" w:uiPriority="67" w:unhideWhenUsed="0"/>
-    <w:lsdException w:name="Medium Grid 2 Accent 5" w:semiHidden="0" w:uiPriority="68" w:unhideWhenUsed="0"/>
-    <w:lsdException w:name="Medium Grid 3 Accent 5" w:semiHidden="0" w:uiPriority="69" w:unhideWhenUsed="0"/>
-    <w:lsdException w:name="Dark List Accent 5" w:semiHidden="0" w:uiPriority="70" w:unhideWhenUsed="0"/>
-    <w:lsdException w:name="Colorful Shading Accent 5" w:semiHidden="0" w:uiPriority="71" w:unhideWhenUsed="0"/>
-    <w:lsdException w:name="Colorful List Accent 5" w:semiHidden="0" w:uiPriority="72" w:unhideWhenUsed="0"/>
-    <w:lsdException w:name="Colorful Grid Accent 5" w:semiHidden="0" w:uiPriority="73" w:unhideWhenUsed="0"/>
-    <w:lsdException w:name="Light Shading Accent 6" w:semiHidden="0" w:uiPriority="60" w:unhideWhenUsed="0"/>
-    <w:lsdException w:name="Light List Accent 6" w:semiHidden="0" w:uiPriority="61" w:unhideWhenUsed="0"/>
-    <w:lsdException w:name="Light Grid Accent 6" w:semiHidden="0" w:uiPriority="62" w:unhideWhenUsed="0"/>
-    <w:lsdException w:name="Medium Shading 1 Accent 6" w:semiHidden="0" w:uiPriority="63" w:unhideWhenUsed="0"/>
-    <w:lsdException w:name="Medium Shading 2 Accent 6" w:semiHidden="0" w:uiPriority="64" w:unhideWhenUsed="0"/>
-    <w:lsdException w:name="Medium List 1 Accent 6" w:semiHidden="0" w:uiPriority="65" w:unhideWhenUsed="0"/>
-    <w:lsdException w:name="Medium List 2 Accent 6" w:semiHidden="0" w:uiPriority="66" w:unhideWhenUsed="0"/>
-    <w:lsdException w:name="Medium Grid 1 Accent 6" w:semiHidden="0" w:uiPriority="67" w:unhideWhenUsed="0"/>
-    <w:lsdException w:name="Medium Grid 2 Accent 6" w:semiHidden="0" w:uiPriority="68" w:unhideWhenUsed="0"/>
-    <w:lsdException w:name="Medium Grid 3 Accent 6" w:semiHidden="0" w:uiPriority="69" w:unhideWhenUsed="0"/>
-    <w:lsdException w:name="Dark List Accent 6" w:semiHidden="0" w:uiPriority="70" w:unhideWhenUsed="0"/>
-    <w:lsdException w:name="Colorful Shading Accent 6" w:semiHidden="0" w:uiPriority="71" w:unhideWhenUsed="0"/>
-    <w:lsdException w:name="Colorful List Accent 6" w:semiHidden="0" w:uiPriority="72" w:unhideWhenUsed="0"/>
-    <w:lsdException w:name="Colorful Grid Accent 6" w:semiHidden="0" w:uiPriority="73" w:unhideWhenUsed="0"/>
-    <w:lsdException w:name="Subtle Emphasis" w:semiHidden="0" w:uiPriority="19" w:unhideWhenUsed="0" w:qFormat="1"/>
-    <w:lsdException w:name="Intense Emphasis" w:semiHidden="0" w:uiPriority="21" w:unhideWhenUsed="0" w:qFormat="1"/>
-    <w:lsdException w:name="Subtle Reference" w:semiHidden="0" w:uiPriority="31" w:unhideWhenUsed="0" w:qFormat="1"/>
-    <w:lsdException w:name="Intense Reference" w:semiHidden="0" w:uiPriority="32" w:unhideWhenUsed="0" w:qFormat="1"/>
-    <w:lsdException w:name="Book Title" w:semiHidden="0" w:uiPriority="33" w:unhideWhenUsed="0" w:qFormat="1"/>
-    <w:lsdException w:name="Bibliography" w:uiPriority="37"/>
-    <w:lsdException w:name="TOC Heading" w:uiPriority="39" w:qFormat="1"/>
-  </w:latentStyles>
-  <w:style w:type="paragraph" w:default="1" w:styleId="Normal">
-    <w:name w:val="Normal"/>
-    <w:qFormat/>
-  </w:style>
-  <w:style w:type="character" w:default="1" w:styleId="DefaultParagraphFont">
-    <w:name w:val="Default Paragraph Font"/>
-    <w:uiPriority w:val="1"/>
-    <w:semiHidden/>
-    <w:unhideWhenUsed/>
-  </w:style>
-  <w:style w:type="table" w:default="1" w:styleId="TableNormal">
-    <w:name w:val="Normal Table"/>
-    <w:uiPriority w:val="99"/>
-    <w:semiHidden/>
-    <w:unhideWhenUsed/>
-    <w:tblPr>
-      <w:tblInd w:w="0" w:type="dxa"/>
-      <w:tblCellMar>
-        <w:top w:w="0" w:type="dxa"/>
-        <w:left w:w="108" w:type="dxa"/>
-        <w:bottom w:w="0" w:type="dxa"/>
-        <w:right w:w="108" w:type="dxa"/>
-      </w:tblCellMar>
-    </w:tblPr>
-  </w:style>
-  <w:style w:type="numbering" w:default="1" w:styleId="NoList">
-    <w:name w:val="No List"/>
-    <w:uiPriority w:val="99"/>
-    <w:semiHidden/>
-    <w:unhideWhenUsed/>
-  </w:style>
-  <w:style w:type="character" w:styleId="PlaceholderText">
-    <w:name w:val="Placeholder Text"/>
-    <w:basedOn w:val="DefaultParagraphFont"/>
-    <w:uiPriority w:val="99"/>
-    <w:semiHidden/>
-    <w:rsid w:val="00381D83"/>
-    <w:rPr>
-      <w:color w:val="808080"/>
-    </w:rPr>
-  </w:style>
-</w:styles>
-</file>
-
-<file path=word/glossary/webSettings.xml><?xml version="1.0" encoding="utf-8"?>
-<w:webSettings xmlns:mc="http://schemas.openxmlformats.org/markup-compatibility/2006" xmlns:r="http://schemas.openxmlformats.org/officeDocument/2006/relationships" xmlns:w="http://schemas.openxmlformats.org/wordprocessingml/2006/main" xmlns:w14="http://schemas.microsoft.com/office/word/2010/wordml" mc:Ignorable="w14">
-  <w:optimizeForBrowser/>
-  <w:allowPNG/>
-</w:webSettings>
-</file>
-
 <file path=word/theme/theme1.xml><?xml version="1.0" encoding="utf-8"?>
 <a:theme xmlns:a="http://schemas.openxmlformats.org/drawingml/2006/main" name="Office Theme">
   <a:themeElements>
@@ -4204,7 +3716,7 @@
 </file>
 
 <file path=customXml/itemProps1.xml><?xml version="1.0" encoding="utf-8"?>
-<ds:datastoreItem xmlns:ds="http://schemas.openxmlformats.org/officeDocument/2006/customXml" ds:itemID="{BC28BF31-3006-4680-91A1-DBF5857B50C3}">
+<ds:datastoreItem xmlns:ds="http://schemas.openxmlformats.org/officeDocument/2006/customXml" ds:itemID="{398DCEFF-F6CF-40CE-B3CA-0F63434F83C2}">
   <ds:schemaRefs>
     <ds:schemaRef ds:uri="http://schemas.openxmlformats.org/officeDocument/2006/bibliography"/>
   </ds:schemaRefs>

</xml_diff>

<commit_message>
Updated Project Log with notes about batteries
</commit_message>
<xml_diff>
--- a/Notes/BPS Project Log.docx
+++ b/Notes/BPS Project Log.docx
@@ -280,7 +280,7 @@
             </w:rPr>
             <w:fldChar w:fldCharType="separate"/>
           </w:r>
-          <w:hyperlink w:anchor="_Toc323945442" w:history="1">
+          <w:hyperlink w:anchor="_Toc324086059" w:history="1">
             <w:r>
               <w:rPr>
                 <w:rStyle w:val="Hyperlink"/>
@@ -308,7 +308,7 @@
                 <w:noProof/>
                 <w:webHidden/>
               </w:rPr>
-              <w:instrText xml:space="preserve"> PAGEREF _Toc323945442 \h </w:instrText>
+              <w:instrText xml:space="preserve"> PAGEREF _Toc324086059 \h </w:instrText>
             </w:r>
             <w:r>
               <w:rPr>
@@ -350,7 +350,7 @@
               <w:noProof/>
             </w:rPr>
           </w:pPr>
-          <w:hyperlink w:anchor="_Toc323945443" w:history="1">
+          <w:hyperlink w:anchor="_Toc324086060" w:history="1">
             <w:r>
               <w:rPr>
                 <w:rStyle w:val="Hyperlink"/>
@@ -378,7 +378,7 @@
                 <w:noProof/>
                 <w:webHidden/>
               </w:rPr>
-              <w:instrText xml:space="preserve"> PAGEREF _Toc323945443 \h </w:instrText>
+              <w:instrText xml:space="preserve"> PAGEREF _Toc324086060 \h </w:instrText>
             </w:r>
             <w:r>
               <w:rPr>
@@ -420,7 +420,7 @@
               <w:noProof/>
             </w:rPr>
           </w:pPr>
-          <w:hyperlink w:anchor="_Toc323945444" w:history="1">
+          <w:hyperlink w:anchor="_Toc324086061" w:history="1">
             <w:r>
               <w:rPr>
                 <w:rStyle w:val="Hyperlink"/>
@@ -448,7 +448,7 @@
                 <w:noProof/>
                 <w:webHidden/>
               </w:rPr>
-              <w:instrText xml:space="preserve"> PAGEREF _Toc323945444 \h </w:instrText>
+              <w:instrText xml:space="preserve"> PAGEREF _Toc324086061 \h </w:instrText>
             </w:r>
             <w:r>
               <w:rPr>
@@ -490,7 +490,7 @@
               <w:noProof/>
             </w:rPr>
           </w:pPr>
-          <w:hyperlink w:anchor="_Toc323945445" w:history="1">
+          <w:hyperlink w:anchor="_Toc324086062" w:history="1">
             <w:r>
               <w:rPr>
                 <w:rStyle w:val="Hyperlink"/>
@@ -518,7 +518,7 @@
                 <w:noProof/>
                 <w:webHidden/>
               </w:rPr>
-              <w:instrText xml:space="preserve"> PAGEREF _Toc323945445 \h </w:instrText>
+              <w:instrText xml:space="preserve"> PAGEREF _Toc324086062 \h </w:instrText>
             </w:r>
             <w:r>
               <w:rPr>
@@ -560,7 +560,7 @@
               <w:noProof/>
             </w:rPr>
           </w:pPr>
-          <w:hyperlink w:anchor="_Toc323945446" w:history="1">
+          <w:hyperlink w:anchor="_Toc324086063" w:history="1">
             <w:r>
               <w:rPr>
                 <w:rStyle w:val="Hyperlink"/>
@@ -588,7 +588,7 @@
                 <w:noProof/>
                 <w:webHidden/>
               </w:rPr>
-              <w:instrText xml:space="preserve"> PAGEREF _Toc323945446 \h </w:instrText>
+              <w:instrText xml:space="preserve"> PAGEREF _Toc324086063 \h </w:instrText>
             </w:r>
             <w:r>
               <w:rPr>
@@ -630,7 +630,7 @@
               <w:noProof/>
             </w:rPr>
           </w:pPr>
-          <w:hyperlink w:anchor="_Toc323945447" w:history="1">
+          <w:hyperlink w:anchor="_Toc324086064" w:history="1">
             <w:r>
               <w:rPr>
                 <w:rStyle w:val="Hyperlink"/>
@@ -658,7 +658,7 @@
                 <w:noProof/>
                 <w:webHidden/>
               </w:rPr>
-              <w:instrText xml:space="preserve"> PAGEREF _Toc323945447 \h </w:instrText>
+              <w:instrText xml:space="preserve"> PAGEREF _Toc324086064 \h </w:instrText>
             </w:r>
             <w:r>
               <w:rPr>
@@ -700,7 +700,7 @@
               <w:noProof/>
             </w:rPr>
           </w:pPr>
-          <w:hyperlink w:anchor="_Toc323945448" w:history="1">
+          <w:hyperlink w:anchor="_Toc324086065" w:history="1">
             <w:r>
               <w:rPr>
                 <w:rStyle w:val="Hyperlink"/>
@@ -728,7 +728,7 @@
                 <w:noProof/>
                 <w:webHidden/>
               </w:rPr>
-              <w:instrText xml:space="preserve"> PAGEREF _Toc323945448 \h </w:instrText>
+              <w:instrText xml:space="preserve"> PAGEREF _Toc324086065 \h </w:instrText>
             </w:r>
             <w:r>
               <w:rPr>
@@ -770,7 +770,7 @@
               <w:noProof/>
             </w:rPr>
           </w:pPr>
-          <w:hyperlink w:anchor="_Toc323945449" w:history="1">
+          <w:hyperlink w:anchor="_Toc324086066" w:history="1">
             <w:r>
               <w:rPr>
                 <w:rStyle w:val="Hyperlink"/>
@@ -798,7 +798,7 @@
                 <w:noProof/>
                 <w:webHidden/>
               </w:rPr>
-              <w:instrText xml:space="preserve"> PAGEREF _Toc323945449 \h </w:instrText>
+              <w:instrText xml:space="preserve"> PAGEREF _Toc324086066 \h </w:instrText>
             </w:r>
             <w:r>
               <w:rPr>
@@ -840,7 +840,7 @@
               <w:noProof/>
             </w:rPr>
           </w:pPr>
-          <w:hyperlink w:anchor="_Toc323945450" w:history="1">
+          <w:hyperlink w:anchor="_Toc324086067" w:history="1">
             <w:r>
               <w:rPr>
                 <w:rStyle w:val="Hyperlink"/>
@@ -868,7 +868,7 @@
                 <w:noProof/>
                 <w:webHidden/>
               </w:rPr>
-              <w:instrText xml:space="preserve"> PAGEREF _Toc323945450 \h </w:instrText>
+              <w:instrText xml:space="preserve"> PAGEREF _Toc324086067 \h </w:instrText>
             </w:r>
             <w:r>
               <w:rPr>
@@ -910,7 +910,7 @@
               <w:noProof/>
             </w:rPr>
           </w:pPr>
-          <w:hyperlink w:anchor="_Toc323945451" w:history="1">
+          <w:hyperlink w:anchor="_Toc324086068" w:history="1">
             <w:r>
               <w:rPr>
                 <w:rStyle w:val="Hyperlink"/>
@@ -938,7 +938,7 @@
                 <w:noProof/>
                 <w:webHidden/>
               </w:rPr>
-              <w:instrText xml:space="preserve"> PAGEREF _Toc323945451 \h </w:instrText>
+              <w:instrText xml:space="preserve"> PAGEREF _Toc324086068 \h </w:instrText>
             </w:r>
             <w:r>
               <w:rPr>
@@ -959,6 +959,76 @@
                 <w:webHidden/>
               </w:rPr>
               <w:t>7</w:t>
+            </w:r>
+            <w:r>
+              <w:rPr>
+                <w:noProof/>
+                <w:webHidden/>
+              </w:rPr>
+              <w:fldChar w:fldCharType="end"/>
+            </w:r>
+          </w:hyperlink>
+        </w:p>
+        <w:p>
+          <w:pPr>
+            <w:pStyle w:val="TOC1"/>
+            <w:tabs>
+              <w:tab w:val="right" w:leader="dot" w:pos="9350"/>
+            </w:tabs>
+            <w:rPr>
+              <w:rFonts w:asciiTheme="minorHAnsi" w:eastAsiaTheme="minorEastAsia" w:hAnsiTheme="minorHAnsi" w:cstheme="minorBidi"/>
+              <w:noProof/>
+            </w:rPr>
+          </w:pPr>
+          <w:hyperlink w:anchor="_Toc324086069" w:history="1">
+            <w:r>
+              <w:rPr>
+                <w:rStyle w:val="Hyperlink"/>
+                <w:rFonts w:ascii="Lucida Sans Unicode" w:hAnsi="Lucida Sans Unicode" w:cs="Lucida Sans Unicode"/>
+                <w:noProof/>
+              </w:rPr>
+              <w:t>2012/05/06</w:t>
+            </w:r>
+            <w:r>
+              <w:rPr>
+                <w:noProof/>
+                <w:webHidden/>
+              </w:rPr>
+              <w:tab/>
+            </w:r>
+            <w:r>
+              <w:rPr>
+                <w:noProof/>
+                <w:webHidden/>
+              </w:rPr>
+              <w:fldChar w:fldCharType="begin"/>
+            </w:r>
+            <w:r>
+              <w:rPr>
+                <w:noProof/>
+                <w:webHidden/>
+              </w:rPr>
+              <w:instrText xml:space="preserve"> PAGEREF _Toc324086069 \h </w:instrText>
+            </w:r>
+            <w:r>
+              <w:rPr>
+                <w:noProof/>
+                <w:webHidden/>
+              </w:rPr>
+            </w:r>
+            <w:r>
+              <w:rPr>
+                <w:noProof/>
+                <w:webHidden/>
+              </w:rPr>
+              <w:fldChar w:fldCharType="separate"/>
+            </w:r>
+            <w:r>
+              <w:rPr>
+                <w:noProof/>
+                <w:webHidden/>
+              </w:rPr>
+              <w:t>8</w:t>
             </w:r>
             <w:r>
               <w:rPr>
@@ -1014,7 +1084,7 @@
           <w:rFonts w:ascii="Lucida Sans Unicode" w:hAnsi="Lucida Sans Unicode" w:cs="Lucida Sans Unicode"/>
         </w:rPr>
       </w:pPr>
-      <w:bookmarkStart w:id="0" w:name="_Toc323945442"/>
+      <w:bookmarkStart w:id="0" w:name="_Toc324086059"/>
       <w:r>
         <w:rPr>
           <w:rFonts w:ascii="Lucida Sans Unicode" w:hAnsi="Lucida Sans Unicode" w:cs="Lucida Sans Unicode"/>
@@ -1063,7 +1133,7 @@
           <w:rFonts w:ascii="Lucida Sans Unicode" w:hAnsi="Lucida Sans Unicode" w:cs="Lucida Sans Unicode"/>
         </w:rPr>
       </w:pPr>
-      <w:bookmarkStart w:id="1" w:name="_Toc323945443"/>
+      <w:bookmarkStart w:id="1" w:name="_Toc324086060"/>
       <w:r>
         <w:rPr>
           <w:rFonts w:ascii="Lucida Sans Unicode" w:hAnsi="Lucida Sans Unicode" w:cs="Lucida Sans Unicode"/>
@@ -1130,7 +1200,7 @@
           <w:rFonts w:ascii="Lucida Sans Unicode" w:hAnsi="Lucida Sans Unicode" w:cs="Lucida Sans Unicode"/>
         </w:rPr>
       </w:pPr>
-      <w:bookmarkStart w:id="2" w:name="_Toc323945444"/>
+      <w:bookmarkStart w:id="2" w:name="_Toc324086061"/>
       <w:r>
         <w:rPr>
           <w:rFonts w:ascii="Lucida Sans Unicode" w:hAnsi="Lucida Sans Unicode" w:cs="Lucida Sans Unicode"/>
@@ -1270,7 +1340,7 @@
           <w:rFonts w:ascii="Lucida Sans Unicode" w:hAnsi="Lucida Sans Unicode" w:cs="Lucida Sans Unicode"/>
         </w:rPr>
       </w:pPr>
-      <w:bookmarkStart w:id="3" w:name="_Toc323945445"/>
+      <w:bookmarkStart w:id="3" w:name="_Toc324086062"/>
       <w:r>
         <w:rPr>
           <w:rFonts w:ascii="Lucida Sans Unicode" w:hAnsi="Lucida Sans Unicode" w:cs="Lucida Sans Unicode"/>
@@ -1453,7 +1523,7 @@
           <w:rFonts w:ascii="Lucida Sans Unicode" w:hAnsi="Lucida Sans Unicode" w:cs="Lucida Sans Unicode"/>
         </w:rPr>
       </w:pPr>
-      <w:bookmarkStart w:id="4" w:name="_Toc323945446"/>
+      <w:bookmarkStart w:id="4" w:name="_Toc324086063"/>
       <w:r>
         <w:rPr>
           <w:rFonts w:ascii="Lucida Sans Unicode" w:hAnsi="Lucida Sans Unicode" w:cs="Lucida Sans Unicode"/>
@@ -1559,7 +1629,7 @@
           <w:rFonts w:ascii="Lucida Sans Unicode" w:hAnsi="Lucida Sans Unicode" w:cs="Lucida Sans Unicode"/>
         </w:rPr>
       </w:pPr>
-      <w:bookmarkStart w:id="5" w:name="_Toc323945447"/>
+      <w:bookmarkStart w:id="5" w:name="_Toc324086064"/>
       <w:r>
         <w:rPr>
           <w:rFonts w:ascii="Lucida Sans Unicode" w:hAnsi="Lucida Sans Unicode" w:cs="Lucida Sans Unicode"/>
@@ -1667,7 +1737,7 @@
           <w:rFonts w:ascii="Lucida Sans Unicode" w:hAnsi="Lucida Sans Unicode" w:cs="Lucida Sans Unicode"/>
         </w:rPr>
       </w:pPr>
-      <w:bookmarkStart w:id="6" w:name="_Toc323945448"/>
+      <w:bookmarkStart w:id="6" w:name="_Toc324086065"/>
       <w:r>
         <w:rPr>
           <w:rFonts w:ascii="Lucida Sans Unicode" w:hAnsi="Lucida Sans Unicode" w:cs="Lucida Sans Unicode"/>
@@ -1822,7 +1892,7 @@
           <w:rFonts w:ascii="Lucida Sans Unicode" w:hAnsi="Lucida Sans Unicode" w:cs="Lucida Sans Unicode"/>
         </w:rPr>
       </w:pPr>
-      <w:bookmarkStart w:id="7" w:name="_Toc323945449"/>
+      <w:bookmarkStart w:id="7" w:name="_Toc324086066"/>
       <w:r>
         <w:rPr>
           <w:rFonts w:ascii="Lucida Sans Unicode" w:hAnsi="Lucida Sans Unicode" w:cs="Lucida Sans Unicode"/>
@@ -1987,7 +2057,7 @@
           <w:rFonts w:ascii="Lucida Sans Unicode" w:hAnsi="Lucida Sans Unicode" w:cs="Lucida Sans Unicode"/>
         </w:rPr>
       </w:pPr>
-      <w:bookmarkStart w:id="8" w:name="_Toc323945450"/>
+      <w:bookmarkStart w:id="8" w:name="_Toc324086067"/>
       <w:r>
         <w:rPr>
           <w:rFonts w:ascii="Lucida Sans Unicode" w:hAnsi="Lucida Sans Unicode" w:cs="Lucida Sans Unicode"/>
@@ -2234,7 +2304,7 @@
           <w:rFonts w:ascii="Lucida Sans Unicode" w:hAnsi="Lucida Sans Unicode" w:cs="Lucida Sans Unicode"/>
         </w:rPr>
       </w:pPr>
-      <w:bookmarkStart w:id="9" w:name="_Toc323945451"/>
+      <w:bookmarkStart w:id="9" w:name="_Toc324086068"/>
       <w:r>
         <w:rPr>
           <w:rFonts w:ascii="Lucida Sans Unicode" w:hAnsi="Lucida Sans Unicode" w:cs="Lucida Sans Unicode"/>
@@ -2573,8 +2643,63 @@
       <w:pPr>
         <w:spacing w:after="0" w:line="240" w:lineRule="auto"/>
       </w:pPr>
-      <w:bookmarkStart w:id="10" w:name="_GoBack"/>
+    </w:p>
+    <w:p>
+      <w:pPr>
+        <w:pStyle w:val="Heading1"/>
+        <w:spacing w:before="0" w:line="240" w:lineRule="auto"/>
+        <w:rPr>
+          <w:rFonts w:ascii="Lucida Sans Unicode" w:hAnsi="Lucida Sans Unicode" w:cs="Lucida Sans Unicode"/>
+        </w:rPr>
+      </w:pPr>
+      <w:bookmarkStart w:id="10" w:name="_Toc324086069"/>
+      <w:r>
+        <w:rPr>
+          <w:rFonts w:ascii="Lucida Sans Unicode" w:hAnsi="Lucida Sans Unicode" w:cs="Lucida Sans Unicode"/>
+        </w:rPr>
+        <w:t>2012/05/06</w:t>
+      </w:r>
       <w:bookmarkEnd w:id="10"/>
+    </w:p>
+    <w:p>
+      <w:pPr>
+        <w:spacing w:after="0" w:line="240" w:lineRule="auto"/>
+      </w:pPr>
+      <w:r>
+        <w:t>I’m pretty confident about which battery supplier I’ll be using</w:t>
+      </w:r>
+      <w:r>
+        <w:t xml:space="preserve"> (</w:t>
+      </w:r>
+      <w:r>
+        <w:t>Shenzhen Puchuangyuan Technology Co. Ltd</w:t>
+      </w:r>
+      <w:r>
+        <w:t>)</w:t>
+      </w:r>
+      <w:r>
+        <w:t>. They’ve done an excelle</w:t>
+      </w:r>
+      <w:r>
+        <w:t>nt job of customer support</w:t>
+      </w:r>
+      <w:r>
+        <w:t>, and have answered a myriad of questions. I’m waiting right now for a reply to my latest batch of questions. In particular, I need to know a little more about the circuit they’re supplying with the batteries for charge management. The datasheet they sent was a bit ambiguous about what the optimal and minimum charge voltages are. It included the maximum, but I need these other two values for determining the best methods of charging. For instance, if it requires at least 7 volts, maybe I can use a boost regulator with USB</w:t>
+      </w:r>
+      <w:r>
+        <w:t xml:space="preserve"> input</w:t>
+      </w:r>
+      <w:r>
+        <w:t xml:space="preserve"> to charge the battery (though this will probably be a slow method of charging such a big battery</w:t>
+      </w:r>
+      <w:r>
+        <w:t xml:space="preserve"> and may require more current than USB can provide. I’ll have the check on this)</w:t>
+      </w:r>
+      <w:bookmarkStart w:id="11" w:name="_GoBack"/>
+      <w:bookmarkEnd w:id="11"/>
+      <w:r>
+        <w:t>. The other option, pretty much by default, is a standard DC jack. Ideally, I’d like to include both options. Flexibility is always a good thing.</w:t>
+      </w:r>
     </w:p>
     <w:sectPr>
       <w:pgSz w:w="12240" w:h="15840"/>
@@ -3716,7 +3841,7 @@
 </file>
 
 <file path=customXml/itemProps1.xml><?xml version="1.0" encoding="utf-8"?>
-<ds:datastoreItem xmlns:ds="http://schemas.openxmlformats.org/officeDocument/2006/customXml" ds:itemID="{398DCEFF-F6CF-40CE-B3CA-0F63434F83C2}">
+<ds:datastoreItem xmlns:ds="http://schemas.openxmlformats.org/officeDocument/2006/customXml" ds:itemID="{AAD98772-D12E-4633-B997-5E73A7422F4C}">
   <ds:schemaRefs>
     <ds:schemaRef ds:uri="http://schemas.openxmlformats.org/officeDocument/2006/bibliography"/>
   </ds:schemaRefs>

</xml_diff>